<commit_message>
add: estudo para prova
</commit_message>
<xml_diff>
--- a/Exercicios/RevisãoProva/RevisaoProva.docx
+++ b/Exercicios/RevisãoProva/RevisaoProva.docx
@@ -1,6 +1,6 @@
 
 <file path=word/document.xml><?xml version="1.0" encoding="utf-8"?>
-<w:document xmlns:wpc="http://schemas.microsoft.com/office/word/2010/wordprocessingCanvas" xmlns:cx="http://schemas.microsoft.com/office/drawing/2014/chartex" xmlns:cx1="http://schemas.microsoft.com/office/drawing/2015/9/8/chartex" xmlns:cx2="http://schemas.microsoft.com/office/drawing/2015/10/21/chartex" xmlns:cx3="http://schemas.microsoft.com/office/drawing/2016/5/9/chartex" xmlns:cx4="http://schemas.microsoft.com/office/drawing/2016/5/10/chartex" xmlns:cx5="http://schemas.microsoft.com/office/drawing/2016/5/11/chartex" xmlns:cx6="http://schemas.microsoft.com/office/drawing/2016/5/12/chartex" xmlns:cx7="http://schemas.microsoft.com/office/drawing/2016/5/13/chartex" xmlns:cx8="http://schemas.microsoft.com/office/drawing/2016/5/14/chartex" xmlns:mc="http://schemas.openxmlformats.org/markup-compatibility/2006" xmlns:aink="http://schemas.microsoft.com/office/drawing/2016/ink" xmlns:am3d="http://schemas.microsoft.com/office/drawing/2017/model3d" xmlns:o="urn:schemas-microsoft-com:office:office" xmlns:oel="http://schemas.microsoft.com/office/2019/extlst" xmlns:r="http://schemas.openxmlformats.org/officeDocument/2006/relationships" xmlns:m="http://schemas.openxmlformats.org/officeDocument/2006/math" xmlns:v="urn:schemas-microsoft-com:vml" xmlns:wp14="http://schemas.microsoft.com/office/word/2010/wordprocessingDrawing" xmlns:wp="http://schemas.openxmlformats.org/drawingml/2006/wordprocessingDrawing" xmlns:w10="urn:schemas-microsoft-com:office:word" xmlns:w="http://schemas.openxmlformats.org/wordprocessingml/2006/main" xmlns:w14="http://schemas.microsoft.com/office/word/2010/wordml" xmlns:w15="http://schemas.microsoft.com/office/word/2012/wordml" xmlns:w16cex="http://schemas.microsoft.com/office/word/2018/wordml/cex" xmlns:w16cid="http://schemas.microsoft.com/office/word/2016/wordml/cid" xmlns:w16="http://schemas.microsoft.com/office/word/2018/wordml" xmlns:w16sdtdh="http://schemas.microsoft.com/office/word/2020/wordml/sdtdatahash" xmlns:w16se="http://schemas.microsoft.com/office/word/2015/wordml/symex" xmlns:wpg="http://schemas.microsoft.com/office/word/2010/wordprocessingGroup" xmlns:wpi="http://schemas.microsoft.com/office/word/2010/wordprocessingInk" xmlns:wne="http://schemas.microsoft.com/office/word/2006/wordml" xmlns:wps="http://schemas.microsoft.com/office/word/2010/wordprocessingShape" mc:Ignorable="w14 w15 w16se w16cid w16 w16cex w16sdtdh wp14">
+<w:document xmlns:wpc="http://schemas.microsoft.com/office/word/2010/wordprocessingCanvas" xmlns:cx="http://schemas.microsoft.com/office/drawing/2014/chartex" xmlns:cx1="http://schemas.microsoft.com/office/drawing/2015/9/8/chartex" xmlns:cx2="http://schemas.microsoft.com/office/drawing/2015/10/21/chartex" xmlns:cx3="http://schemas.microsoft.com/office/drawing/2016/5/9/chartex" xmlns:cx4="http://schemas.microsoft.com/office/drawing/2016/5/10/chartex" xmlns:cx5="http://schemas.microsoft.com/office/drawing/2016/5/11/chartex" xmlns:cx6="http://schemas.microsoft.com/office/drawing/2016/5/12/chartex" xmlns:cx7="http://schemas.microsoft.com/office/drawing/2016/5/13/chartex" xmlns:cx8="http://schemas.microsoft.com/office/drawing/2016/5/14/chartex" xmlns:mc="http://schemas.openxmlformats.org/markup-compatibility/2006" xmlns:aink="http://schemas.microsoft.com/office/drawing/2016/ink" xmlns:am3d="http://schemas.microsoft.com/office/drawing/2017/model3d" xmlns:o="urn:schemas-microsoft-com:office:office" xmlns:oel="http://schemas.microsoft.com/office/2019/extlst" xmlns:r="http://schemas.openxmlformats.org/officeDocument/2006/relationships" xmlns:m="http://schemas.openxmlformats.org/officeDocument/2006/math" xmlns:v="urn:schemas-microsoft-com:vml" xmlns:wp14="http://schemas.microsoft.com/office/word/2010/wordprocessingDrawing" xmlns:wp="http://schemas.openxmlformats.org/drawingml/2006/wordprocessingDrawing" xmlns:w10="urn:schemas-microsoft-com:office:word" xmlns:w="http://schemas.openxmlformats.org/wordprocessingml/2006/main" xmlns:w14="http://schemas.microsoft.com/office/word/2010/wordml" xmlns:w15="http://schemas.microsoft.com/office/word/2012/wordml" xmlns:w16cex="http://schemas.microsoft.com/office/word/2018/wordml/cex" xmlns:w16cid="http://schemas.microsoft.com/office/word/2016/wordml/cid" xmlns:w16="http://schemas.microsoft.com/office/word/2018/wordml" xmlns:w16du="http://schemas.microsoft.com/office/word/2023/wordml/word16du" xmlns:w16sdtdh="http://schemas.microsoft.com/office/word/2020/wordml/sdtdatahash" xmlns:w16se="http://schemas.microsoft.com/office/word/2015/wordml/symex" xmlns:wpg="http://schemas.microsoft.com/office/word/2010/wordprocessingGroup" xmlns:wpi="http://schemas.microsoft.com/office/word/2010/wordprocessingInk" xmlns:wne="http://schemas.microsoft.com/office/word/2006/wordml" xmlns:wps="http://schemas.microsoft.com/office/word/2010/wordprocessingShape" mc:Ignorable="w14 w15 w16se w16cid w16 w16cex w16sdtdh w16du wp14">
   <w:body>
     <w:p>
       <w:pPr>
@@ -28,7 +28,7 @@
     </w:p>
     <w:p>
       <w:pPr>
-        <w:pStyle w:val="PargrafodaLista"/>
+        <w:pStyle w:val="ListParagraph"/>
         <w:numPr>
           <w:ilvl w:val="0"/>
           <w:numId w:val="2"/>
@@ -53,7 +53,7 @@
     </w:p>
     <w:p>
       <w:pPr>
-        <w:pStyle w:val="PargrafodaLista"/>
+        <w:pStyle w:val="ListParagraph"/>
         <w:numPr>
           <w:ilvl w:val="0"/>
           <w:numId w:val="2"/>
@@ -80,13 +80,12 @@
     </w:p>
     <w:p>
       <w:pPr>
-        <w:pStyle w:val="PargrafodaLista"/>
+        <w:pStyle w:val="ListParagraph"/>
         <w:numPr>
           <w:ilvl w:val="0"/>
           <w:numId w:val="2"/>
         </w:numPr>
       </w:pPr>
-      <w:proofErr w:type="spellStart"/>
       <w:r>
         <w:rPr>
           <w:b/>
@@ -94,20 +93,18 @@
         </w:rPr>
         <w:t>Bufferização</w:t>
       </w:r>
-      <w:proofErr w:type="spellEnd"/>
       <w:r>
         <w:t xml:space="preserve"> é armazenar dados enquanto transferidos;</w:t>
       </w:r>
     </w:p>
     <w:p>
       <w:pPr>
-        <w:pStyle w:val="PargrafodaLista"/>
+        <w:pStyle w:val="ListParagraph"/>
         <w:numPr>
           <w:ilvl w:val="0"/>
           <w:numId w:val="2"/>
         </w:numPr>
       </w:pPr>
-      <w:proofErr w:type="spellStart"/>
       <w:r>
         <w:rPr>
           <w:b/>
@@ -115,20 +112,18 @@
         </w:rPr>
         <w:t>Caching</w:t>
       </w:r>
-      <w:proofErr w:type="spellEnd"/>
       <w:r>
         <w:t xml:space="preserve"> é armazenar partes dos dados mais rápido para aumentar desempenho;</w:t>
       </w:r>
     </w:p>
     <w:p>
       <w:pPr>
-        <w:pStyle w:val="PargrafodaLista"/>
+        <w:pStyle w:val="ListParagraph"/>
         <w:numPr>
           <w:ilvl w:val="0"/>
           <w:numId w:val="2"/>
         </w:numPr>
       </w:pPr>
-      <w:proofErr w:type="spellStart"/>
       <w:r>
         <w:rPr>
           <w:b/>
@@ -136,7 +131,6 @@
         </w:rPr>
         <w:t>Spooling</w:t>
       </w:r>
-      <w:proofErr w:type="spellEnd"/>
       <w:r>
         <w:t xml:space="preserve"> é sobreposição da saída de um </w:t>
       </w:r>
@@ -163,7 +157,7 @@
     </w:p>
     <w:p>
       <w:pPr>
-        <w:pStyle w:val="PargrafodaLista"/>
+        <w:pStyle w:val="ListParagraph"/>
         <w:numPr>
           <w:ilvl w:val="0"/>
           <w:numId w:val="6"/>
@@ -182,7 +176,7 @@
     </w:p>
     <w:p>
       <w:pPr>
-        <w:pStyle w:val="PargrafodaLista"/>
+        <w:pStyle w:val="ListParagraph"/>
         <w:numPr>
           <w:ilvl w:val="0"/>
           <w:numId w:val="6"/>
@@ -201,7 +195,7 @@
     </w:p>
     <w:p>
       <w:pPr>
-        <w:pStyle w:val="PargrafodaLista"/>
+        <w:pStyle w:val="ListParagraph"/>
         <w:numPr>
           <w:ilvl w:val="0"/>
           <w:numId w:val="6"/>
@@ -228,301 +222,316 @@
     </w:p>
     <w:p>
       <w:pPr>
-        <w:pStyle w:val="PargrafodaLista"/>
+        <w:pStyle w:val="ListParagraph"/>
         <w:numPr>
           <w:ilvl w:val="0"/>
           <w:numId w:val="10"/>
         </w:numPr>
       </w:pPr>
-      <w:proofErr w:type="spellStart"/>
-      <w:r>
-        <w:rPr>
-          <w:b/>
-          <w:bCs/>
-        </w:rPr>
-        <w:t>Throughput</w:t>
-      </w:r>
-      <w:proofErr w:type="spellEnd"/>
-      <w:r>
-        <w:rPr>
-          <w:b/>
-          <w:bCs/>
-        </w:rPr>
+      <w:r>
+        <w:rPr>
+          <w:b/>
+          <w:bCs/>
+        </w:rPr>
+        <w:t xml:space="preserve">Throughput </w:t>
+      </w:r>
+      <w:r>
+        <w:t>é utilizar o máximo de processos executados;</w:t>
+      </w:r>
+    </w:p>
+    <w:p>
+      <w:pPr>
+        <w:pStyle w:val="ListParagraph"/>
+        <w:numPr>
+          <w:ilvl w:val="0"/>
+          <w:numId w:val="10"/>
+        </w:numPr>
+      </w:pPr>
+      <w:r>
+        <w:rPr>
+          <w:b/>
+          <w:bCs/>
+        </w:rPr>
+        <w:t xml:space="preserve">Turnaround </w:t>
+      </w:r>
+      <w:r>
+        <w:t>é o tempo total para executar um processo;</w:t>
+      </w:r>
+    </w:p>
+    <w:p>
+      <w:pPr>
+        <w:pStyle w:val="ListParagraph"/>
+        <w:numPr>
+          <w:ilvl w:val="0"/>
+          <w:numId w:val="10"/>
+        </w:numPr>
+      </w:pPr>
+      <w:r>
+        <w:rPr>
+          <w:b/>
+          <w:bCs/>
+        </w:rPr>
+        <w:t xml:space="preserve">Waiting time </w:t>
+      </w:r>
+      <w:r>
+        <w:t>é o tempo de espera na fila de prontos;</w:t>
+      </w:r>
+    </w:p>
+    <w:p>
+      <w:pPr>
+        <w:pStyle w:val="ListParagraph"/>
+        <w:numPr>
+          <w:ilvl w:val="0"/>
+          <w:numId w:val="10"/>
+        </w:numPr>
+      </w:pPr>
+      <w:r>
+        <w:rPr>
+          <w:b/>
+          <w:bCs/>
+        </w:rPr>
+        <w:t xml:space="preserve">Response time </w:t>
+      </w:r>
+      <w:r>
+        <w:t>é o tempo entre requisição e primeira resposta.</w:t>
+      </w:r>
+    </w:p>
+    <w:p>
+      <w:r>
+        <w:t>Aula 1 (</w:t>
+      </w:r>
+      <w:r>
+        <w:rPr>
+          <w:b/>
+          <w:bCs/>
+        </w:rPr>
+        <w:t>Sistemas</w:t>
+      </w:r>
+      <w:r>
         <w:t xml:space="preserve"> </w:t>
       </w:r>
       <w:r>
-        <w:t>é utilizar o máximo de processos executados;</w:t>
-      </w:r>
-    </w:p>
-    <w:p>
-      <w:pPr>
-        <w:pStyle w:val="PargrafodaLista"/>
-        <w:numPr>
-          <w:ilvl w:val="0"/>
-          <w:numId w:val="10"/>
-        </w:numPr>
-      </w:pPr>
-      <w:r>
-        <w:rPr>
-          <w:b/>
-          <w:bCs/>
-        </w:rPr>
-        <w:t xml:space="preserve">Turnaround </w:t>
-      </w:r>
-      <w:r>
-        <w:t>é o tempo total para executar um processo;</w:t>
-      </w:r>
-    </w:p>
-    <w:p>
-      <w:pPr>
-        <w:pStyle w:val="PargrafodaLista"/>
-        <w:numPr>
-          <w:ilvl w:val="0"/>
-          <w:numId w:val="10"/>
-        </w:numPr>
-      </w:pPr>
-      <w:proofErr w:type="spellStart"/>
-      <w:r>
-        <w:rPr>
-          <w:b/>
-          <w:bCs/>
-        </w:rPr>
-        <w:t>Waiting</w:t>
-      </w:r>
-      <w:proofErr w:type="spellEnd"/>
-      <w:r>
-        <w:rPr>
-          <w:b/>
-          <w:bCs/>
-        </w:rPr>
-        <w:t xml:space="preserve"> time </w:t>
-      </w:r>
-      <w:r>
-        <w:t>é o tempo de espera na fila de prontos;</w:t>
-      </w:r>
-    </w:p>
-    <w:p>
-      <w:pPr>
-        <w:pStyle w:val="PargrafodaLista"/>
-        <w:numPr>
-          <w:ilvl w:val="0"/>
-          <w:numId w:val="10"/>
-        </w:numPr>
-      </w:pPr>
-      <w:r>
-        <w:rPr>
-          <w:b/>
-          <w:bCs/>
-        </w:rPr>
-        <w:t xml:space="preserve">Response time </w:t>
-      </w:r>
-      <w:r>
-        <w:t>é o tempo entre requisição e primeira resposta.</w:t>
-      </w:r>
-    </w:p>
-    <w:p>
-      <w:r>
-        <w:t>Aula 1 (</w:t>
-      </w:r>
-      <w:r>
-        <w:rPr>
-          <w:b/>
-          <w:bCs/>
-        </w:rPr>
-        <w:t>Sistemas</w:t>
-      </w:r>
-      <w:r>
+        <w:rPr>
+          <w:b/>
+          <w:bCs/>
+        </w:rPr>
+        <w:t>Operacionais</w:t>
+      </w:r>
+      <w:r>
+        <w:t xml:space="preserve">) – </w:t>
+      </w:r>
+    </w:p>
+    <w:p>
+      <w:pPr>
+        <w:pStyle w:val="ListParagraph"/>
+        <w:numPr>
+          <w:ilvl w:val="0"/>
+          <w:numId w:val="1"/>
+        </w:numPr>
+      </w:pPr>
+      <w:r>
+        <w:t>É um programa que age como intermediário entre o usuário e o hardware de um computador;</w:t>
+      </w:r>
+    </w:p>
+    <w:p>
+      <w:pPr>
+        <w:pStyle w:val="ListParagraph"/>
+        <w:numPr>
+          <w:ilvl w:val="0"/>
+          <w:numId w:val="1"/>
+        </w:numPr>
+      </w:pPr>
+      <w:r>
+        <w:t>O objetivo é executar os programas do usuário usando o hardware de maneira mais eficiente;</w:t>
+      </w:r>
+    </w:p>
+    <w:p>
+      <w:pPr>
+        <w:pStyle w:val="ListParagraph"/>
+        <w:numPr>
+          <w:ilvl w:val="0"/>
+          <w:numId w:val="1"/>
+        </w:numPr>
+      </w:pPr>
+      <w:r>
+        <w:t>É um alocador de recursos, gerencia e decide entre requisições conflitantes para uso justo dos recursos;</w:t>
+      </w:r>
+    </w:p>
+    <w:p>
+      <w:pPr>
+        <w:pStyle w:val="ListParagraph"/>
+        <w:numPr>
+          <w:ilvl w:val="0"/>
+          <w:numId w:val="1"/>
+        </w:numPr>
+      </w:pPr>
+      <w:r>
+        <w:t>É um programa de controle, controla a execução dos programas para prevenir erros;</w:t>
+      </w:r>
+    </w:p>
+    <w:p>
+      <w:pPr>
+        <w:pStyle w:val="ListParagraph"/>
+        <w:numPr>
+          <w:ilvl w:val="0"/>
+          <w:numId w:val="1"/>
+        </w:numPr>
+      </w:pPr>
+      <w:r>
+        <w:t xml:space="preserve">É ele quem gerencia os arquivos (criando, </w:t>
+      </w:r>
+      <w:r>
+        <w:t>mapeando</w:t>
+      </w:r>
+      <w:r>
+        <w:t>, entre outros</w:t>
+      </w:r>
+      <w:r>
+        <w:t>)</w:t>
+      </w:r>
+      <w:r>
+        <w:t>.</w:t>
+      </w:r>
+    </w:p>
+    <w:p/>
+    <w:p>
+      <w:r>
+        <w:t xml:space="preserve">Aula </w:t>
+      </w:r>
+      <w:r>
+        <w:t>3</w:t>
+      </w:r>
+      <w:r>
+        <w:t xml:space="preserve"> (</w:t>
+      </w:r>
+      <w:r>
+        <w:rPr>
+          <w:b/>
+          <w:bCs/>
+        </w:rPr>
+        <w:t>Processos</w:t>
+      </w:r>
+      <w:r>
+        <w:t xml:space="preserve">) – </w:t>
+      </w:r>
+    </w:p>
+    <w:p>
+      <w:pPr>
+        <w:pStyle w:val="ListParagraph"/>
+        <w:numPr>
+          <w:ilvl w:val="0"/>
+          <w:numId w:val="3"/>
+        </w:numPr>
+      </w:pPr>
+      <w:r>
+        <w:t>É um programa individual em execução;</w:t>
+      </w:r>
+    </w:p>
+    <w:p>
+      <w:pPr>
+        <w:pStyle w:val="ListParagraph"/>
+        <w:numPr>
+          <w:ilvl w:val="0"/>
+          <w:numId w:val="3"/>
+        </w:numPr>
+        <w:spacing w:line="256" w:lineRule="auto"/>
+      </w:pPr>
+      <w:r>
+        <w:t xml:space="preserve">Pode ser chamado de </w:t>
+      </w:r>
+      <w:r>
+        <w:rPr>
+          <w:b/>
+          <w:bCs/>
+        </w:rPr>
+        <w:t>job</w:t>
+      </w:r>
+      <w:r>
+        <w:rPr>
+          <w:b/>
+          <w:bCs/>
+        </w:rPr>
         <w:t xml:space="preserve"> </w:t>
       </w:r>
       <w:r>
-        <w:rPr>
-          <w:b/>
-          <w:bCs/>
-        </w:rPr>
-        <w:t>Operacionais</w:t>
-      </w:r>
-      <w:r>
-        <w:t xml:space="preserve">) – </w:t>
-      </w:r>
-    </w:p>
-    <w:p>
-      <w:pPr>
-        <w:pStyle w:val="PargrafodaLista"/>
-        <w:numPr>
-          <w:ilvl w:val="0"/>
-          <w:numId w:val="1"/>
-        </w:numPr>
-      </w:pPr>
-      <w:r>
-        <w:t>É um programa que age como intermediário entre o usuário e o hardware de um computador;</w:t>
-      </w:r>
-    </w:p>
-    <w:p>
-      <w:pPr>
-        <w:pStyle w:val="PargrafodaLista"/>
-        <w:numPr>
-          <w:ilvl w:val="0"/>
-          <w:numId w:val="1"/>
-        </w:numPr>
-      </w:pPr>
-      <w:r>
-        <w:t>O objetivo é executar os programas do usuário usando o hardware de maneira mais eficiente;</w:t>
-      </w:r>
-    </w:p>
-    <w:p>
-      <w:pPr>
-        <w:pStyle w:val="PargrafodaLista"/>
-        <w:numPr>
-          <w:ilvl w:val="0"/>
-          <w:numId w:val="1"/>
-        </w:numPr>
-      </w:pPr>
-      <w:r>
-        <w:t>É um alocador de recursos, gerencia e decide entre requisições conflitantes para uso justo dos recursos;</w:t>
-      </w:r>
-    </w:p>
-    <w:p>
-      <w:pPr>
-        <w:pStyle w:val="PargrafodaLista"/>
-        <w:numPr>
-          <w:ilvl w:val="0"/>
-          <w:numId w:val="1"/>
-        </w:numPr>
-      </w:pPr>
-      <w:r>
-        <w:t>É um programa de controle, controla a execução dos programas para prevenir erros;</w:t>
-      </w:r>
-    </w:p>
-    <w:p>
-      <w:pPr>
-        <w:pStyle w:val="PargrafodaLista"/>
-        <w:numPr>
-          <w:ilvl w:val="0"/>
-          <w:numId w:val="1"/>
-        </w:numPr>
-      </w:pPr>
-      <w:r>
-        <w:t xml:space="preserve">É ele quem gerencia os arquivos (criando, </w:t>
-      </w:r>
-      <w:r>
-        <w:t>mapeando</w:t>
-      </w:r>
-      <w:r>
-        <w:t>, entre outros</w:t>
-      </w:r>
-      <w:r>
-        <w:t>)</w:t>
-      </w:r>
-      <w:r>
-        <w:t>.</w:t>
-      </w:r>
-    </w:p>
-    <w:p/>
-    <w:p>
-      <w:r>
-        <w:t xml:space="preserve">Aula </w:t>
-      </w:r>
-      <w:r>
-        <w:t>3</w:t>
-      </w:r>
-      <w:r>
-        <w:t xml:space="preserve"> (</w:t>
-      </w:r>
-      <w:r>
-        <w:rPr>
-          <w:b/>
-          <w:bCs/>
-        </w:rPr>
-        <w:t>Processos</w:t>
-      </w:r>
-      <w:r>
-        <w:t xml:space="preserve">) – </w:t>
-      </w:r>
-    </w:p>
-    <w:p>
-      <w:pPr>
-        <w:pStyle w:val="PargrafodaLista"/>
+        <w:t>ou</w:t>
+      </w:r>
+      <w:r>
+        <w:rPr>
+          <w:b/>
+          <w:bCs/>
+        </w:rPr>
+        <w:t xml:space="preserve"> task</w:t>
+      </w:r>
+      <w:r>
+        <w:t>;</w:t>
+      </w:r>
+    </w:p>
+    <w:p>
+      <w:pPr>
+        <w:pStyle w:val="ListParagraph"/>
         <w:numPr>
           <w:ilvl w:val="0"/>
           <w:numId w:val="3"/>
         </w:numPr>
-      </w:pPr>
-      <w:r>
-        <w:t>É um programa individual em execução;</w:t>
-      </w:r>
-    </w:p>
-    <w:p>
-      <w:pPr>
-        <w:pStyle w:val="PargrafodaLista"/>
+        <w:spacing w:line="256" w:lineRule="auto"/>
+      </w:pPr>
+      <w:r>
+        <w:t xml:space="preserve">Um processo </w:t>
+      </w:r>
+      <w:r>
+        <w:rPr>
+          <w:b/>
+          <w:bCs/>
+        </w:rPr>
+        <w:t>sempre</w:t>
+      </w:r>
+      <w:r>
+        <w:t xml:space="preserve"> faz parte de uma fila</w:t>
+      </w:r>
+      <w:r>
+        <w:t>;</w:t>
+      </w:r>
+    </w:p>
+    <w:p>
+      <w:pPr>
+        <w:pStyle w:val="ListParagraph"/>
         <w:numPr>
           <w:ilvl w:val="0"/>
           <w:numId w:val="3"/>
         </w:numPr>
-        <w:spacing w:line="256" w:lineRule="auto"/>
-      </w:pPr>
-      <w:r>
-        <w:t xml:space="preserve">Pode ser chamado de </w:t>
-      </w:r>
-      <w:proofErr w:type="spellStart"/>
-      <w:r>
-        <w:rPr>
-          <w:b/>
-          <w:bCs/>
-        </w:rPr>
-        <w:t>job</w:t>
-      </w:r>
-      <w:proofErr w:type="spellEnd"/>
-      <w:r>
-        <w:rPr>
-          <w:b/>
-          <w:bCs/>
-        </w:rPr>
-        <w:t xml:space="preserve"> </w:t>
-      </w:r>
-      <w:r>
-        <w:t>ou</w:t>
-      </w:r>
-      <w:r>
-        <w:rPr>
-          <w:b/>
-          <w:bCs/>
-        </w:rPr>
-        <w:t xml:space="preserve"> </w:t>
-      </w:r>
-      <w:proofErr w:type="spellStart"/>
-      <w:r>
-        <w:rPr>
-          <w:b/>
-          <w:bCs/>
-        </w:rPr>
-        <w:t>task</w:t>
-      </w:r>
-      <w:proofErr w:type="spellEnd"/>
+      </w:pPr>
+      <w:r>
+        <w:rPr>
+          <w:b/>
+          <w:bCs/>
+        </w:rPr>
+        <w:t>Contexto</w:t>
+      </w:r>
+      <w:r>
+        <w:t xml:space="preserve"> de um processo são todas as informações necessárias para que o S.O. possa restaurar a execução do processo a partir do ponto interrompido</w:t>
+      </w:r>
       <w:r>
         <w:t>;</w:t>
       </w:r>
     </w:p>
     <w:p>
       <w:pPr>
-        <w:pStyle w:val="PargrafodaLista"/>
+        <w:pStyle w:val="ListParagraph"/>
         <w:numPr>
           <w:ilvl w:val="0"/>
           <w:numId w:val="3"/>
         </w:numPr>
-        <w:spacing w:line="256" w:lineRule="auto"/>
-      </w:pPr>
-      <w:r>
-        <w:t xml:space="preserve">Um processo </w:t>
-      </w:r>
-      <w:r>
-        <w:rPr>
-          <w:b/>
-          <w:bCs/>
-        </w:rPr>
-        <w:t>sempre</w:t>
-      </w:r>
-      <w:r>
-        <w:t xml:space="preserve"> faz parte de uma fila</w:t>
+      </w:pPr>
+      <w:r>
+        <w:t xml:space="preserve">O tempo de troca de contexto é puro </w:t>
+      </w:r>
+      <w:r>
+        <w:rPr>
+          <w:b/>
+          <w:bCs/>
+        </w:rPr>
+        <w:t>Overhead</w:t>
       </w:r>
       <w:r>
         <w:t>;</w:t>
@@ -530,51 +539,7 @@
     </w:p>
     <w:p>
       <w:pPr>
-        <w:pStyle w:val="PargrafodaLista"/>
-        <w:numPr>
-          <w:ilvl w:val="0"/>
-          <w:numId w:val="3"/>
-        </w:numPr>
-      </w:pPr>
-      <w:r>
-        <w:rPr>
-          <w:b/>
-          <w:bCs/>
-        </w:rPr>
-        <w:t>Contexto</w:t>
-      </w:r>
-      <w:r>
-        <w:t xml:space="preserve"> de um processo são todas as informações necessárias para que o S.O. possa restaurar a execução do processo a partir do ponto interrompido</w:t>
-      </w:r>
-      <w:r>
-        <w:t>;</w:t>
-      </w:r>
-    </w:p>
-    <w:p>
-      <w:pPr>
-        <w:pStyle w:val="PargrafodaLista"/>
-        <w:numPr>
-          <w:ilvl w:val="0"/>
-          <w:numId w:val="3"/>
-        </w:numPr>
-      </w:pPr>
-      <w:r>
-        <w:t xml:space="preserve">O tempo de troca de contexto é puro </w:t>
-      </w:r>
-      <w:r>
-        <w:rPr>
-          <w:b/>
-          <w:bCs/>
-        </w:rPr>
-        <w:t>Overhead</w:t>
-      </w:r>
-      <w:r>
-        <w:t>;</w:t>
-      </w:r>
-    </w:p>
-    <w:p>
-      <w:pPr>
-        <w:pStyle w:val="PargrafodaLista"/>
+        <w:pStyle w:val="ListParagraph"/>
         <w:numPr>
           <w:ilvl w:val="0"/>
           <w:numId w:val="3"/>
@@ -614,7 +579,7 @@
     </w:p>
     <w:p>
       <w:pPr>
-        <w:pStyle w:val="PargrafodaLista"/>
+        <w:pStyle w:val="ListParagraph"/>
         <w:numPr>
           <w:ilvl w:val="0"/>
           <w:numId w:val="7"/>
@@ -623,7 +588,6 @@
       <w:r>
         <w:t xml:space="preserve">O </w:t>
       </w:r>
-      <w:proofErr w:type="spellStart"/>
       <w:r>
         <w:rPr>
           <w:b/>
@@ -631,7 +595,6 @@
         </w:rPr>
         <w:t>Scheduler</w:t>
       </w:r>
-      <w:proofErr w:type="spellEnd"/>
       <w:r>
         <w:t xml:space="preserve"> (Escalonador) é o responsável pelo controle do processador e divide o tempo da UCP entre os processos do sistema</w:t>
       </w:r>
@@ -653,7 +616,7 @@
     </w:p>
     <w:p>
       <w:pPr>
-        <w:pStyle w:val="PargrafodaLista"/>
+        <w:pStyle w:val="ListParagraph"/>
         <w:numPr>
           <w:ilvl w:val="0"/>
           <w:numId w:val="7"/>
@@ -665,7 +628,7 @@
     </w:p>
     <w:p>
       <w:pPr>
-        <w:pStyle w:val="PargrafodaLista"/>
+        <w:pStyle w:val="ListParagraph"/>
         <w:numPr>
           <w:ilvl w:val="0"/>
           <w:numId w:val="7"/>
@@ -679,15 +642,7 @@
         <w:t>Curto prazo</w:t>
       </w:r>
       <w:r>
-        <w:t xml:space="preserve"> = </w:t>
-      </w:r>
-      <w:proofErr w:type="spellStart"/>
-      <w:r>
-        <w:t>ready</w:t>
-      </w:r>
-      <w:proofErr w:type="spellEnd"/>
-      <w:r>
-        <w:t xml:space="preserve"> -&gt; running</w:t>
+        <w:t xml:space="preserve"> = ready -&gt; running</w:t>
       </w:r>
       <w:r>
         <w:t>: Invocado muito frequentemente, portanto, precisa ser muito rápido;</w:t>
@@ -695,7 +650,7 @@
     </w:p>
     <w:p>
       <w:pPr>
-        <w:pStyle w:val="PargrafodaLista"/>
+        <w:pStyle w:val="ListParagraph"/>
         <w:numPr>
           <w:ilvl w:val="0"/>
           <w:numId w:val="7"/>
@@ -717,7 +672,7 @@
     </w:p>
     <w:p>
       <w:pPr>
-        <w:pStyle w:val="PargrafodaLista"/>
+        <w:pStyle w:val="ListParagraph"/>
         <w:numPr>
           <w:ilvl w:val="0"/>
           <w:numId w:val="7"/>
@@ -731,15 +686,7 @@
         <w:t>Longo prazo</w:t>
       </w:r>
       <w:r>
-        <w:t xml:space="preserve"> = new </w:t>
-      </w:r>
-      <w:proofErr w:type="spellStart"/>
-      <w:r>
-        <w:t>ready</w:t>
-      </w:r>
-      <w:proofErr w:type="spellEnd"/>
-      <w:r>
-        <w:t>: baixa frequência de invocação, selecionando quais processos devem ser levados para a fila de prontos.</w:t>
+        <w:t xml:space="preserve"> = new ready: baixa frequência de invocação, selecionando quais processos devem ser levados para a fila de prontos.</w:t>
       </w:r>
     </w:p>
     <w:p>
@@ -755,7 +702,7 @@
     </w:p>
     <w:p>
       <w:pPr>
-        <w:pStyle w:val="PargrafodaLista"/>
+        <w:pStyle w:val="ListParagraph"/>
         <w:numPr>
           <w:ilvl w:val="0"/>
           <w:numId w:val="8"/>
@@ -766,17 +713,8 @@
           <w:b/>
           <w:bCs/>
         </w:rPr>
-        <w:t xml:space="preserve">CPU </w:t>
-      </w:r>
-      <w:proofErr w:type="spellStart"/>
-      <w:r>
-        <w:rPr>
-          <w:b/>
-          <w:bCs/>
-        </w:rPr>
-        <w:t>Bound</w:t>
-      </w:r>
-      <w:proofErr w:type="spellEnd"/>
+        <w:t>CPU Bound</w:t>
+      </w:r>
       <w:r>
         <w:rPr>
           <w:b/>
@@ -797,7 +735,7 @@
     </w:p>
     <w:p>
       <w:pPr>
-        <w:pStyle w:val="PargrafodaLista"/>
+        <w:pStyle w:val="ListParagraph"/>
         <w:numPr>
           <w:ilvl w:val="0"/>
           <w:numId w:val="8"/>
@@ -808,23 +746,7 @@
           <w:b/>
           <w:bCs/>
         </w:rPr>
-        <w:t xml:space="preserve">I/O </w:t>
-      </w:r>
-      <w:proofErr w:type="spellStart"/>
-      <w:r>
-        <w:rPr>
-          <w:b/>
-          <w:bCs/>
-        </w:rPr>
-        <w:t>Bound</w:t>
-      </w:r>
-      <w:proofErr w:type="spellEnd"/>
-      <w:r>
-        <w:rPr>
-          <w:b/>
-          <w:bCs/>
-        </w:rPr>
-        <w:t xml:space="preserve">: </w:t>
+        <w:t xml:space="preserve">I/O Bound: </w:t>
       </w:r>
       <w:r>
         <w:t>Orientado a I/O e devolve o controle da CPU.</w:t>
@@ -842,174 +764,271 @@
           <w:sz w:val="18"/>
           <w:szCs w:val="18"/>
         </w:rPr>
-        <w:t>*</w:t>
-      </w:r>
-      <w:proofErr w:type="spellStart"/>
-      <w:r>
+        <w:t>*Bound significa vinculado</w:t>
+      </w:r>
+    </w:p>
+    <w:p>
+      <w:pPr>
         <w:rPr>
           <w:sz w:val="18"/>
           <w:szCs w:val="18"/>
         </w:rPr>
-        <w:t>Bound</w:t>
-      </w:r>
-      <w:proofErr w:type="spellEnd"/>
-      <w:r>
+      </w:pPr>
+    </w:p>
+    <w:p>
+      <w:r>
+        <w:t>Aula 5 (</w:t>
+      </w:r>
+      <w:r>
+        <w:rPr>
+          <w:b/>
+          <w:bCs/>
+        </w:rPr>
+        <w:t>Escalonamento de Processos</w:t>
+      </w:r>
+      <w:r>
+        <w:t>) –</w:t>
+      </w:r>
+    </w:p>
+    <w:p>
+      <w:r>
+        <w:t>Objetivos</w:t>
+      </w:r>
+    </w:p>
+    <w:p>
+      <w:pPr>
+        <w:pStyle w:val="ListParagraph"/>
+        <w:numPr>
+          <w:ilvl w:val="0"/>
+          <w:numId w:val="9"/>
+        </w:numPr>
+      </w:pPr>
+      <w:r>
+        <w:t>Maximizar a taxa de utilização da UCP</w:t>
+      </w:r>
+    </w:p>
+    <w:p>
+      <w:pPr>
+        <w:pStyle w:val="ListParagraph"/>
+        <w:numPr>
+          <w:ilvl w:val="0"/>
+          <w:numId w:val="9"/>
+        </w:numPr>
+      </w:pPr>
+      <w:r>
+        <w:t>Maximizar a vazão (throughput) do sistema (número de processos utilizados)</w:t>
+      </w:r>
+    </w:p>
+    <w:p>
+      <w:pPr>
+        <w:pStyle w:val="ListParagraph"/>
+        <w:numPr>
+          <w:ilvl w:val="0"/>
+          <w:numId w:val="9"/>
+        </w:numPr>
+      </w:pPr>
+      <w:r>
+        <w:t>Minimizar o tempo de execução (turnaround)</w:t>
+      </w:r>
+    </w:p>
+    <w:p>
+      <w:pPr>
+        <w:pStyle w:val="ListParagraph"/>
+        <w:numPr>
+          <w:ilvl w:val="0"/>
+          <w:numId w:val="9"/>
+        </w:numPr>
+      </w:pPr>
+      <w:r>
+        <w:t>Minimizar o tempo de espera (waiting time)</w:t>
+      </w:r>
+    </w:p>
+    <w:p>
+      <w:pPr>
+        <w:pStyle w:val="ListParagraph"/>
+        <w:numPr>
+          <w:ilvl w:val="0"/>
+          <w:numId w:val="9"/>
+        </w:numPr>
+      </w:pPr>
+      <w:r>
+        <w:t>Minimizar o tempo de resposta (response time)</w:t>
+      </w:r>
+    </w:p>
+    <w:p>
+      <w:r>
+        <w:t>Políticas</w:t>
+      </w:r>
+    </w:p>
+    <w:p>
+      <w:pPr>
+        <w:pStyle w:val="ListParagraph"/>
+        <w:numPr>
+          <w:ilvl w:val="0"/>
+          <w:numId w:val="12"/>
+        </w:numPr>
+      </w:pPr>
+      <w:r>
+        <w:rPr>
+          <w:b/>
+          <w:bCs/>
+        </w:rPr>
+        <w:t>Preemptivas</w:t>
+      </w:r>
+      <w:r>
+        <w:rPr>
+          <w:b/>
+          <w:bCs/>
+        </w:rPr>
+        <w:t>*</w:t>
+      </w:r>
+      <w:r>
+        <w:t>: Não permite a monopolização da UCP, podendo perder o processo de posse quando um mais prioritário está pronto, ou no fim da fatia de tempo.</w:t>
+      </w:r>
+    </w:p>
+    <w:p>
+      <w:pPr>
+        <w:pStyle w:val="ListParagraph"/>
+        <w:numPr>
+          <w:ilvl w:val="0"/>
+          <w:numId w:val="12"/>
+        </w:numPr>
+      </w:pPr>
+      <w:r>
+        <w:rPr>
+          <w:b/>
+          <w:bCs/>
+        </w:rPr>
+        <w:t>Não</w:t>
+      </w:r>
+      <w:r>
+        <w:t>-</w:t>
+      </w:r>
+      <w:r>
+        <w:rPr>
+          <w:b/>
+          <w:bCs/>
+        </w:rPr>
+        <w:t>preemptivas</w:t>
+      </w:r>
+      <w:r>
+        <w:t xml:space="preserve">: Só perde a posse </w:t>
+      </w:r>
+      <w:r>
+        <w:t>da UCP caso termine ou bloqueia a si mesmo (ex.: uma operação de E/S)</w:t>
+      </w:r>
+    </w:p>
+    <w:p>
+      <w:pPr>
         <w:rPr>
           <w:sz w:val="18"/>
           <w:szCs w:val="18"/>
         </w:rPr>
-        <w:t xml:space="preserve"> significa vinculado</w:t>
-      </w:r>
-    </w:p>
-    <w:p>
-      <w:pPr>
+      </w:pPr>
+      <w:r>
         <w:rPr>
           <w:sz w:val="18"/>
           <w:szCs w:val="18"/>
         </w:rPr>
-      </w:pPr>
-    </w:p>
-    <w:p>
-      <w:r>
-        <w:t>Aula 5 (</w:t>
-      </w:r>
-      <w:r>
-        <w:rPr>
-          <w:b/>
-          <w:bCs/>
-        </w:rPr>
-        <w:t>Escalonamento de Processos</w:t>
-      </w:r>
-      <w:r>
-        <w:t>) –</w:t>
-      </w:r>
-    </w:p>
-    <w:p>
-      <w:r>
-        <w:t>Objetivos</w:t>
-      </w:r>
-    </w:p>
-    <w:p>
-      <w:pPr>
-        <w:pStyle w:val="PargrafodaLista"/>
-        <w:numPr>
-          <w:ilvl w:val="0"/>
-          <w:numId w:val="9"/>
-        </w:numPr>
-      </w:pPr>
-      <w:r>
-        <w:t>Maximizar a taxa de utilização da UCP</w:t>
-      </w:r>
-    </w:p>
-    <w:p>
-      <w:pPr>
-        <w:pStyle w:val="PargrafodaLista"/>
-        <w:numPr>
-          <w:ilvl w:val="0"/>
-          <w:numId w:val="9"/>
-        </w:numPr>
-      </w:pPr>
-      <w:r>
-        <w:t>Maximizar a vazão (</w:t>
-      </w:r>
-      <w:proofErr w:type="spellStart"/>
-      <w:r>
-        <w:t>throughput</w:t>
-      </w:r>
-      <w:proofErr w:type="spellEnd"/>
-      <w:r>
-        <w:t>) do sistema (número de processos utilizados)</w:t>
-      </w:r>
-    </w:p>
-    <w:p>
-      <w:pPr>
-        <w:pStyle w:val="PargrafodaLista"/>
-        <w:numPr>
-          <w:ilvl w:val="0"/>
-          <w:numId w:val="9"/>
-        </w:numPr>
-      </w:pPr>
-      <w:r>
-        <w:t>Minimizar o tempo de execução (turnaround)</w:t>
-      </w:r>
-    </w:p>
-    <w:p>
-      <w:pPr>
-        <w:pStyle w:val="PargrafodaLista"/>
-        <w:numPr>
-          <w:ilvl w:val="0"/>
-          <w:numId w:val="9"/>
-        </w:numPr>
-      </w:pPr>
-      <w:r>
-        <w:t>Minimizar o tempo de espera (</w:t>
-      </w:r>
-      <w:proofErr w:type="spellStart"/>
-      <w:r>
-        <w:t>waiting</w:t>
-      </w:r>
-      <w:proofErr w:type="spellEnd"/>
-      <w:r>
-        <w:t xml:space="preserve"> time)</w:t>
-      </w:r>
-    </w:p>
-    <w:p>
-      <w:pPr>
-        <w:pStyle w:val="PargrafodaLista"/>
-        <w:numPr>
-          <w:ilvl w:val="0"/>
-          <w:numId w:val="9"/>
-        </w:numPr>
-      </w:pPr>
-      <w:r>
-        <w:t>Minimizar o tempo de resposta (response time)</w:t>
-      </w:r>
-    </w:p>
-    <w:p>
-      <w:r>
-        <w:t>Políticas</w:t>
-      </w:r>
-    </w:p>
-    <w:p>
-      <w:pPr>
-        <w:pStyle w:val="PargrafodaLista"/>
-        <w:numPr>
-          <w:ilvl w:val="0"/>
-          <w:numId w:val="12"/>
-        </w:numPr>
-      </w:pPr>
-      <w:r>
-        <w:rPr>
-          <w:b/>
-          <w:bCs/>
-        </w:rPr>
-        <w:t>Preemptivas</w:t>
-      </w:r>
-      <w:r>
-        <w:rPr>
-          <w:b/>
-          <w:bCs/>
-        </w:rPr>
-        <w:t>*</w:t>
-      </w:r>
-      <w:r>
-        <w:t>: Não permite a monopolização da UCP, podendo perder o processo de posse quando um mais prioritário está pronto, ou no fim da fatia de tempo.</w:t>
-      </w:r>
-    </w:p>
-    <w:p>
-      <w:pPr>
-        <w:pStyle w:val="PargrafodaLista"/>
-        <w:numPr>
-          <w:ilvl w:val="0"/>
-          <w:numId w:val="12"/>
-        </w:numPr>
-      </w:pPr>
-      <w:r>
-        <w:rPr>
-          <w:b/>
-          <w:bCs/>
-        </w:rPr>
-        <w:t>Não</w:t>
+        <w:t>*Preemptiva significa algo que pode ser antecipado</w:t>
+      </w:r>
+    </w:p>
+    <w:p>
+      <w:r>
+        <w:t>Exemplos de Algoritmos</w:t>
+      </w:r>
+    </w:p>
+    <w:p>
+      <w:pPr>
+        <w:rPr>
+          <w:b/>
+          <w:bCs/>
+        </w:rPr>
+      </w:pPr>
+      <w:r>
+        <w:rPr>
+          <w:b/>
+          <w:bCs/>
+        </w:rPr>
+        <w:t xml:space="preserve">First-Come First-Served: </w:t>
+      </w:r>
+    </w:p>
+    <w:p>
+      <w:pPr>
+        <w:pStyle w:val="ListParagraph"/>
+        <w:numPr>
+          <w:ilvl w:val="0"/>
+          <w:numId w:val="14"/>
+        </w:numPr>
+      </w:pPr>
+      <w:r>
+        <w:t>Processos que se tornam aptos para execução são inseridos no final da fila de prontos</w:t>
+      </w:r>
+      <w:r>
+        <w:t>;</w:t>
+      </w:r>
+    </w:p>
+    <w:p>
+      <w:pPr>
+        <w:pStyle w:val="ListParagraph"/>
+        <w:numPr>
+          <w:ilvl w:val="0"/>
+          <w:numId w:val="14"/>
+        </w:numPr>
+      </w:pPr>
+      <w:r>
+        <w:t>Baixa complexidade e não preemptivo;</w:t>
+      </w:r>
+    </w:p>
+    <w:p>
+      <w:pPr>
+        <w:pStyle w:val="ListParagraph"/>
+        <w:numPr>
+          <w:ilvl w:val="0"/>
+          <w:numId w:val="14"/>
+        </w:numPr>
+      </w:pPr>
+      <w:r>
+        <w:t>Processos pequenos podem esperar muito tempo atrás dos longos (</w:t>
+      </w:r>
+      <w:r>
+        <w:rPr>
+          <w:b/>
+          <w:bCs/>
+        </w:rPr>
+        <w:t>convoy</w:t>
+      </w:r>
+      <w:r>
+        <w:t xml:space="preserve"> </w:t>
+      </w:r>
+      <w:r>
+        <w:rPr>
+          <w:b/>
+          <w:bCs/>
+        </w:rPr>
+        <w:t>effect</w:t>
+      </w:r>
+      <w:r>
+        <w:t>);</w:t>
+      </w:r>
+    </w:p>
+    <w:p>
+      <w:pPr>
+        <w:pStyle w:val="ListParagraph"/>
+        <w:numPr>
+          <w:ilvl w:val="0"/>
+          <w:numId w:val="14"/>
+        </w:numPr>
+      </w:pPr>
+      <w:r>
+        <w:t xml:space="preserve">Favorece processos </w:t>
+      </w:r>
+      <w:r>
+        <w:rPr>
+          <w:b/>
+          <w:bCs/>
+        </w:rPr>
+        <w:t>CPU</w:t>
       </w:r>
       <w:r>
         <w:t>-</w:t>
@@ -1019,17 +1038,145 @@
           <w:b/>
           <w:bCs/>
         </w:rPr>
-        <w:t>preemptivas</w:t>
-      </w:r>
-      <w:r>
-        <w:t xml:space="preserve">: Só perde a posse </w:t>
-      </w:r>
-      <w:r>
-        <w:t>da UCP caso termine ou bloqueia a si mesmo (ex.: uma operação de E/S)</w:t>
-      </w:r>
-    </w:p>
-    <w:p>
-      <w:pPr>
+        <w:t>bound</w:t>
+      </w:r>
+      <w:r>
+        <w:t>;</w:t>
+      </w:r>
+    </w:p>
+    <w:p>
+      <w:pPr>
+        <w:pStyle w:val="ListParagraph"/>
+        <w:numPr>
+          <w:ilvl w:val="0"/>
+          <w:numId w:val="14"/>
+        </w:numPr>
+      </w:pPr>
+      <w:r>
+        <w:t>Problemático para sistemas de tempo compartilhado;</w:t>
+      </w:r>
+    </w:p>
+    <w:p>
+      <w:pPr>
+        <w:pStyle w:val="ListParagraph"/>
+        <w:rPr>
+          <w:lang w:val="en-US"/>
+        </w:rPr>
+      </w:pPr>
+      <w:r>
+        <w:rPr>
+          <w:lang w:val="en-US"/>
+        </w:rPr>
+        <w:t>Ex.: P1 (24s), P2(3s) e P3(3s), average waiting time</w:t>
+      </w:r>
+      <w:r>
+        <w:rPr>
+          <w:lang w:val="en-US"/>
+        </w:rPr>
+        <w:t xml:space="preserve"> = 17s.</w:t>
+      </w:r>
+    </w:p>
+    <w:p>
+      <w:pPr>
+        <w:rPr>
+          <w:b/>
+          <w:bCs/>
+        </w:rPr>
+      </w:pPr>
+      <w:r>
+        <w:rPr>
+          <w:b/>
+          <w:bCs/>
+        </w:rPr>
+        <w:lastRenderedPageBreak/>
+        <w:t>Shortest Job First</w:t>
+      </w:r>
+      <w:r>
+        <w:rPr>
+          <w:b/>
+          <w:bCs/>
+        </w:rPr>
+        <w:t xml:space="preserve">: </w:t>
+      </w:r>
+    </w:p>
+    <w:p>
+      <w:pPr>
+        <w:pStyle w:val="ListParagraph"/>
+        <w:numPr>
+          <w:ilvl w:val="0"/>
+          <w:numId w:val="15"/>
+        </w:numPr>
+      </w:pPr>
+      <w:r>
+        <w:t>Privilegia os processos pequenos para o</w:t>
+      </w:r>
+      <w:r>
+        <w:t xml:space="preserve"> tempo médio ser menor;</w:t>
+      </w:r>
+    </w:p>
+    <w:p>
+      <w:pPr>
+        <w:pStyle w:val="ListParagraph"/>
+        <w:numPr>
+          <w:ilvl w:val="0"/>
+          <w:numId w:val="15"/>
+        </w:numPr>
+      </w:pPr>
+      <w:r>
+        <w:t>Ótimo algoritmo</w:t>
+      </w:r>
+      <w:r>
+        <w:t>;</w:t>
+      </w:r>
+    </w:p>
+    <w:p>
+      <w:pPr>
+        <w:pStyle w:val="ListParagraph"/>
+        <w:numPr>
+          <w:ilvl w:val="0"/>
+          <w:numId w:val="15"/>
+        </w:numPr>
+      </w:pPr>
+      <w:r>
+        <w:t>Seleciona-se o que possui menor tempo de CPU burst*</w:t>
+      </w:r>
+      <w:r>
+        <w:t>;</w:t>
+      </w:r>
+    </w:p>
+    <w:p>
+      <w:pPr>
+        <w:pStyle w:val="ListParagraph"/>
+        <w:numPr>
+          <w:ilvl w:val="0"/>
+          <w:numId w:val="15"/>
+        </w:numPr>
+      </w:pPr>
+      <w:r>
+        <w:t>Existe o não preemptivo e o preemptivo se chega um novo processo com tempo menor de CPU burst</w:t>
+      </w:r>
+      <w:r>
+        <w:t>;</w:t>
+      </w:r>
+    </w:p>
+    <w:p>
+      <w:pPr>
+        <w:pStyle w:val="ListParagraph"/>
+        <w:numPr>
+          <w:ilvl w:val="0"/>
+          <w:numId w:val="15"/>
+        </w:numPr>
+      </w:pPr>
+      <w:r>
+        <w:t>A maior dificuldade é conhecer o tamanho da próxima requisição de CPU</w:t>
+      </w:r>
+      <w:r>
+        <w:t>.</w:t>
+      </w:r>
+    </w:p>
+    <w:p>
+      <w:pPr>
+        <w:ind w:left="360"/>
         <w:rPr>
           <w:sz w:val="18"/>
           <w:szCs w:val="18"/>
@@ -1040,368 +1187,14 @@
           <w:sz w:val="18"/>
           <w:szCs w:val="18"/>
         </w:rPr>
-        <w:t>*Preemptiva significa algo que pode ser antecipado</w:t>
-      </w:r>
-    </w:p>
-    <w:p>
-      <w:r>
-        <w:t>Exemplos de Algoritmos</w:t>
-      </w:r>
-    </w:p>
-    <w:p>
-      <w:pPr>
-        <w:rPr>
-          <w:b/>
-          <w:bCs/>
-        </w:rPr>
-      </w:pPr>
-      <w:proofErr w:type="spellStart"/>
-      <w:r>
-        <w:rPr>
-          <w:b/>
-          <w:bCs/>
-        </w:rPr>
-        <w:t>First</w:t>
-      </w:r>
-      <w:proofErr w:type="spellEnd"/>
-      <w:r>
-        <w:rPr>
-          <w:b/>
-          <w:bCs/>
-        </w:rPr>
-        <w:t xml:space="preserve">-Come </w:t>
-      </w:r>
-      <w:proofErr w:type="spellStart"/>
-      <w:r>
-        <w:rPr>
-          <w:b/>
-          <w:bCs/>
-        </w:rPr>
-        <w:t>First-Served</w:t>
-      </w:r>
-      <w:proofErr w:type="spellEnd"/>
-      <w:r>
-        <w:rPr>
-          <w:b/>
-          <w:bCs/>
-        </w:rPr>
-        <w:t xml:space="preserve">: </w:t>
-      </w:r>
-    </w:p>
-    <w:p>
-      <w:pPr>
-        <w:pStyle w:val="PargrafodaLista"/>
-        <w:numPr>
-          <w:ilvl w:val="0"/>
-          <w:numId w:val="14"/>
-        </w:numPr>
-      </w:pPr>
-      <w:r>
-        <w:t>Processos que se tornam aptos para execução são inseridos no final da fila de prontos</w:t>
-      </w:r>
-      <w:r>
-        <w:t>;</w:t>
-      </w:r>
-    </w:p>
-    <w:p>
-      <w:pPr>
-        <w:pStyle w:val="PargrafodaLista"/>
-        <w:numPr>
-          <w:ilvl w:val="0"/>
-          <w:numId w:val="14"/>
-        </w:numPr>
-      </w:pPr>
-      <w:r>
-        <w:t>Baixa complexidade e não preemptivo</w:t>
-      </w:r>
-      <w:r>
-        <w:t>;</w:t>
-      </w:r>
-    </w:p>
-    <w:p>
-      <w:pPr>
-        <w:pStyle w:val="PargrafodaLista"/>
-        <w:numPr>
-          <w:ilvl w:val="0"/>
-          <w:numId w:val="14"/>
-        </w:numPr>
-      </w:pPr>
-      <w:r>
-        <w:t>Processos pequenos podem esperar muito tempo atrás dos longos (</w:t>
-      </w:r>
-      <w:proofErr w:type="spellStart"/>
-      <w:r>
-        <w:rPr>
-          <w:b/>
-          <w:bCs/>
-        </w:rPr>
-        <w:t>convoy</w:t>
-      </w:r>
-      <w:proofErr w:type="spellEnd"/>
-      <w:r>
-        <w:t xml:space="preserve"> </w:t>
-      </w:r>
-      <w:proofErr w:type="spellStart"/>
-      <w:r>
-        <w:rPr>
-          <w:b/>
-          <w:bCs/>
-        </w:rPr>
-        <w:t>effect</w:t>
-      </w:r>
-      <w:proofErr w:type="spellEnd"/>
-      <w:r>
-        <w:t>);</w:t>
-      </w:r>
-    </w:p>
-    <w:p>
-      <w:pPr>
-        <w:pStyle w:val="PargrafodaLista"/>
-        <w:numPr>
-          <w:ilvl w:val="0"/>
-          <w:numId w:val="14"/>
-        </w:numPr>
-      </w:pPr>
-      <w:r>
-        <w:t xml:space="preserve">Favorece processos </w:t>
-      </w:r>
-      <w:r>
-        <w:rPr>
-          <w:b/>
-          <w:bCs/>
-        </w:rPr>
-        <w:t>CPU</w:t>
-      </w:r>
-      <w:r>
-        <w:t>-</w:t>
-      </w:r>
-      <w:proofErr w:type="spellStart"/>
-      <w:r>
-        <w:rPr>
-          <w:b/>
-          <w:bCs/>
-        </w:rPr>
-        <w:t>bound</w:t>
-      </w:r>
-      <w:proofErr w:type="spellEnd"/>
-      <w:r>
-        <w:t>;</w:t>
-      </w:r>
-    </w:p>
-    <w:p>
-      <w:pPr>
-        <w:pStyle w:val="PargrafodaLista"/>
-        <w:numPr>
-          <w:ilvl w:val="0"/>
-          <w:numId w:val="14"/>
-        </w:numPr>
-      </w:pPr>
-      <w:r>
-        <w:t>Problemático para sistemas de tempo compartilhado;</w:t>
-      </w:r>
-    </w:p>
-    <w:p>
-      <w:pPr>
-        <w:pStyle w:val="PargrafodaLista"/>
-        <w:rPr>
-          <w:lang w:val="en-US"/>
-        </w:rPr>
-      </w:pPr>
-      <w:r>
-        <w:rPr>
-          <w:lang w:val="en-US"/>
-        </w:rPr>
-        <w:t>Ex.: P1 (24s), P2(3s) e P3(3s), average waiting time</w:t>
-      </w:r>
-      <w:r>
-        <w:rPr>
-          <w:lang w:val="en-US"/>
-        </w:rPr>
-        <w:t xml:space="preserve"> = 17s.</w:t>
-      </w:r>
-    </w:p>
-    <w:p>
-      <w:pPr>
-        <w:rPr>
-          <w:b/>
-          <w:bCs/>
-        </w:rPr>
-      </w:pPr>
-      <w:proofErr w:type="spellStart"/>
-      <w:r>
-        <w:rPr>
-          <w:b/>
-          <w:bCs/>
-        </w:rPr>
-        <w:lastRenderedPageBreak/>
-        <w:t>Shortest</w:t>
-      </w:r>
-      <w:proofErr w:type="spellEnd"/>
-      <w:r>
-        <w:rPr>
-          <w:b/>
-          <w:bCs/>
-        </w:rPr>
-        <w:t xml:space="preserve"> </w:t>
-      </w:r>
-      <w:proofErr w:type="spellStart"/>
-      <w:r>
-        <w:rPr>
-          <w:b/>
-          <w:bCs/>
-        </w:rPr>
-        <w:t>Job</w:t>
-      </w:r>
-      <w:proofErr w:type="spellEnd"/>
-      <w:r>
-        <w:rPr>
-          <w:b/>
-          <w:bCs/>
-        </w:rPr>
-        <w:t xml:space="preserve"> </w:t>
-      </w:r>
-      <w:proofErr w:type="spellStart"/>
-      <w:r>
-        <w:rPr>
-          <w:b/>
-          <w:bCs/>
-        </w:rPr>
-        <w:t>First</w:t>
-      </w:r>
-      <w:proofErr w:type="spellEnd"/>
-      <w:r>
-        <w:rPr>
-          <w:b/>
-          <w:bCs/>
-        </w:rPr>
-        <w:t xml:space="preserve">: </w:t>
-      </w:r>
-    </w:p>
-    <w:p>
-      <w:pPr>
-        <w:pStyle w:val="PargrafodaLista"/>
-        <w:numPr>
-          <w:ilvl w:val="0"/>
-          <w:numId w:val="15"/>
-        </w:numPr>
-      </w:pPr>
-      <w:r>
-        <w:t>Privilegia os processos pequenos para o</w:t>
-      </w:r>
-      <w:r>
-        <w:t xml:space="preserve"> tempo médio ser menor;</w:t>
-      </w:r>
-    </w:p>
-    <w:p>
-      <w:pPr>
-        <w:pStyle w:val="PargrafodaLista"/>
-        <w:numPr>
-          <w:ilvl w:val="0"/>
-          <w:numId w:val="15"/>
-        </w:numPr>
-      </w:pPr>
-      <w:r>
-        <w:t>Ótimo algoritmo</w:t>
-      </w:r>
-      <w:r>
-        <w:t>;</w:t>
-      </w:r>
-    </w:p>
-    <w:p>
-      <w:pPr>
-        <w:pStyle w:val="PargrafodaLista"/>
-        <w:numPr>
-          <w:ilvl w:val="0"/>
-          <w:numId w:val="15"/>
-        </w:numPr>
-      </w:pPr>
-      <w:r>
-        <w:t xml:space="preserve">Seleciona-se o que possui menor tempo de CPU </w:t>
-      </w:r>
-      <w:proofErr w:type="spellStart"/>
-      <w:r>
-        <w:t>burst</w:t>
-      </w:r>
-      <w:proofErr w:type="spellEnd"/>
-      <w:r>
         <w:t>*</w:t>
       </w:r>
       <w:r>
-        <w:t>;</w:t>
-      </w:r>
-    </w:p>
-    <w:p>
-      <w:pPr>
-        <w:pStyle w:val="PargrafodaLista"/>
-        <w:numPr>
-          <w:ilvl w:val="0"/>
-          <w:numId w:val="15"/>
-        </w:numPr>
-      </w:pPr>
-      <w:r>
-        <w:t xml:space="preserve">Existe o não preemptivo e o preemptivo se chega um novo processo com tempo menor de CPU </w:t>
-      </w:r>
-      <w:proofErr w:type="spellStart"/>
-      <w:r>
-        <w:t>burst</w:t>
-      </w:r>
-      <w:proofErr w:type="spellEnd"/>
-      <w:r>
-        <w:t>;</w:t>
-      </w:r>
-    </w:p>
-    <w:p>
-      <w:pPr>
-        <w:pStyle w:val="PargrafodaLista"/>
-        <w:numPr>
-          <w:ilvl w:val="0"/>
-          <w:numId w:val="15"/>
-        </w:numPr>
-      </w:pPr>
-      <w:r>
-        <w:t>A maior dificuldade é conhecer o tamanho da próxima requisição de CPU</w:t>
-      </w:r>
-      <w:r>
-        <w:t>.</w:t>
-      </w:r>
-    </w:p>
-    <w:p>
-      <w:pPr>
-        <w:ind w:left="360"/>
         <w:rPr>
           <w:sz w:val="18"/>
           <w:szCs w:val="18"/>
         </w:rPr>
-      </w:pPr>
-      <w:r>
-        <w:rPr>
-          <w:sz w:val="18"/>
-          <w:szCs w:val="18"/>
-        </w:rPr>
-        <w:t>*</w:t>
-      </w:r>
-      <w:r>
-        <w:rPr>
-          <w:sz w:val="18"/>
-          <w:szCs w:val="18"/>
-        </w:rPr>
-        <w:t xml:space="preserve">CPU </w:t>
-      </w:r>
-      <w:proofErr w:type="spellStart"/>
-      <w:r>
-        <w:rPr>
-          <w:sz w:val="18"/>
-          <w:szCs w:val="18"/>
-        </w:rPr>
-        <w:t>burst</w:t>
-      </w:r>
-      <w:proofErr w:type="spellEnd"/>
-      <w:r>
-        <w:rPr>
-          <w:sz w:val="18"/>
-          <w:szCs w:val="18"/>
-        </w:rPr>
-        <w:t xml:space="preserve"> é o tempo que um processo utiliza a CPU para executar as instruções</w:t>
+        <w:t>CPU burst é o tempo que um processo utiliza a CPU para executar as instruções</w:t>
       </w:r>
     </w:p>
     <w:p>
@@ -1421,7 +1214,7 @@
     </w:p>
     <w:p>
       <w:pPr>
-        <w:pStyle w:val="PargrafodaLista"/>
+        <w:pStyle w:val="ListParagraph"/>
         <w:numPr>
           <w:ilvl w:val="0"/>
           <w:numId w:val="16"/>
@@ -1437,7 +1230,7 @@
     </w:p>
     <w:p>
       <w:pPr>
-        <w:pStyle w:val="PargrafodaLista"/>
+        <w:pStyle w:val="ListParagraph"/>
         <w:numPr>
           <w:ilvl w:val="0"/>
           <w:numId w:val="16"/>
@@ -1456,7 +1249,7 @@
     </w:p>
     <w:p>
       <w:pPr>
-        <w:pStyle w:val="PargrafodaLista"/>
+        <w:pStyle w:val="ListParagraph"/>
         <w:numPr>
           <w:ilvl w:val="0"/>
           <w:numId w:val="16"/>
@@ -1469,7 +1262,6 @@
       <w:r>
         <w:t xml:space="preserve">Pode ocorrer </w:t>
       </w:r>
-      <w:proofErr w:type="spellStart"/>
       <w:r>
         <w:rPr>
           <w:b/>
@@ -1484,7 +1276,6 @@
         </w:rPr>
         <w:t>tarvation</w:t>
       </w:r>
-      <w:proofErr w:type="spellEnd"/>
       <w:r>
         <w:t xml:space="preserve"> (morrer de fome) e </w:t>
       </w:r>
@@ -1500,7 +1291,7 @@
     </w:p>
     <w:p>
       <w:pPr>
-        <w:pStyle w:val="PargrafodaLista"/>
+        <w:pStyle w:val="ListParagraph"/>
         <w:numPr>
           <w:ilvl w:val="0"/>
           <w:numId w:val="16"/>
@@ -1513,7 +1304,6 @@
       <w:r>
         <w:t xml:space="preserve">A solução pode ser o </w:t>
       </w:r>
-      <w:proofErr w:type="spellStart"/>
       <w:r>
         <w:rPr>
           <w:b/>
@@ -1528,7 +1318,6 @@
         </w:rPr>
         <w:t>ging</w:t>
       </w:r>
-      <w:proofErr w:type="spellEnd"/>
       <w:r>
         <w:t xml:space="preserve"> (prioridade aumenta com o passar do tempo)</w:t>
       </w:r>
@@ -1538,7 +1327,7 @@
     </w:p>
     <w:p>
       <w:pPr>
-        <w:pStyle w:val="PargrafodaLista"/>
+        <w:pStyle w:val="ListParagraph"/>
         <w:numPr>
           <w:ilvl w:val="0"/>
           <w:numId w:val="16"/>
@@ -1554,7 +1343,7 @@
     </w:p>
     <w:p>
       <w:pPr>
-        <w:pStyle w:val="PargrafodaLista"/>
+        <w:pStyle w:val="ListParagraph"/>
         <w:numPr>
           <w:ilvl w:val="0"/>
           <w:numId w:val="16"/>
@@ -1565,66 +1354,71 @@
         </w:rPr>
       </w:pPr>
       <w:r>
-        <w:t xml:space="preserve">Interna usa alguma medida para computar o valor, como limite de tempo, num. de arquivos abertos, razão entre </w:t>
-      </w:r>
-      <w:proofErr w:type="spellStart"/>
-      <w:r>
-        <w:t>average</w:t>
-      </w:r>
-      <w:proofErr w:type="spellEnd"/>
-      <w:r>
-        <w:t xml:space="preserve"> </w:t>
-      </w:r>
-      <w:proofErr w:type="spellStart"/>
-      <w:r>
-        <w:t>etc</w:t>
-      </w:r>
-      <w:proofErr w:type="spellEnd"/>
+        <w:t>Interna usa alguma medida para computar o valor, como limite de tempo, num. de arquivos abertos, razão entre average etc;</w:t>
+      </w:r>
+    </w:p>
+    <w:p>
+      <w:pPr>
+        <w:pStyle w:val="ListParagraph"/>
+        <w:numPr>
+          <w:ilvl w:val="0"/>
+          <w:numId w:val="16"/>
+        </w:numPr>
+        <w:rPr>
+          <w:b/>
+          <w:bCs/>
+        </w:rPr>
+      </w:pPr>
+      <w:r>
+        <w:t>Externa é definida por algum critério externo como o tipo do processo, custo, departamento responsável etc.</w:t>
+      </w:r>
+    </w:p>
+    <w:p>
+      <w:pPr>
+        <w:rPr>
+          <w:b/>
+          <w:bCs/>
+        </w:rPr>
+      </w:pPr>
+      <w:r>
+        <w:rPr>
+          <w:b/>
+          <w:bCs/>
+        </w:rPr>
+        <w:t>Round-Robin</w:t>
+      </w:r>
+    </w:p>
+    <w:p>
+      <w:pPr>
+        <w:pStyle w:val="ListParagraph"/>
+        <w:numPr>
+          <w:ilvl w:val="0"/>
+          <w:numId w:val="17"/>
+        </w:numPr>
+      </w:pPr>
+      <w:r>
+        <w:t>Cada processo recebe uma pequena fatia de tempo de CPU (10ms a 100ms)</w:t>
+      </w:r>
       <w:r>
         <w:t>;</w:t>
       </w:r>
     </w:p>
     <w:p>
       <w:pPr>
-        <w:pStyle w:val="PargrafodaLista"/>
-        <w:numPr>
-          <w:ilvl w:val="0"/>
-          <w:numId w:val="16"/>
-        </w:numPr>
-        <w:rPr>
-          <w:b/>
-          <w:bCs/>
-        </w:rPr>
-      </w:pPr>
-      <w:r>
-        <w:t>Externa é definida por algum critério externo como o tipo do processo, custo, departamento responsável etc.</w:t>
-      </w:r>
-    </w:p>
-    <w:p>
-      <w:pPr>
-        <w:rPr>
-          <w:b/>
-          <w:bCs/>
-        </w:rPr>
-      </w:pPr>
-      <w:r>
-        <w:rPr>
-          <w:b/>
-          <w:bCs/>
-        </w:rPr>
-        <w:t>Round-Robin</w:t>
-      </w:r>
-    </w:p>
-    <w:p>
-      <w:pPr>
-        <w:pStyle w:val="PargrafodaLista"/>
+        <w:pStyle w:val="ListParagraph"/>
         <w:numPr>
           <w:ilvl w:val="0"/>
           <w:numId w:val="17"/>
         </w:numPr>
       </w:pPr>
       <w:r>
-        <w:t>Cada processo recebe uma pequena fatia de tempo de CPU (10ms a 100ms)</w:t>
+        <w:t xml:space="preserve">Após o término do tempo é interrompido e colocado no final da fila de </w:t>
+      </w:r>
+      <w:r>
+        <w:t>prontos (</w:t>
+      </w:r>
+      <w:r>
+        <w:t>preempção baseado no tempo)</w:t>
       </w:r>
       <w:r>
         <w:t>;</w:t>
@@ -1632,73 +1426,36 @@
     </w:p>
     <w:p>
       <w:pPr>
-        <w:pStyle w:val="PargrafodaLista"/>
+        <w:pStyle w:val="ListParagraph"/>
         <w:numPr>
           <w:ilvl w:val="0"/>
           <w:numId w:val="17"/>
         </w:numPr>
       </w:pPr>
       <w:r>
-        <w:t xml:space="preserve">Após o término do tempo é interrompido e colocado no final da fila de </w:t>
-      </w:r>
-      <w:r>
-        <w:t>prontos (</w:t>
-      </w:r>
-      <w:r>
-        <w:t>preempção baseado no tempo)</w:t>
-      </w:r>
-      <w:r>
-        <w:t>;</w:t>
-      </w:r>
-    </w:p>
-    <w:p>
-      <w:pPr>
-        <w:pStyle w:val="PargrafodaLista"/>
+        <w:t xml:space="preserve">Costuma apresentar um tempo de </w:t>
+      </w:r>
+      <w:r>
+        <w:rPr>
+          <w:b/>
+          <w:bCs/>
+        </w:rPr>
+        <w:t>turnaround</w:t>
+      </w:r>
+      <w:r>
+        <w:t xml:space="preserve"> médio maior que o SJF;</w:t>
+      </w:r>
+    </w:p>
+    <w:p>
+      <w:pPr>
+        <w:pStyle w:val="ListParagraph"/>
         <w:numPr>
           <w:ilvl w:val="0"/>
           <w:numId w:val="17"/>
         </w:numPr>
       </w:pPr>
       <w:r>
-        <w:t xml:space="preserve">Costuma apresentar um tempo de </w:t>
-      </w:r>
-      <w:r>
-        <w:rPr>
-          <w:b/>
-          <w:bCs/>
-        </w:rPr>
-        <w:t>turnaround</w:t>
-      </w:r>
-      <w:r>
-        <w:t xml:space="preserve"> médio maior que o SJF;</w:t>
-      </w:r>
-    </w:p>
-    <w:p>
-      <w:pPr>
-        <w:pStyle w:val="PargrafodaLista"/>
-        <w:numPr>
-          <w:ilvl w:val="0"/>
-          <w:numId w:val="17"/>
-        </w:numPr>
-      </w:pPr>
-      <w:r>
-        <w:t xml:space="preserve">Grande tende a </w:t>
-      </w:r>
-      <w:proofErr w:type="spellStart"/>
-      <w:r>
-        <w:t>First</w:t>
-      </w:r>
-      <w:proofErr w:type="spellEnd"/>
-      <w:r>
-        <w:t xml:space="preserve"> In </w:t>
-      </w:r>
-      <w:proofErr w:type="spellStart"/>
-      <w:r>
-        <w:t>First</w:t>
-      </w:r>
-      <w:proofErr w:type="spellEnd"/>
-      <w:r>
-        <w:t xml:space="preserve"> Out e pequeno tende a </w:t>
+        <w:t xml:space="preserve">Grande tende a First In First Out e pequeno tende a </w:t>
       </w:r>
       <w:r>
         <w:t xml:space="preserve">gerar muito </w:t>
@@ -1727,7 +1484,7 @@
     </w:p>
     <w:p>
       <w:pPr>
-        <w:pStyle w:val="PargrafodaLista"/>
+        <w:pStyle w:val="ListParagraph"/>
         <w:numPr>
           <w:ilvl w:val="0"/>
           <w:numId w:val="18"/>
@@ -1743,7 +1500,7 @@
     </w:p>
     <w:p>
       <w:pPr>
-        <w:pStyle w:val="PargrafodaLista"/>
+        <w:pStyle w:val="ListParagraph"/>
         <w:numPr>
           <w:ilvl w:val="0"/>
           <w:numId w:val="18"/>
@@ -1759,7 +1516,7 @@
     </w:p>
     <w:p>
       <w:pPr>
-        <w:pStyle w:val="PargrafodaLista"/>
+        <w:pStyle w:val="ListParagraph"/>
         <w:numPr>
           <w:ilvl w:val="0"/>
           <w:numId w:val="18"/>
@@ -1775,7 +1532,7 @@
     </w:p>
     <w:p>
       <w:pPr>
-        <w:pStyle w:val="PargrafodaLista"/>
+        <w:pStyle w:val="ListParagraph"/>
         <w:numPr>
           <w:ilvl w:val="0"/>
           <w:numId w:val="18"/>
@@ -1786,38 +1543,13 @@
         </w:rPr>
       </w:pPr>
       <w:r>
-        <w:t>E</w:t>
-      </w:r>
-      <w:r>
-        <w:t>ntra na fila Q</w:t>
+        <w:t>Entra na fila Q</w:t>
       </w:r>
       <w:r>
         <w:t>0,</w:t>
       </w:r>
       <w:r>
-        <w:t xml:space="preserve"> que é servida segundo a estratégia RR. Quando ele ganha a CPU ele recebe 8 ms. Se não terminar em 8 </w:t>
-      </w:r>
-      <w:proofErr w:type="spellStart"/>
-      <w:r>
-        <w:t>ms</w:t>
-      </w:r>
-      <w:proofErr w:type="spellEnd"/>
-      <w:r>
-        <w:t>, é movido para a fila Q</w:t>
-      </w:r>
-      <w:r>
-        <w:t>1.</w:t>
-      </w:r>
-      <w:r>
-        <w:t xml:space="preserve"> Em Q1 é novamente servido RR e recebe 16 </w:t>
-      </w:r>
-      <w:proofErr w:type="spellStart"/>
-      <w:r>
-        <w:t>ms</w:t>
-      </w:r>
-      <w:proofErr w:type="spellEnd"/>
-      <w:r>
-        <w:t xml:space="preserve"> adicionais. Se ainda não completar, ele é interrompido e movido para a fila Q2. Em Q2, FCFS</w:t>
+        <w:t xml:space="preserve"> que é servida segundo a estratégia RR. Quando ele ganha a CPU ele recebe 8 ms. Se não terminar em 8 ms, é movido para a fila Q1. Em Q1 é novamente servido RR e recebe 16 ms adicionais. Se ainda não completar, ele é interrompido e movido para a fila Q2. Em Q2, FCFS</w:t>
       </w:r>
       <w:r>
         <w:t>.</w:t>
@@ -1830,122 +1562,79 @@
     </w:p>
     <w:p>
       <w:pPr>
-        <w:pStyle w:val="PargrafodaLista"/>
+        <w:pStyle w:val="ListParagraph"/>
         <w:numPr>
           <w:ilvl w:val="0"/>
           <w:numId w:val="19"/>
         </w:numPr>
       </w:pPr>
       <w:r>
-        <w:t xml:space="preserve">No Unix, há duas funções: </w:t>
-      </w:r>
-      <w:proofErr w:type="spellStart"/>
-      <w:r>
-        <w:t>fork</w:t>
-      </w:r>
-      <w:proofErr w:type="spellEnd"/>
-      <w:r>
-        <w:t xml:space="preserve">() e </w:t>
-      </w:r>
-      <w:proofErr w:type="spellStart"/>
-      <w:r>
-        <w:t>exec</w:t>
-      </w:r>
-      <w:proofErr w:type="spellEnd"/>
-      <w:r>
-        <w:t>();</w:t>
-      </w:r>
-    </w:p>
-    <w:p>
-      <w:pPr>
-        <w:pStyle w:val="PargrafodaLista"/>
+        <w:t>No Unix, há duas funções: fork() e exec();</w:t>
+      </w:r>
+    </w:p>
+    <w:p>
+      <w:pPr>
+        <w:pStyle w:val="ListParagraph"/>
         <w:numPr>
           <w:ilvl w:val="0"/>
           <w:numId w:val="19"/>
         </w:numPr>
       </w:pPr>
-      <w:proofErr w:type="spellStart"/>
-      <w:r>
-        <w:t>Fork</w:t>
-      </w:r>
-      <w:proofErr w:type="spellEnd"/>
-      <w:r>
-        <w:t xml:space="preserve"> cria um processo filho quase idêntico ao pai;</w:t>
-      </w:r>
-    </w:p>
-    <w:p>
-      <w:pPr>
-        <w:pStyle w:val="PargrafodaLista"/>
+      <w:r>
+        <w:t>Fork cria um processo filho quase idêntico ao pai;</w:t>
+      </w:r>
+    </w:p>
+    <w:p>
+      <w:pPr>
+        <w:pStyle w:val="ListParagraph"/>
         <w:numPr>
           <w:ilvl w:val="0"/>
           <w:numId w:val="19"/>
         </w:numPr>
       </w:pPr>
-      <w:proofErr w:type="spellStart"/>
-      <w:r>
-        <w:t>Exec</w:t>
-      </w:r>
-      <w:proofErr w:type="spellEnd"/>
-      <w:r>
-        <w:t xml:space="preserve"> carrega e executa um novo programa;</w:t>
-      </w:r>
-    </w:p>
-    <w:p>
-      <w:pPr>
-        <w:pStyle w:val="PargrafodaLista"/>
+      <w:r>
+        <w:t>Exec carrega e executa um novo programa;</w:t>
+      </w:r>
+    </w:p>
+    <w:p>
+      <w:pPr>
+        <w:pStyle w:val="ListParagraph"/>
         <w:numPr>
           <w:ilvl w:val="0"/>
           <w:numId w:val="19"/>
         </w:numPr>
       </w:pPr>
       <w:r>
-        <w:t xml:space="preserve">A sincronização é feita através de </w:t>
-      </w:r>
-      <w:proofErr w:type="spellStart"/>
-      <w:r>
-        <w:t>wait</w:t>
-      </w:r>
-      <w:proofErr w:type="spellEnd"/>
-      <w:r>
-        <w:t>() que bloqueia o pai até que o filho termine.</w:t>
-      </w:r>
-    </w:p>
-    <w:p>
-      <w:pPr>
-        <w:rPr>
-          <w:b/>
-          <w:bCs/>
-        </w:rPr>
-      </w:pPr>
-    </w:p>
-    <w:p>
-      <w:pPr>
-        <w:rPr>
-          <w:b/>
-          <w:bCs/>
-        </w:rPr>
-      </w:pPr>
-      <w:proofErr w:type="spellStart"/>
+        <w:t>A sincronização é feita através de wait() que bloqueia o pai até que o filho termine.</w:t>
+      </w:r>
+    </w:p>
+    <w:p>
+      <w:pPr>
+        <w:rPr>
+          <w:b/>
+          <w:bCs/>
+        </w:rPr>
+      </w:pPr>
+    </w:p>
+    <w:p>
+      <w:pPr>
+        <w:rPr>
+          <w:b/>
+          <w:bCs/>
+        </w:rPr>
+      </w:pPr>
       <w:r>
         <w:rPr>
           <w:b/>
           <w:bCs/>
         </w:rPr>
         <w:lastRenderedPageBreak/>
-        <w:t>Fork</w:t>
-      </w:r>
-      <w:proofErr w:type="spellEnd"/>
-      <w:r>
-        <w:rPr>
-          <w:b/>
-          <w:bCs/>
-        </w:rPr>
-        <w:t>()</w:t>
-      </w:r>
-    </w:p>
-    <w:p>
-      <w:pPr>
-        <w:pStyle w:val="PargrafodaLista"/>
+        <w:t>Fork()</w:t>
+      </w:r>
+    </w:p>
+    <w:p>
+      <w:pPr>
+        <w:pStyle w:val="ListParagraph"/>
         <w:numPr>
           <w:ilvl w:val="0"/>
           <w:numId w:val="20"/>
@@ -1961,7 +1650,7 @@
     </w:p>
     <w:p>
       <w:pPr>
-        <w:pStyle w:val="PargrafodaLista"/>
+        <w:pStyle w:val="ListParagraph"/>
         <w:numPr>
           <w:ilvl w:val="0"/>
           <w:numId w:val="20"/>
@@ -1982,26 +1671,17 @@
           <w:bCs/>
         </w:rPr>
       </w:pPr>
-      <w:proofErr w:type="spellStart"/>
-      <w:r>
-        <w:rPr>
-          <w:b/>
-          <w:bCs/>
-        </w:rPr>
-        <w:t>Exit</w:t>
-      </w:r>
-      <w:proofErr w:type="spellEnd"/>
-      <w:r>
-        <w:rPr>
-          <w:b/>
-          <w:bCs/>
-        </w:rPr>
-        <w:t>()</w:t>
-      </w:r>
-    </w:p>
-    <w:p>
-      <w:pPr>
-        <w:pStyle w:val="PargrafodaLista"/>
+      <w:r>
+        <w:rPr>
+          <w:b/>
+          <w:bCs/>
+        </w:rPr>
+        <w:t>Exit()</w:t>
+      </w:r>
+    </w:p>
+    <w:p>
+      <w:pPr>
+        <w:pStyle w:val="ListParagraph"/>
         <w:numPr>
           <w:ilvl w:val="0"/>
           <w:numId w:val="21"/>
@@ -2017,7 +1697,7 @@
     </w:p>
     <w:p>
       <w:pPr>
-        <w:pStyle w:val="PargrafodaLista"/>
+        <w:pStyle w:val="ListParagraph"/>
         <w:numPr>
           <w:ilvl w:val="0"/>
           <w:numId w:val="21"/>
@@ -2033,7 +1713,7 @@
     </w:p>
     <w:p>
       <w:pPr>
-        <w:pStyle w:val="PargrafodaLista"/>
+        <w:pStyle w:val="ListParagraph"/>
         <w:numPr>
           <w:ilvl w:val="0"/>
           <w:numId w:val="21"/>
@@ -2044,20 +1724,12 @@
         </w:rPr>
       </w:pPr>
       <w:r>
-        <w:t xml:space="preserve">Se o processo que executou esta chamada tem filhos, serão “adotados” pelo </w:t>
-      </w:r>
-      <w:proofErr w:type="spellStart"/>
-      <w:r>
-        <w:t>init</w:t>
-      </w:r>
-      <w:proofErr w:type="spellEnd"/>
-      <w:r>
-        <w:t>;</w:t>
-      </w:r>
-    </w:p>
-    <w:p>
-      <w:pPr>
-        <w:pStyle w:val="PargrafodaLista"/>
+        <w:t>Se o processo que executou esta chamada tem filhos, serão “adotados” pelo init;</w:t>
+      </w:r>
+    </w:p>
+    <w:p>
+      <w:pPr>
+        <w:pStyle w:val="ListParagraph"/>
         <w:numPr>
           <w:ilvl w:val="0"/>
           <w:numId w:val="21"/>
@@ -2069,6 +1741,273 @@
       </w:pPr>
       <w:r>
         <w:t>Invoca o escalonador.</w:t>
+      </w:r>
+    </w:p>
+    <w:p>
+      <w:pPr>
+        <w:rPr>
+          <w:b/>
+          <w:bCs/>
+        </w:rPr>
+      </w:pPr>
+      <w:r>
+        <w:rPr>
+          <w:b/>
+          <w:bCs/>
+        </w:rPr>
+        <w:t>Wait()</w:t>
+      </w:r>
+    </w:p>
+    <w:p>
+      <w:pPr>
+        <w:pStyle w:val="ListParagraph"/>
+        <w:numPr>
+          <w:ilvl w:val="0"/>
+          <w:numId w:val="23"/>
+        </w:numPr>
+        <w:rPr>
+          <w:b/>
+          <w:bCs/>
+        </w:rPr>
+      </w:pPr>
+      <w:r>
+        <w:t>Os porocessos sabem que seu filho terminou quando o wait() retorna o PID do processo filho.</w:t>
+      </w:r>
+    </w:p>
+    <w:p>
+      <w:pPr>
+        <w:pStyle w:val="ListParagraph"/>
+        <w:numPr>
+          <w:ilvl w:val="0"/>
+          <w:numId w:val="23"/>
+        </w:numPr>
+        <w:rPr>
+          <w:b/>
+          <w:bCs/>
+        </w:rPr>
+      </w:pPr>
+      <w:r>
+        <w:t>Normalmente pai é bloqueado(wait()) até o filho terminar (exceto zombie)</w:t>
+      </w:r>
+    </w:p>
+    <w:p>
+      <w:pPr>
+        <w:pStyle w:val="ListParagraph"/>
+        <w:numPr>
+          <w:ilvl w:val="0"/>
+          <w:numId w:val="23"/>
+        </w:numPr>
+        <w:rPr>
+          <w:b/>
+          <w:bCs/>
+        </w:rPr>
+      </w:pPr>
+      <w:r>
+        <w:t>Waitpid() é para esperar um filho específico</w:t>
+      </w:r>
+    </w:p>
+    <w:p>
+      <w:pPr>
+        <w:rPr>
+          <w:b/>
+          <w:bCs/>
+        </w:rPr>
+      </w:pPr>
+      <w:r>
+        <w:rPr>
+          <w:b/>
+          <w:bCs/>
+        </w:rPr>
+        <w:t xml:space="preserve">Processo “Zombie” </w:t>
+      </w:r>
+    </w:p>
+    <w:p>
+      <w:pPr>
+        <w:pStyle w:val="ListParagraph"/>
+        <w:numPr>
+          <w:ilvl w:val="0"/>
+          <w:numId w:val="22"/>
+        </w:numPr>
+      </w:pPr>
+      <w:r>
+        <w:t>Sempre que um processo acaba, é executado o wait no pai</w:t>
+      </w:r>
+    </w:p>
+    <w:p>
+      <w:pPr>
+        <w:pStyle w:val="ListParagraph"/>
+        <w:numPr>
+          <w:ilvl w:val="0"/>
+          <w:numId w:val="22"/>
+        </w:numPr>
+      </w:pPr>
+      <w:r>
+        <w:t>Se um processo terminou e o pai ainda não usou wait, é um processo zumbi</w:t>
+      </w:r>
+    </w:p>
+    <w:p>
+      <w:pPr>
+        <w:pStyle w:val="ListParagraph"/>
+        <w:numPr>
+          <w:ilvl w:val="0"/>
+          <w:numId w:val="22"/>
+        </w:numPr>
+      </w:pPr>
+      <w:r>
+        <w:t>Se um pai acaba antes de um filho, são adotados pelo init</w:t>
+      </w:r>
+    </w:p>
+    <w:p>
+      <w:pPr>
+        <w:rPr>
+          <w:b/>
+          <w:bCs/>
+        </w:rPr>
+      </w:pPr>
+      <w:r>
+        <w:rPr>
+          <w:b/>
+          <w:bCs/>
+        </w:rPr>
+        <w:t>Resumo</w:t>
+      </w:r>
+    </w:p>
+    <w:p>
+      <w:pPr>
+        <w:pStyle w:val="ListParagraph"/>
+        <w:numPr>
+          <w:ilvl w:val="0"/>
+          <w:numId w:val="24"/>
+        </w:numPr>
+        <w:rPr>
+          <w:b/>
+          <w:bCs/>
+        </w:rPr>
+      </w:pPr>
+      <w:r>
+        <w:rPr>
+          <w:b/>
+          <w:bCs/>
+        </w:rPr>
+        <w:t>fork():</w:t>
+      </w:r>
+      <w:r>
+        <w:t xml:space="preserve"> cria um novo processo que é uma cópia do processo pai. O processo criador e o processo filho continuam em paralelo, e executam a instrução seguinte à chamada de sistema. </w:t>
+      </w:r>
+    </w:p>
+    <w:p>
+      <w:pPr>
+        <w:pStyle w:val="ListParagraph"/>
+        <w:numPr>
+          <w:ilvl w:val="0"/>
+          <w:numId w:val="24"/>
+        </w:numPr>
+        <w:rPr>
+          <w:b/>
+          <w:bCs/>
+        </w:rPr>
+      </w:pPr>
+      <w:r>
+        <w:rPr>
+          <w:b/>
+          <w:bCs/>
+        </w:rPr>
+        <w:t>wait():</w:t>
+      </w:r>
+      <w:r>
+        <w:t xml:space="preserve"> suspende a execução do processo corrente até que um filho termine. Se um filho terminou antes desta chamada de sistema(estado zombie), os recursos do filho são liberados e o processo não fica bloqueado, retornando imediatamente. </w:t>
+      </w:r>
+    </w:p>
+    <w:p>
+      <w:pPr>
+        <w:pStyle w:val="ListParagraph"/>
+        <w:numPr>
+          <w:ilvl w:val="0"/>
+          <w:numId w:val="24"/>
+        </w:numPr>
+        <w:rPr>
+          <w:b/>
+          <w:bCs/>
+        </w:rPr>
+      </w:pPr>
+      <w:r>
+        <w:rPr>
+          <w:b/>
+          <w:bCs/>
+        </w:rPr>
+        <w:t>exit():</w:t>
+      </w:r>
+      <w:r>
+        <w:t xml:space="preserve"> termina o processo corrente. Os filhos, se existirem, são herdados pelo processo init e o processo pai é sinalizado. </w:t>
+      </w:r>
+    </w:p>
+    <w:p>
+      <w:pPr>
+        <w:pStyle w:val="ListParagraph"/>
+        <w:numPr>
+          <w:ilvl w:val="0"/>
+          <w:numId w:val="24"/>
+        </w:numPr>
+        <w:rPr>
+          <w:b/>
+          <w:bCs/>
+        </w:rPr>
+      </w:pPr>
+      <w:r>
+        <w:rPr>
+          <w:b/>
+          <w:bCs/>
+        </w:rPr>
+        <w:t>exec():</w:t>
+      </w:r>
+      <w:r>
+        <w:t xml:space="preserve"> executa um programa, substituindo a imagem do processo corrente pela imagem de um novo processo, identificado pelo nome de um arquivo executável, passado como argumento. </w:t>
+      </w:r>
+    </w:p>
+    <w:p>
+      <w:pPr>
+        <w:pStyle w:val="ListParagraph"/>
+        <w:numPr>
+          <w:ilvl w:val="0"/>
+          <w:numId w:val="24"/>
+        </w:numPr>
+        <w:rPr>
+          <w:b/>
+          <w:bCs/>
+        </w:rPr>
+      </w:pPr>
+      <w:r>
+        <w:rPr>
+          <w:b/>
+          <w:bCs/>
+        </w:rPr>
+        <w:t>kill():</w:t>
+      </w:r>
+      <w:r>
+        <w:t xml:space="preserve"> usada para enviar um sinal para um processo ou grupo de processos. O sinal pode indicar a morte do processo. </w:t>
+      </w:r>
+    </w:p>
+    <w:p>
+      <w:pPr>
+        <w:pStyle w:val="ListParagraph"/>
+        <w:numPr>
+          <w:ilvl w:val="0"/>
+          <w:numId w:val="24"/>
+        </w:numPr>
+        <w:rPr>
+          <w:b/>
+          <w:bCs/>
+        </w:rPr>
+      </w:pPr>
+      <w:r>
+        <w:rPr>
+          <w:b/>
+          <w:bCs/>
+        </w:rPr>
+        <w:t xml:space="preserve">sleep(): </w:t>
+      </w:r>
+      <w:r>
+        <w:t>suspende o processo pelo tempo especificado como argumento</w:t>
       </w:r>
     </w:p>
     <w:sectPr>
@@ -2082,8 +2021,121 @@
 </file>
 
 <file path=word/numbering.xml><?xml version="1.0" encoding="utf-8"?>
-<w:numbering xmlns:wpc="http://schemas.microsoft.com/office/word/2010/wordprocessingCanvas" xmlns:cx="http://schemas.microsoft.com/office/drawing/2014/chartex" xmlns:cx1="http://schemas.microsoft.com/office/drawing/2015/9/8/chartex" xmlns:cx2="http://schemas.microsoft.com/office/drawing/2015/10/21/chartex" xmlns:cx3="http://schemas.microsoft.com/office/drawing/2016/5/9/chartex" xmlns:cx4="http://schemas.microsoft.com/office/drawing/2016/5/10/chartex" xmlns:cx5="http://schemas.microsoft.com/office/drawing/2016/5/11/chartex" xmlns:cx6="http://schemas.microsoft.com/office/drawing/2016/5/12/chartex" xmlns:cx7="http://schemas.microsoft.com/office/drawing/2016/5/13/chartex" xmlns:cx8="http://schemas.microsoft.com/office/drawing/2016/5/14/chartex" xmlns:mc="http://schemas.openxmlformats.org/markup-compatibility/2006" xmlns:aink="http://schemas.microsoft.com/office/drawing/2016/ink" xmlns:am3d="http://schemas.microsoft.com/office/drawing/2017/model3d" xmlns:o="urn:schemas-microsoft-com:office:office" xmlns:oel="http://schemas.microsoft.com/office/2019/extlst" xmlns:r="http://schemas.openxmlformats.org/officeDocument/2006/relationships" xmlns:m="http://schemas.openxmlformats.org/officeDocument/2006/math" xmlns:v="urn:schemas-microsoft-com:vml" xmlns:wp14="http://schemas.microsoft.com/office/word/2010/wordprocessingDrawing" xmlns:wp="http://schemas.openxmlformats.org/drawingml/2006/wordprocessingDrawing" xmlns:w10="urn:schemas-microsoft-com:office:word" xmlns:w="http://schemas.openxmlformats.org/wordprocessingml/2006/main" xmlns:w14="http://schemas.microsoft.com/office/word/2010/wordml" xmlns:w15="http://schemas.microsoft.com/office/word/2012/wordml" xmlns:w16cex="http://schemas.microsoft.com/office/word/2018/wordml/cex" xmlns:w16cid="http://schemas.microsoft.com/office/word/2016/wordml/cid" xmlns:w16="http://schemas.microsoft.com/office/word/2018/wordml" xmlns:w16sdtdh="http://schemas.microsoft.com/office/word/2020/wordml/sdtdatahash" xmlns:w16se="http://schemas.microsoft.com/office/word/2015/wordml/symex" xmlns:wpg="http://schemas.microsoft.com/office/word/2010/wordprocessingGroup" xmlns:wpi="http://schemas.microsoft.com/office/word/2010/wordprocessingInk" xmlns:wne="http://schemas.microsoft.com/office/word/2006/wordml" xmlns:wps="http://schemas.microsoft.com/office/word/2010/wordprocessingShape" mc:Ignorable="w14 w15 w16se w16cid w16 w16cex w16sdtdh wp14">
+<w:numbering xmlns:wpc="http://schemas.microsoft.com/office/word/2010/wordprocessingCanvas" xmlns:cx="http://schemas.microsoft.com/office/drawing/2014/chartex" xmlns:cx1="http://schemas.microsoft.com/office/drawing/2015/9/8/chartex" xmlns:cx2="http://schemas.microsoft.com/office/drawing/2015/10/21/chartex" xmlns:cx3="http://schemas.microsoft.com/office/drawing/2016/5/9/chartex" xmlns:cx4="http://schemas.microsoft.com/office/drawing/2016/5/10/chartex" xmlns:cx5="http://schemas.microsoft.com/office/drawing/2016/5/11/chartex" xmlns:cx6="http://schemas.microsoft.com/office/drawing/2016/5/12/chartex" xmlns:cx7="http://schemas.microsoft.com/office/drawing/2016/5/13/chartex" xmlns:cx8="http://schemas.microsoft.com/office/drawing/2016/5/14/chartex" xmlns:mc="http://schemas.openxmlformats.org/markup-compatibility/2006" xmlns:aink="http://schemas.microsoft.com/office/drawing/2016/ink" xmlns:am3d="http://schemas.microsoft.com/office/drawing/2017/model3d" xmlns:o="urn:schemas-microsoft-com:office:office" xmlns:oel="http://schemas.microsoft.com/office/2019/extlst" xmlns:r="http://schemas.openxmlformats.org/officeDocument/2006/relationships" xmlns:m="http://schemas.openxmlformats.org/officeDocument/2006/math" xmlns:v="urn:schemas-microsoft-com:vml" xmlns:wp14="http://schemas.microsoft.com/office/word/2010/wordprocessingDrawing" xmlns:wp="http://schemas.openxmlformats.org/drawingml/2006/wordprocessingDrawing" xmlns:w10="urn:schemas-microsoft-com:office:word" xmlns:w="http://schemas.openxmlformats.org/wordprocessingml/2006/main" xmlns:w14="http://schemas.microsoft.com/office/word/2010/wordml" xmlns:w15="http://schemas.microsoft.com/office/word/2012/wordml" xmlns:w16cex="http://schemas.microsoft.com/office/word/2018/wordml/cex" xmlns:w16cid="http://schemas.microsoft.com/office/word/2016/wordml/cid" xmlns:w16="http://schemas.microsoft.com/office/word/2018/wordml" xmlns:w16du="http://schemas.microsoft.com/office/word/2023/wordml/word16du" xmlns:w16sdtdh="http://schemas.microsoft.com/office/word/2020/wordml/sdtdatahash" xmlns:w16se="http://schemas.microsoft.com/office/word/2015/wordml/symex" xmlns:wpg="http://schemas.microsoft.com/office/word/2010/wordprocessingGroup" xmlns:wpi="http://schemas.microsoft.com/office/word/2010/wordprocessingInk" xmlns:wne="http://schemas.microsoft.com/office/word/2006/wordml" xmlns:wps="http://schemas.microsoft.com/office/word/2010/wordprocessingShape" mc:Ignorable="w14 w15 w16se w16cid w16 w16cex w16sdtdh w16du wp14">
   <w:abstractNum w:abstractNumId="0" w15:restartNumberingAfterBreak="0">
+    <w:nsid w:val="00A27BBA"/>
+    <w:multiLevelType w:val="hybridMultilevel"/>
+    <w:tmpl w:val="A3B6261C"/>
+    <w:lvl w:ilvl="0" w:tplc="04090001">
+      <w:start w:val="1"/>
+      <w:numFmt w:val="bullet"/>
+      <w:lvlText w:val=""/>
+      <w:lvlJc w:val="left"/>
+      <w:pPr>
+        <w:ind w:left="720" w:hanging="360"/>
+      </w:pPr>
+      <w:rPr>
+        <w:rFonts w:ascii="Symbol" w:hAnsi="Symbol" w:hint="default"/>
+      </w:rPr>
+    </w:lvl>
+    <w:lvl w:ilvl="1" w:tplc="04090003" w:tentative="1">
+      <w:start w:val="1"/>
+      <w:numFmt w:val="bullet"/>
+      <w:lvlText w:val="o"/>
+      <w:lvlJc w:val="left"/>
+      <w:pPr>
+        <w:ind w:left="1440" w:hanging="360"/>
+      </w:pPr>
+      <w:rPr>
+        <w:rFonts w:ascii="Courier New" w:hAnsi="Courier New" w:cs="Courier New" w:hint="default"/>
+      </w:rPr>
+    </w:lvl>
+    <w:lvl w:ilvl="2" w:tplc="04090005" w:tentative="1">
+      <w:start w:val="1"/>
+      <w:numFmt w:val="bullet"/>
+      <w:lvlText w:val=""/>
+      <w:lvlJc w:val="left"/>
+      <w:pPr>
+        <w:ind w:left="2160" w:hanging="360"/>
+      </w:pPr>
+      <w:rPr>
+        <w:rFonts w:ascii="Wingdings" w:hAnsi="Wingdings" w:hint="default"/>
+      </w:rPr>
+    </w:lvl>
+    <w:lvl w:ilvl="3" w:tplc="04090001" w:tentative="1">
+      <w:start w:val="1"/>
+      <w:numFmt w:val="bullet"/>
+      <w:lvlText w:val=""/>
+      <w:lvlJc w:val="left"/>
+      <w:pPr>
+        <w:ind w:left="2880" w:hanging="360"/>
+      </w:pPr>
+      <w:rPr>
+        <w:rFonts w:ascii="Symbol" w:hAnsi="Symbol" w:hint="default"/>
+      </w:rPr>
+    </w:lvl>
+    <w:lvl w:ilvl="4" w:tplc="04090003" w:tentative="1">
+      <w:start w:val="1"/>
+      <w:numFmt w:val="bullet"/>
+      <w:lvlText w:val="o"/>
+      <w:lvlJc w:val="left"/>
+      <w:pPr>
+        <w:ind w:left="3600" w:hanging="360"/>
+      </w:pPr>
+      <w:rPr>
+        <w:rFonts w:ascii="Courier New" w:hAnsi="Courier New" w:cs="Courier New" w:hint="default"/>
+      </w:rPr>
+    </w:lvl>
+    <w:lvl w:ilvl="5" w:tplc="04090005" w:tentative="1">
+      <w:start w:val="1"/>
+      <w:numFmt w:val="bullet"/>
+      <w:lvlText w:val=""/>
+      <w:lvlJc w:val="left"/>
+      <w:pPr>
+        <w:ind w:left="4320" w:hanging="360"/>
+      </w:pPr>
+      <w:rPr>
+        <w:rFonts w:ascii="Wingdings" w:hAnsi="Wingdings" w:hint="default"/>
+      </w:rPr>
+    </w:lvl>
+    <w:lvl w:ilvl="6" w:tplc="04090001" w:tentative="1">
+      <w:start w:val="1"/>
+      <w:numFmt w:val="bullet"/>
+      <w:lvlText w:val=""/>
+      <w:lvlJc w:val="left"/>
+      <w:pPr>
+        <w:ind w:left="5040" w:hanging="360"/>
+      </w:pPr>
+      <w:rPr>
+        <w:rFonts w:ascii="Symbol" w:hAnsi="Symbol" w:hint="default"/>
+      </w:rPr>
+    </w:lvl>
+    <w:lvl w:ilvl="7" w:tplc="04090003" w:tentative="1">
+      <w:start w:val="1"/>
+      <w:numFmt w:val="bullet"/>
+      <w:lvlText w:val="o"/>
+      <w:lvlJc w:val="left"/>
+      <w:pPr>
+        <w:ind w:left="5760" w:hanging="360"/>
+      </w:pPr>
+      <w:rPr>
+        <w:rFonts w:ascii="Courier New" w:hAnsi="Courier New" w:cs="Courier New" w:hint="default"/>
+      </w:rPr>
+    </w:lvl>
+    <w:lvl w:ilvl="8" w:tplc="04090005" w:tentative="1">
+      <w:start w:val="1"/>
+      <w:numFmt w:val="bullet"/>
+      <w:lvlText w:val=""/>
+      <w:lvlJc w:val="left"/>
+      <w:pPr>
+        <w:ind w:left="6480" w:hanging="360"/>
+      </w:pPr>
+      <w:rPr>
+        <w:rFonts w:ascii="Wingdings" w:hAnsi="Wingdings" w:hint="default"/>
+      </w:rPr>
+    </w:lvl>
+  </w:abstractNum>
+  <w:abstractNum w:abstractNumId="1" w15:restartNumberingAfterBreak="0">
     <w:nsid w:val="05C8784C"/>
     <w:multiLevelType w:val="hybridMultilevel"/>
     <w:tmpl w:val="ACF4AC3C"/>
@@ -2196,7 +2248,7 @@
       </w:rPr>
     </w:lvl>
   </w:abstractNum>
-  <w:abstractNum w:abstractNumId="1" w15:restartNumberingAfterBreak="0">
+  <w:abstractNum w:abstractNumId="2" w15:restartNumberingAfterBreak="0">
     <w:nsid w:val="099C575D"/>
     <w:multiLevelType w:val="hybridMultilevel"/>
     <w:tmpl w:val="95D6E1B6"/>
@@ -2309,7 +2361,7 @@
       </w:rPr>
     </w:lvl>
   </w:abstractNum>
-  <w:abstractNum w:abstractNumId="2" w15:restartNumberingAfterBreak="0">
+  <w:abstractNum w:abstractNumId="3" w15:restartNumberingAfterBreak="0">
     <w:nsid w:val="126673A5"/>
     <w:multiLevelType w:val="hybridMultilevel"/>
     <w:tmpl w:val="C598085E"/>
@@ -2422,7 +2474,7 @@
       </w:rPr>
     </w:lvl>
   </w:abstractNum>
-  <w:abstractNum w:abstractNumId="3" w15:restartNumberingAfterBreak="0">
+  <w:abstractNum w:abstractNumId="4" w15:restartNumberingAfterBreak="0">
     <w:nsid w:val="1C604AE6"/>
     <w:multiLevelType w:val="hybridMultilevel"/>
     <w:tmpl w:val="55063B80"/>
@@ -2535,7 +2587,7 @@
       </w:rPr>
     </w:lvl>
   </w:abstractNum>
-  <w:abstractNum w:abstractNumId="4" w15:restartNumberingAfterBreak="0">
+  <w:abstractNum w:abstractNumId="5" w15:restartNumberingAfterBreak="0">
     <w:nsid w:val="1C790983"/>
     <w:multiLevelType w:val="hybridMultilevel"/>
     <w:tmpl w:val="44C47040"/>
@@ -2648,7 +2700,7 @@
       </w:rPr>
     </w:lvl>
   </w:abstractNum>
-  <w:abstractNum w:abstractNumId="5" w15:restartNumberingAfterBreak="0">
+  <w:abstractNum w:abstractNumId="6" w15:restartNumberingAfterBreak="0">
     <w:nsid w:val="245E619C"/>
     <w:multiLevelType w:val="hybridMultilevel"/>
     <w:tmpl w:val="E62CD4C2"/>
@@ -2761,7 +2813,7 @@
       </w:rPr>
     </w:lvl>
   </w:abstractNum>
-  <w:abstractNum w:abstractNumId="6" w15:restartNumberingAfterBreak="0">
+  <w:abstractNum w:abstractNumId="7" w15:restartNumberingAfterBreak="0">
     <w:nsid w:val="248125B1"/>
     <w:multiLevelType w:val="hybridMultilevel"/>
     <w:tmpl w:val="7ABE272A"/>
@@ -2874,7 +2926,7 @@
       </w:rPr>
     </w:lvl>
   </w:abstractNum>
-  <w:abstractNum w:abstractNumId="7" w15:restartNumberingAfterBreak="0">
+  <w:abstractNum w:abstractNumId="8" w15:restartNumberingAfterBreak="0">
     <w:nsid w:val="261065BD"/>
     <w:multiLevelType w:val="hybridMultilevel"/>
     <w:tmpl w:val="B3ECD5CA"/>
@@ -2987,7 +3039,7 @@
       </w:rPr>
     </w:lvl>
   </w:abstractNum>
-  <w:abstractNum w:abstractNumId="8" w15:restartNumberingAfterBreak="0">
+  <w:abstractNum w:abstractNumId="9" w15:restartNumberingAfterBreak="0">
     <w:nsid w:val="26D4407F"/>
     <w:multiLevelType w:val="hybridMultilevel"/>
     <w:tmpl w:val="EE667AAE"/>
@@ -3100,7 +3152,7 @@
       </w:rPr>
     </w:lvl>
   </w:abstractNum>
-  <w:abstractNum w:abstractNumId="9" w15:restartNumberingAfterBreak="0">
+  <w:abstractNum w:abstractNumId="10" w15:restartNumberingAfterBreak="0">
     <w:nsid w:val="2C851976"/>
     <w:multiLevelType w:val="hybridMultilevel"/>
     <w:tmpl w:val="E0D8757A"/>
@@ -3213,7 +3265,7 @@
       </w:rPr>
     </w:lvl>
   </w:abstractNum>
-  <w:abstractNum w:abstractNumId="10" w15:restartNumberingAfterBreak="0">
+  <w:abstractNum w:abstractNumId="11" w15:restartNumberingAfterBreak="0">
     <w:nsid w:val="328A211B"/>
     <w:multiLevelType w:val="hybridMultilevel"/>
     <w:tmpl w:val="9BF2228E"/>
@@ -3326,7 +3378,7 @@
       </w:rPr>
     </w:lvl>
   </w:abstractNum>
-  <w:abstractNum w:abstractNumId="11" w15:restartNumberingAfterBreak="0">
+  <w:abstractNum w:abstractNumId="12" w15:restartNumberingAfterBreak="0">
     <w:nsid w:val="3B0B5056"/>
     <w:multiLevelType w:val="hybridMultilevel"/>
     <w:tmpl w:val="8DFEB7B6"/>
@@ -3439,7 +3491,120 @@
       </w:rPr>
     </w:lvl>
   </w:abstractNum>
-  <w:abstractNum w:abstractNumId="12" w15:restartNumberingAfterBreak="0">
+  <w:abstractNum w:abstractNumId="13" w15:restartNumberingAfterBreak="0">
+    <w:nsid w:val="3B9334BC"/>
+    <w:multiLevelType w:val="hybridMultilevel"/>
+    <w:tmpl w:val="BBC61F9C"/>
+    <w:lvl w:ilvl="0" w:tplc="04090001">
+      <w:start w:val="1"/>
+      <w:numFmt w:val="bullet"/>
+      <w:lvlText w:val=""/>
+      <w:lvlJc w:val="left"/>
+      <w:pPr>
+        <w:ind w:left="720" w:hanging="360"/>
+      </w:pPr>
+      <w:rPr>
+        <w:rFonts w:ascii="Symbol" w:hAnsi="Symbol" w:hint="default"/>
+      </w:rPr>
+    </w:lvl>
+    <w:lvl w:ilvl="1" w:tplc="04090003" w:tentative="1">
+      <w:start w:val="1"/>
+      <w:numFmt w:val="bullet"/>
+      <w:lvlText w:val="o"/>
+      <w:lvlJc w:val="left"/>
+      <w:pPr>
+        <w:ind w:left="1440" w:hanging="360"/>
+      </w:pPr>
+      <w:rPr>
+        <w:rFonts w:ascii="Courier New" w:hAnsi="Courier New" w:cs="Courier New" w:hint="default"/>
+      </w:rPr>
+    </w:lvl>
+    <w:lvl w:ilvl="2" w:tplc="04090005" w:tentative="1">
+      <w:start w:val="1"/>
+      <w:numFmt w:val="bullet"/>
+      <w:lvlText w:val=""/>
+      <w:lvlJc w:val="left"/>
+      <w:pPr>
+        <w:ind w:left="2160" w:hanging="360"/>
+      </w:pPr>
+      <w:rPr>
+        <w:rFonts w:ascii="Wingdings" w:hAnsi="Wingdings" w:hint="default"/>
+      </w:rPr>
+    </w:lvl>
+    <w:lvl w:ilvl="3" w:tplc="04090001" w:tentative="1">
+      <w:start w:val="1"/>
+      <w:numFmt w:val="bullet"/>
+      <w:lvlText w:val=""/>
+      <w:lvlJc w:val="left"/>
+      <w:pPr>
+        <w:ind w:left="2880" w:hanging="360"/>
+      </w:pPr>
+      <w:rPr>
+        <w:rFonts w:ascii="Symbol" w:hAnsi="Symbol" w:hint="default"/>
+      </w:rPr>
+    </w:lvl>
+    <w:lvl w:ilvl="4" w:tplc="04090003" w:tentative="1">
+      <w:start w:val="1"/>
+      <w:numFmt w:val="bullet"/>
+      <w:lvlText w:val="o"/>
+      <w:lvlJc w:val="left"/>
+      <w:pPr>
+        <w:ind w:left="3600" w:hanging="360"/>
+      </w:pPr>
+      <w:rPr>
+        <w:rFonts w:ascii="Courier New" w:hAnsi="Courier New" w:cs="Courier New" w:hint="default"/>
+      </w:rPr>
+    </w:lvl>
+    <w:lvl w:ilvl="5" w:tplc="04090005" w:tentative="1">
+      <w:start w:val="1"/>
+      <w:numFmt w:val="bullet"/>
+      <w:lvlText w:val=""/>
+      <w:lvlJc w:val="left"/>
+      <w:pPr>
+        <w:ind w:left="4320" w:hanging="360"/>
+      </w:pPr>
+      <w:rPr>
+        <w:rFonts w:ascii="Wingdings" w:hAnsi="Wingdings" w:hint="default"/>
+      </w:rPr>
+    </w:lvl>
+    <w:lvl w:ilvl="6" w:tplc="04090001" w:tentative="1">
+      <w:start w:val="1"/>
+      <w:numFmt w:val="bullet"/>
+      <w:lvlText w:val=""/>
+      <w:lvlJc w:val="left"/>
+      <w:pPr>
+        <w:ind w:left="5040" w:hanging="360"/>
+      </w:pPr>
+      <w:rPr>
+        <w:rFonts w:ascii="Symbol" w:hAnsi="Symbol" w:hint="default"/>
+      </w:rPr>
+    </w:lvl>
+    <w:lvl w:ilvl="7" w:tplc="04090003" w:tentative="1">
+      <w:start w:val="1"/>
+      <w:numFmt w:val="bullet"/>
+      <w:lvlText w:val="o"/>
+      <w:lvlJc w:val="left"/>
+      <w:pPr>
+        <w:ind w:left="5760" w:hanging="360"/>
+      </w:pPr>
+      <w:rPr>
+        <w:rFonts w:ascii="Courier New" w:hAnsi="Courier New" w:cs="Courier New" w:hint="default"/>
+      </w:rPr>
+    </w:lvl>
+    <w:lvl w:ilvl="8" w:tplc="04090005" w:tentative="1">
+      <w:start w:val="1"/>
+      <w:numFmt w:val="bullet"/>
+      <w:lvlText w:val=""/>
+      <w:lvlJc w:val="left"/>
+      <w:pPr>
+        <w:ind w:left="6480" w:hanging="360"/>
+      </w:pPr>
+      <w:rPr>
+        <w:rFonts w:ascii="Wingdings" w:hAnsi="Wingdings" w:hint="default"/>
+      </w:rPr>
+    </w:lvl>
+  </w:abstractNum>
+  <w:abstractNum w:abstractNumId="14" w15:restartNumberingAfterBreak="0">
     <w:nsid w:val="46BC5EDD"/>
     <w:multiLevelType w:val="hybridMultilevel"/>
     <w:tmpl w:val="1C809A1A"/>
@@ -3552,7 +3717,7 @@
       </w:rPr>
     </w:lvl>
   </w:abstractNum>
-  <w:abstractNum w:abstractNumId="13" w15:restartNumberingAfterBreak="0">
+  <w:abstractNum w:abstractNumId="15" w15:restartNumberingAfterBreak="0">
     <w:nsid w:val="474B4B4A"/>
     <w:multiLevelType w:val="hybridMultilevel"/>
     <w:tmpl w:val="1A78B024"/>
@@ -3665,7 +3830,7 @@
       </w:rPr>
     </w:lvl>
   </w:abstractNum>
-  <w:abstractNum w:abstractNumId="14" w15:restartNumberingAfterBreak="0">
+  <w:abstractNum w:abstractNumId="16" w15:restartNumberingAfterBreak="0">
     <w:nsid w:val="51B13BB2"/>
     <w:multiLevelType w:val="hybridMultilevel"/>
     <w:tmpl w:val="BB6E147C"/>
@@ -3778,7 +3943,120 @@
       </w:rPr>
     </w:lvl>
   </w:abstractNum>
-  <w:abstractNum w:abstractNumId="15" w15:restartNumberingAfterBreak="0">
+  <w:abstractNum w:abstractNumId="17" w15:restartNumberingAfterBreak="0">
+    <w:nsid w:val="5B28573D"/>
+    <w:multiLevelType w:val="hybridMultilevel"/>
+    <w:tmpl w:val="12D4BAE4"/>
+    <w:lvl w:ilvl="0" w:tplc="04090001">
+      <w:start w:val="1"/>
+      <w:numFmt w:val="bullet"/>
+      <w:lvlText w:val=""/>
+      <w:lvlJc w:val="left"/>
+      <w:pPr>
+        <w:ind w:left="720" w:hanging="360"/>
+      </w:pPr>
+      <w:rPr>
+        <w:rFonts w:ascii="Symbol" w:hAnsi="Symbol" w:hint="default"/>
+      </w:rPr>
+    </w:lvl>
+    <w:lvl w:ilvl="1" w:tplc="04090003" w:tentative="1">
+      <w:start w:val="1"/>
+      <w:numFmt w:val="bullet"/>
+      <w:lvlText w:val="o"/>
+      <w:lvlJc w:val="left"/>
+      <w:pPr>
+        <w:ind w:left="1440" w:hanging="360"/>
+      </w:pPr>
+      <w:rPr>
+        <w:rFonts w:ascii="Courier New" w:hAnsi="Courier New" w:cs="Courier New" w:hint="default"/>
+      </w:rPr>
+    </w:lvl>
+    <w:lvl w:ilvl="2" w:tplc="04090005" w:tentative="1">
+      <w:start w:val="1"/>
+      <w:numFmt w:val="bullet"/>
+      <w:lvlText w:val=""/>
+      <w:lvlJc w:val="left"/>
+      <w:pPr>
+        <w:ind w:left="2160" w:hanging="360"/>
+      </w:pPr>
+      <w:rPr>
+        <w:rFonts w:ascii="Wingdings" w:hAnsi="Wingdings" w:hint="default"/>
+      </w:rPr>
+    </w:lvl>
+    <w:lvl w:ilvl="3" w:tplc="04090001" w:tentative="1">
+      <w:start w:val="1"/>
+      <w:numFmt w:val="bullet"/>
+      <w:lvlText w:val=""/>
+      <w:lvlJc w:val="left"/>
+      <w:pPr>
+        <w:ind w:left="2880" w:hanging="360"/>
+      </w:pPr>
+      <w:rPr>
+        <w:rFonts w:ascii="Symbol" w:hAnsi="Symbol" w:hint="default"/>
+      </w:rPr>
+    </w:lvl>
+    <w:lvl w:ilvl="4" w:tplc="04090003" w:tentative="1">
+      <w:start w:val="1"/>
+      <w:numFmt w:val="bullet"/>
+      <w:lvlText w:val="o"/>
+      <w:lvlJc w:val="left"/>
+      <w:pPr>
+        <w:ind w:left="3600" w:hanging="360"/>
+      </w:pPr>
+      <w:rPr>
+        <w:rFonts w:ascii="Courier New" w:hAnsi="Courier New" w:cs="Courier New" w:hint="default"/>
+      </w:rPr>
+    </w:lvl>
+    <w:lvl w:ilvl="5" w:tplc="04090005" w:tentative="1">
+      <w:start w:val="1"/>
+      <w:numFmt w:val="bullet"/>
+      <w:lvlText w:val=""/>
+      <w:lvlJc w:val="left"/>
+      <w:pPr>
+        <w:ind w:left="4320" w:hanging="360"/>
+      </w:pPr>
+      <w:rPr>
+        <w:rFonts w:ascii="Wingdings" w:hAnsi="Wingdings" w:hint="default"/>
+      </w:rPr>
+    </w:lvl>
+    <w:lvl w:ilvl="6" w:tplc="04090001" w:tentative="1">
+      <w:start w:val="1"/>
+      <w:numFmt w:val="bullet"/>
+      <w:lvlText w:val=""/>
+      <w:lvlJc w:val="left"/>
+      <w:pPr>
+        <w:ind w:left="5040" w:hanging="360"/>
+      </w:pPr>
+      <w:rPr>
+        <w:rFonts w:ascii="Symbol" w:hAnsi="Symbol" w:hint="default"/>
+      </w:rPr>
+    </w:lvl>
+    <w:lvl w:ilvl="7" w:tplc="04090003" w:tentative="1">
+      <w:start w:val="1"/>
+      <w:numFmt w:val="bullet"/>
+      <w:lvlText w:val="o"/>
+      <w:lvlJc w:val="left"/>
+      <w:pPr>
+        <w:ind w:left="5760" w:hanging="360"/>
+      </w:pPr>
+      <w:rPr>
+        <w:rFonts w:ascii="Courier New" w:hAnsi="Courier New" w:cs="Courier New" w:hint="default"/>
+      </w:rPr>
+    </w:lvl>
+    <w:lvl w:ilvl="8" w:tplc="04090005" w:tentative="1">
+      <w:start w:val="1"/>
+      <w:numFmt w:val="bullet"/>
+      <w:lvlText w:val=""/>
+      <w:lvlJc w:val="left"/>
+      <w:pPr>
+        <w:ind w:left="6480" w:hanging="360"/>
+      </w:pPr>
+      <w:rPr>
+        <w:rFonts w:ascii="Wingdings" w:hAnsi="Wingdings" w:hint="default"/>
+      </w:rPr>
+    </w:lvl>
+  </w:abstractNum>
+  <w:abstractNum w:abstractNumId="18" w15:restartNumberingAfterBreak="0">
     <w:nsid w:val="5EA9364F"/>
     <w:multiLevelType w:val="hybridMultilevel"/>
     <w:tmpl w:val="8B908522"/>
@@ -3891,7 +4169,7 @@
       </w:rPr>
     </w:lvl>
   </w:abstractNum>
-  <w:abstractNum w:abstractNumId="16" w15:restartNumberingAfterBreak="0">
+  <w:abstractNum w:abstractNumId="19" w15:restartNumberingAfterBreak="0">
     <w:nsid w:val="5F994DCB"/>
     <w:multiLevelType w:val="hybridMultilevel"/>
     <w:tmpl w:val="59CA0270"/>
@@ -4004,7 +4282,7 @@
       </w:rPr>
     </w:lvl>
   </w:abstractNum>
-  <w:abstractNum w:abstractNumId="17" w15:restartNumberingAfterBreak="0">
+  <w:abstractNum w:abstractNumId="20" w15:restartNumberingAfterBreak="0">
     <w:nsid w:val="6D9E2359"/>
     <w:multiLevelType w:val="hybridMultilevel"/>
     <w:tmpl w:val="93908374"/>
@@ -4117,7 +4395,7 @@
       </w:rPr>
     </w:lvl>
   </w:abstractNum>
-  <w:abstractNum w:abstractNumId="18" w15:restartNumberingAfterBreak="0">
+  <w:abstractNum w:abstractNumId="21" w15:restartNumberingAfterBreak="0">
     <w:nsid w:val="71482CB3"/>
     <w:multiLevelType w:val="hybridMultilevel"/>
     <w:tmpl w:val="646CECE6"/>
@@ -4230,7 +4508,7 @@
       </w:rPr>
     </w:lvl>
   </w:abstractNum>
-  <w:abstractNum w:abstractNumId="19" w15:restartNumberingAfterBreak="0">
+  <w:abstractNum w:abstractNumId="22" w15:restartNumberingAfterBreak="0">
     <w:nsid w:val="75DD0155"/>
     <w:multiLevelType w:val="hybridMultilevel"/>
     <w:tmpl w:val="8BC0ABA0"/>
@@ -4343,7 +4621,7 @@
       </w:rPr>
     </w:lvl>
   </w:abstractNum>
-  <w:abstractNum w:abstractNumId="20" w15:restartNumberingAfterBreak="0">
+  <w:abstractNum w:abstractNumId="23" w15:restartNumberingAfterBreak="0">
     <w:nsid w:val="7DBF5B1F"/>
     <w:multiLevelType w:val="hybridMultilevel"/>
     <w:tmpl w:val="E93C2EEE"/>
@@ -4457,82 +4735,82 @@
     </w:lvl>
   </w:abstractNum>
   <w:num w:numId="1" w16cid:durableId="1959288841">
+    <w:abstractNumId w:val="3"/>
+  </w:num>
+  <w:num w:numId="2" w16cid:durableId="1379817203">
+    <w:abstractNumId w:val="23"/>
+  </w:num>
+  <w:num w:numId="3" w16cid:durableId="670446383">
+    <w:abstractNumId w:val="19"/>
+  </w:num>
+  <w:num w:numId="4" w16cid:durableId="1923103204">
+    <w:abstractNumId w:val="6"/>
+  </w:num>
+  <w:num w:numId="5" w16cid:durableId="1685012226">
+    <w:abstractNumId w:val="20"/>
+  </w:num>
+  <w:num w:numId="6" w16cid:durableId="781001653">
+    <w:abstractNumId w:val="5"/>
+  </w:num>
+  <w:num w:numId="7" w16cid:durableId="1020350148">
+    <w:abstractNumId w:val="21"/>
+  </w:num>
+  <w:num w:numId="8" w16cid:durableId="61493490">
+    <w:abstractNumId w:val="8"/>
+  </w:num>
+  <w:num w:numId="9" w16cid:durableId="1699089064">
+    <w:abstractNumId w:val="22"/>
+  </w:num>
+  <w:num w:numId="10" w16cid:durableId="337273940">
+    <w:abstractNumId w:val="9"/>
+  </w:num>
+  <w:num w:numId="11" w16cid:durableId="259721487">
+    <w:abstractNumId w:val="14"/>
+  </w:num>
+  <w:num w:numId="12" w16cid:durableId="945380521">
+    <w:abstractNumId w:val="4"/>
+  </w:num>
+  <w:num w:numId="13" w16cid:durableId="1758944636">
+    <w:abstractNumId w:val="10"/>
+  </w:num>
+  <w:num w:numId="14" w16cid:durableId="1188103930">
+    <w:abstractNumId w:val="15"/>
+  </w:num>
+  <w:num w:numId="15" w16cid:durableId="1256673151">
     <w:abstractNumId w:val="2"/>
   </w:num>
-  <w:num w:numId="2" w16cid:durableId="1379817203">
-    <w:abstractNumId w:val="20"/>
+  <w:num w:numId="16" w16cid:durableId="95492562">
+    <w:abstractNumId w:val="11"/>
   </w:num>
-  <w:num w:numId="3" w16cid:durableId="670446383">
+  <w:num w:numId="17" w16cid:durableId="630288041">
+    <w:abstractNumId w:val="7"/>
+  </w:num>
+  <w:num w:numId="18" w16cid:durableId="602959517">
+    <w:abstractNumId w:val="12"/>
+  </w:num>
+  <w:num w:numId="19" w16cid:durableId="246691448">
+    <w:abstractNumId w:val="18"/>
+  </w:num>
+  <w:num w:numId="20" w16cid:durableId="1192458881">
+    <w:abstractNumId w:val="1"/>
+  </w:num>
+  <w:num w:numId="21" w16cid:durableId="2049605502">
     <w:abstractNumId w:val="16"/>
   </w:num>
-  <w:num w:numId="4" w16cid:durableId="1923103204">
-    <w:abstractNumId w:val="5"/>
-    <w:lvlOverride w:ilvl="0"/>
-    <w:lvlOverride w:ilvl="1"/>
-    <w:lvlOverride w:ilvl="2"/>
-    <w:lvlOverride w:ilvl="3"/>
-    <w:lvlOverride w:ilvl="4"/>
-    <w:lvlOverride w:ilvl="5"/>
-    <w:lvlOverride w:ilvl="6"/>
-    <w:lvlOverride w:ilvl="7"/>
-    <w:lvlOverride w:ilvl="8"/>
+  <w:num w:numId="22" w16cid:durableId="1243174633">
+    <w:abstractNumId w:val="0"/>
   </w:num>
-  <w:num w:numId="5" w16cid:durableId="1685012226">
-    <w:abstractNumId w:val="17"/>
-  </w:num>
-  <w:num w:numId="6" w16cid:durableId="781001653">
-    <w:abstractNumId w:val="4"/>
-  </w:num>
-  <w:num w:numId="7" w16cid:durableId="1020350148">
-    <w:abstractNumId w:val="18"/>
-  </w:num>
-  <w:num w:numId="8" w16cid:durableId="61493490">
-    <w:abstractNumId w:val="7"/>
-  </w:num>
-  <w:num w:numId="9" w16cid:durableId="1699089064">
-    <w:abstractNumId w:val="19"/>
-  </w:num>
-  <w:num w:numId="10" w16cid:durableId="337273940">
-    <w:abstractNumId w:val="8"/>
-  </w:num>
-  <w:num w:numId="11" w16cid:durableId="259721487">
-    <w:abstractNumId w:val="12"/>
-  </w:num>
-  <w:num w:numId="12" w16cid:durableId="945380521">
-    <w:abstractNumId w:val="3"/>
-  </w:num>
-  <w:num w:numId="13" w16cid:durableId="1758944636">
-    <w:abstractNumId w:val="9"/>
-  </w:num>
-  <w:num w:numId="14" w16cid:durableId="1188103930">
+  <w:num w:numId="23" w16cid:durableId="940918763">
     <w:abstractNumId w:val="13"/>
   </w:num>
-  <w:num w:numId="15" w16cid:durableId="1256673151">
-    <w:abstractNumId w:val="1"/>
-  </w:num>
-  <w:num w:numId="16" w16cid:durableId="95492562">
-    <w:abstractNumId w:val="10"/>
-  </w:num>
-  <w:num w:numId="17" w16cid:durableId="630288041">
-    <w:abstractNumId w:val="6"/>
-  </w:num>
-  <w:num w:numId="18" w16cid:durableId="602959517">
-    <w:abstractNumId w:val="11"/>
-  </w:num>
-  <w:num w:numId="19" w16cid:durableId="246691448">
-    <w:abstractNumId w:val="15"/>
-  </w:num>
-  <w:num w:numId="20" w16cid:durableId="1192458881">
-    <w:abstractNumId w:val="0"/>
-  </w:num>
-  <w:num w:numId="21" w16cid:durableId="2049605502">
-    <w:abstractNumId w:val="14"/>
+  <w:num w:numId="24" w16cid:durableId="1486126173">
+    <w:abstractNumId w:val="17"/>
   </w:num>
 </w:numbering>
 </file>
 
 <file path=word/styles.xml><?xml version="1.0" encoding="utf-8"?>
-<w:styles xmlns:mc="http://schemas.openxmlformats.org/markup-compatibility/2006" xmlns:r="http://schemas.openxmlformats.org/officeDocument/2006/relationships" xmlns:w="http://schemas.openxmlformats.org/wordprocessingml/2006/main" xmlns:w14="http://schemas.microsoft.com/office/word/2010/wordml" xmlns:w15="http://schemas.microsoft.com/office/word/2012/wordml" xmlns:w16cex="http://schemas.microsoft.com/office/word/2018/wordml/cex" xmlns:w16cid="http://schemas.microsoft.com/office/word/2016/wordml/cid" xmlns:w16="http://schemas.microsoft.com/office/word/2018/wordml" xmlns:w16sdtdh="http://schemas.microsoft.com/office/word/2020/wordml/sdtdatahash" xmlns:w16se="http://schemas.microsoft.com/office/word/2015/wordml/symex" mc:Ignorable="w14 w15 w16se w16cid w16 w16cex w16sdtdh">
+<w:styles xmlns:mc="http://schemas.openxmlformats.org/markup-compatibility/2006" xmlns:r="http://schemas.openxmlformats.org/officeDocument/2006/relationships" xmlns:w="http://schemas.openxmlformats.org/wordprocessingml/2006/main" xmlns:w14="http://schemas.microsoft.com/office/word/2010/wordml" xmlns:w15="http://schemas.microsoft.com/office/word/2012/wordml" xmlns:w16cex="http://schemas.microsoft.com/office/word/2018/wordml/cex" xmlns:w16cid="http://schemas.microsoft.com/office/word/2016/wordml/cid" xmlns:w16="http://schemas.microsoft.com/office/word/2018/wordml" xmlns:w16du="http://schemas.microsoft.com/office/word/2023/wordml/word16du" xmlns:w16sdtdh="http://schemas.microsoft.com/office/word/2020/wordml/sdtdatahash" xmlns:w16se="http://schemas.microsoft.com/office/word/2015/wordml/symex" mc:Ignorable="w14 w15 w16se w16cid w16 w16cex w16sdtdh w16du">
   <w:docDefaults>
     <w:rPrDefault>
       <w:rPr>
@@ -4933,13 +5211,13 @@
     <w:qFormat/>
     <w:rsid w:val="00D22A20"/>
   </w:style>
-  <w:style w:type="character" w:default="1" w:styleId="Fontepargpadro">
+  <w:style w:type="character" w:default="1" w:styleId="DefaultParagraphFont">
     <w:name w:val="Default Paragraph Font"/>
     <w:uiPriority w:val="1"/>
     <w:semiHidden/>
     <w:unhideWhenUsed/>
   </w:style>
-  <w:style w:type="table" w:default="1" w:styleId="Tabelanormal">
+  <w:style w:type="table" w:default="1" w:styleId="TableNormal">
     <w:name w:val="Normal Table"/>
     <w:uiPriority w:val="99"/>
     <w:semiHidden/>
@@ -4954,13 +5232,13 @@
       </w:tblCellMar>
     </w:tblPr>
   </w:style>
-  <w:style w:type="numbering" w:default="1" w:styleId="Semlista">
+  <w:style w:type="numbering" w:default="1" w:styleId="NoList">
     <w:name w:val="No List"/>
     <w:uiPriority w:val="99"/>
     <w:semiHidden/>
     <w:unhideWhenUsed/>
   </w:style>
-  <w:style w:type="paragraph" w:styleId="PargrafodaLista">
+  <w:style w:type="paragraph" w:styleId="ListParagraph">
     <w:name w:val="List Paragraph"/>
     <w:basedOn w:val="Normal"/>
     <w:uiPriority w:val="34"/>

</xml_diff>

<commit_message>
add: finalização da revisao da prova
</commit_message>
<xml_diff>
--- a/Exercicios/RevisãoProva/RevisaoProva.docx
+++ b/Exercicios/RevisãoProva/RevisaoProva.docx
@@ -1,6 +1,6 @@
 
 <file path=word/document.xml><?xml version="1.0" encoding="utf-8"?>
-<w:document xmlns:wpc="http://schemas.microsoft.com/office/word/2010/wordprocessingCanvas" xmlns:cx="http://schemas.microsoft.com/office/drawing/2014/chartex" xmlns:cx1="http://schemas.microsoft.com/office/drawing/2015/9/8/chartex" xmlns:cx2="http://schemas.microsoft.com/office/drawing/2015/10/21/chartex" xmlns:cx3="http://schemas.microsoft.com/office/drawing/2016/5/9/chartex" xmlns:cx4="http://schemas.microsoft.com/office/drawing/2016/5/10/chartex" xmlns:cx5="http://schemas.microsoft.com/office/drawing/2016/5/11/chartex" xmlns:cx6="http://schemas.microsoft.com/office/drawing/2016/5/12/chartex" xmlns:cx7="http://schemas.microsoft.com/office/drawing/2016/5/13/chartex" xmlns:cx8="http://schemas.microsoft.com/office/drawing/2016/5/14/chartex" xmlns:mc="http://schemas.openxmlformats.org/markup-compatibility/2006" xmlns:aink="http://schemas.microsoft.com/office/drawing/2016/ink" xmlns:am3d="http://schemas.microsoft.com/office/drawing/2017/model3d" xmlns:o="urn:schemas-microsoft-com:office:office" xmlns:oel="http://schemas.microsoft.com/office/2019/extlst" xmlns:r="http://schemas.openxmlformats.org/officeDocument/2006/relationships" xmlns:m="http://schemas.openxmlformats.org/officeDocument/2006/math" xmlns:v="urn:schemas-microsoft-com:vml" xmlns:wp14="http://schemas.microsoft.com/office/word/2010/wordprocessingDrawing" xmlns:wp="http://schemas.openxmlformats.org/drawingml/2006/wordprocessingDrawing" xmlns:w10="urn:schemas-microsoft-com:office:word" xmlns:w="http://schemas.openxmlformats.org/wordprocessingml/2006/main" xmlns:w14="http://schemas.microsoft.com/office/word/2010/wordml" xmlns:w15="http://schemas.microsoft.com/office/word/2012/wordml" xmlns:w16cex="http://schemas.microsoft.com/office/word/2018/wordml/cex" xmlns:w16cid="http://schemas.microsoft.com/office/word/2016/wordml/cid" xmlns:w16="http://schemas.microsoft.com/office/word/2018/wordml" xmlns:w16du="http://schemas.microsoft.com/office/word/2023/wordml/word16du" xmlns:w16sdtdh="http://schemas.microsoft.com/office/word/2020/wordml/sdtdatahash" xmlns:w16se="http://schemas.microsoft.com/office/word/2015/wordml/symex" xmlns:wpg="http://schemas.microsoft.com/office/word/2010/wordprocessingGroup" xmlns:wpi="http://schemas.microsoft.com/office/word/2010/wordprocessingInk" xmlns:wne="http://schemas.microsoft.com/office/word/2006/wordml" xmlns:wps="http://schemas.microsoft.com/office/word/2010/wordprocessingShape" mc:Ignorable="w14 w15 w16se w16cid w16 w16cex w16sdtdh w16du wp14">
+<w:document xmlns:wpc="http://schemas.microsoft.com/office/word/2010/wordprocessingCanvas" xmlns:cx="http://schemas.microsoft.com/office/drawing/2014/chartex" xmlns:cx1="http://schemas.microsoft.com/office/drawing/2015/9/8/chartex" xmlns:cx2="http://schemas.microsoft.com/office/drawing/2015/10/21/chartex" xmlns:cx3="http://schemas.microsoft.com/office/drawing/2016/5/9/chartex" xmlns:cx4="http://schemas.microsoft.com/office/drawing/2016/5/10/chartex" xmlns:cx5="http://schemas.microsoft.com/office/drawing/2016/5/11/chartex" xmlns:cx6="http://schemas.microsoft.com/office/drawing/2016/5/12/chartex" xmlns:cx7="http://schemas.microsoft.com/office/drawing/2016/5/13/chartex" xmlns:cx8="http://schemas.microsoft.com/office/drawing/2016/5/14/chartex" xmlns:mc="http://schemas.openxmlformats.org/markup-compatibility/2006" xmlns:aink="http://schemas.microsoft.com/office/drawing/2016/ink" xmlns:am3d="http://schemas.microsoft.com/office/drawing/2017/model3d" xmlns:o="urn:schemas-microsoft-com:office:office" xmlns:oel="http://schemas.microsoft.com/office/2019/extlst" xmlns:r="http://schemas.openxmlformats.org/officeDocument/2006/relationships" xmlns:m="http://schemas.openxmlformats.org/officeDocument/2006/math" xmlns:v="urn:schemas-microsoft-com:vml" xmlns:wp14="http://schemas.microsoft.com/office/word/2010/wordprocessingDrawing" xmlns:wp="http://schemas.openxmlformats.org/drawingml/2006/wordprocessingDrawing" xmlns:w10="urn:schemas-microsoft-com:office:word" xmlns:w="http://schemas.openxmlformats.org/wordprocessingml/2006/main" xmlns:w14="http://schemas.microsoft.com/office/word/2010/wordml" xmlns:w15="http://schemas.microsoft.com/office/word/2012/wordml" xmlns:w16cex="http://schemas.microsoft.com/office/word/2018/wordml/cex" xmlns:w16cid="http://schemas.microsoft.com/office/word/2016/wordml/cid" xmlns:w16="http://schemas.microsoft.com/office/word/2018/wordml" xmlns:w16sdtdh="http://schemas.microsoft.com/office/word/2020/wordml/sdtdatahash" xmlns:w16se="http://schemas.microsoft.com/office/word/2015/wordml/symex" xmlns:wpg="http://schemas.microsoft.com/office/word/2010/wordprocessingGroup" xmlns:wpi="http://schemas.microsoft.com/office/word/2010/wordprocessingInk" xmlns:wne="http://schemas.microsoft.com/office/word/2006/wordml" xmlns:wps="http://schemas.microsoft.com/office/word/2010/wordprocessingShape" mc:Ignorable="w14 w15 w16se w16cid w16 w16cex w16sdtdh wp14">
   <w:body>
     <w:p>
       <w:pPr>
@@ -28,7 +28,7 @@
     </w:p>
     <w:p>
       <w:pPr>
-        <w:pStyle w:val="ListParagraph"/>
+        <w:pStyle w:val="PargrafodaLista"/>
         <w:numPr>
           <w:ilvl w:val="0"/>
           <w:numId w:val="2"/>
@@ -53,7 +53,7 @@
     </w:p>
     <w:p>
       <w:pPr>
-        <w:pStyle w:val="ListParagraph"/>
+        <w:pStyle w:val="PargrafodaLista"/>
         <w:numPr>
           <w:ilvl w:val="0"/>
           <w:numId w:val="2"/>
@@ -80,7 +80,7 @@
     </w:p>
     <w:p>
       <w:pPr>
-        <w:pStyle w:val="ListParagraph"/>
+        <w:pStyle w:val="PargrafodaLista"/>
         <w:numPr>
           <w:ilvl w:val="0"/>
           <w:numId w:val="2"/>
@@ -99,7 +99,7 @@
     </w:p>
     <w:p>
       <w:pPr>
-        <w:pStyle w:val="ListParagraph"/>
+        <w:pStyle w:val="PargrafodaLista"/>
         <w:numPr>
           <w:ilvl w:val="0"/>
           <w:numId w:val="2"/>
@@ -118,7 +118,7 @@
     </w:p>
     <w:p>
       <w:pPr>
-        <w:pStyle w:val="ListParagraph"/>
+        <w:pStyle w:val="PargrafodaLista"/>
         <w:numPr>
           <w:ilvl w:val="0"/>
           <w:numId w:val="2"/>
@@ -157,7 +157,7 @@
     </w:p>
     <w:p>
       <w:pPr>
-        <w:pStyle w:val="ListParagraph"/>
+        <w:pStyle w:val="PargrafodaLista"/>
         <w:numPr>
           <w:ilvl w:val="0"/>
           <w:numId w:val="6"/>
@@ -176,7 +176,7 @@
     </w:p>
     <w:p>
       <w:pPr>
-        <w:pStyle w:val="ListParagraph"/>
+        <w:pStyle w:val="PargrafodaLista"/>
         <w:numPr>
           <w:ilvl w:val="0"/>
           <w:numId w:val="6"/>
@@ -195,7 +195,7 @@
     </w:p>
     <w:p>
       <w:pPr>
-        <w:pStyle w:val="ListParagraph"/>
+        <w:pStyle w:val="PargrafodaLista"/>
         <w:numPr>
           <w:ilvl w:val="0"/>
           <w:numId w:val="6"/>
@@ -222,7 +222,7 @@
     </w:p>
     <w:p>
       <w:pPr>
-        <w:pStyle w:val="ListParagraph"/>
+        <w:pStyle w:val="PargrafodaLista"/>
         <w:numPr>
           <w:ilvl w:val="0"/>
           <w:numId w:val="10"/>
@@ -241,7 +241,7 @@
     </w:p>
     <w:p>
       <w:pPr>
-        <w:pStyle w:val="ListParagraph"/>
+        <w:pStyle w:val="PargrafodaLista"/>
         <w:numPr>
           <w:ilvl w:val="0"/>
           <w:numId w:val="10"/>
@@ -260,7 +260,7 @@
     </w:p>
     <w:p>
       <w:pPr>
-        <w:pStyle w:val="ListParagraph"/>
+        <w:pStyle w:val="PargrafodaLista"/>
         <w:numPr>
           <w:ilvl w:val="0"/>
           <w:numId w:val="10"/>
@@ -279,7 +279,7 @@
     </w:p>
     <w:p>
       <w:pPr>
-        <w:pStyle w:val="ListParagraph"/>
+        <w:pStyle w:val="PargrafodaLista"/>
         <w:numPr>
           <w:ilvl w:val="0"/>
           <w:numId w:val="10"/>
@@ -323,7 +323,7 @@
     </w:p>
     <w:p>
       <w:pPr>
-        <w:pStyle w:val="ListParagraph"/>
+        <w:pStyle w:val="PargrafodaLista"/>
         <w:numPr>
           <w:ilvl w:val="0"/>
           <w:numId w:val="1"/>
@@ -335,7 +335,7 @@
     </w:p>
     <w:p>
       <w:pPr>
-        <w:pStyle w:val="ListParagraph"/>
+        <w:pStyle w:val="PargrafodaLista"/>
         <w:numPr>
           <w:ilvl w:val="0"/>
           <w:numId w:val="1"/>
@@ -347,7 +347,7 @@
     </w:p>
     <w:p>
       <w:pPr>
-        <w:pStyle w:val="ListParagraph"/>
+        <w:pStyle w:val="PargrafodaLista"/>
         <w:numPr>
           <w:ilvl w:val="0"/>
           <w:numId w:val="1"/>
@@ -359,7 +359,7 @@
     </w:p>
     <w:p>
       <w:pPr>
-        <w:pStyle w:val="ListParagraph"/>
+        <w:pStyle w:val="PargrafodaLista"/>
         <w:numPr>
           <w:ilvl w:val="0"/>
           <w:numId w:val="1"/>
@@ -371,7 +371,7 @@
     </w:p>
     <w:p>
       <w:pPr>
-        <w:pStyle w:val="ListParagraph"/>
+        <w:pStyle w:val="PargrafodaLista"/>
         <w:numPr>
           <w:ilvl w:val="0"/>
           <w:numId w:val="1"/>
@@ -417,7 +417,7 @@
     </w:p>
     <w:p>
       <w:pPr>
-        <w:pStyle w:val="ListParagraph"/>
+        <w:pStyle w:val="PargrafodaLista"/>
         <w:numPr>
           <w:ilvl w:val="0"/>
           <w:numId w:val="3"/>
@@ -429,7 +429,7 @@
     </w:p>
     <w:p>
       <w:pPr>
-        <w:pStyle w:val="ListParagraph"/>
+        <w:pStyle w:val="PargrafodaLista"/>
         <w:numPr>
           <w:ilvl w:val="0"/>
           <w:numId w:val="3"/>
@@ -469,7 +469,7 @@
     </w:p>
     <w:p>
       <w:pPr>
-        <w:pStyle w:val="ListParagraph"/>
+        <w:pStyle w:val="PargrafodaLista"/>
         <w:numPr>
           <w:ilvl w:val="0"/>
           <w:numId w:val="3"/>
@@ -495,7 +495,7 @@
     </w:p>
     <w:p>
       <w:pPr>
-        <w:pStyle w:val="ListParagraph"/>
+        <w:pStyle w:val="PargrafodaLista"/>
         <w:numPr>
           <w:ilvl w:val="0"/>
           <w:numId w:val="3"/>
@@ -517,7 +517,7 @@
     </w:p>
     <w:p>
       <w:pPr>
-        <w:pStyle w:val="ListParagraph"/>
+        <w:pStyle w:val="PargrafodaLista"/>
         <w:numPr>
           <w:ilvl w:val="0"/>
           <w:numId w:val="3"/>
@@ -539,7 +539,7 @@
     </w:p>
     <w:p>
       <w:pPr>
-        <w:pStyle w:val="ListParagraph"/>
+        <w:pStyle w:val="PargrafodaLista"/>
         <w:numPr>
           <w:ilvl w:val="0"/>
           <w:numId w:val="3"/>
@@ -579,7 +579,7 @@
     </w:p>
     <w:p>
       <w:pPr>
-        <w:pStyle w:val="ListParagraph"/>
+        <w:pStyle w:val="PargrafodaLista"/>
         <w:numPr>
           <w:ilvl w:val="0"/>
           <w:numId w:val="7"/>
@@ -616,7 +616,7 @@
     </w:p>
     <w:p>
       <w:pPr>
-        <w:pStyle w:val="ListParagraph"/>
+        <w:pStyle w:val="PargrafodaLista"/>
         <w:numPr>
           <w:ilvl w:val="0"/>
           <w:numId w:val="7"/>
@@ -628,7 +628,7 @@
     </w:p>
     <w:p>
       <w:pPr>
-        <w:pStyle w:val="ListParagraph"/>
+        <w:pStyle w:val="PargrafodaLista"/>
         <w:numPr>
           <w:ilvl w:val="0"/>
           <w:numId w:val="7"/>
@@ -650,7 +650,7 @@
     </w:p>
     <w:p>
       <w:pPr>
-        <w:pStyle w:val="ListParagraph"/>
+        <w:pStyle w:val="PargrafodaLista"/>
         <w:numPr>
           <w:ilvl w:val="0"/>
           <w:numId w:val="7"/>
@@ -672,7 +672,7 @@
     </w:p>
     <w:p>
       <w:pPr>
-        <w:pStyle w:val="ListParagraph"/>
+        <w:pStyle w:val="PargrafodaLista"/>
         <w:numPr>
           <w:ilvl w:val="0"/>
           <w:numId w:val="7"/>
@@ -702,7 +702,7 @@
     </w:p>
     <w:p>
       <w:pPr>
-        <w:pStyle w:val="ListParagraph"/>
+        <w:pStyle w:val="PargrafodaLista"/>
         <w:numPr>
           <w:ilvl w:val="0"/>
           <w:numId w:val="8"/>
@@ -735,7 +735,7 @@
     </w:p>
     <w:p>
       <w:pPr>
-        <w:pStyle w:val="ListParagraph"/>
+        <w:pStyle w:val="PargrafodaLista"/>
         <w:numPr>
           <w:ilvl w:val="0"/>
           <w:numId w:val="8"/>
@@ -797,7 +797,7 @@
     </w:p>
     <w:p>
       <w:pPr>
-        <w:pStyle w:val="ListParagraph"/>
+        <w:pStyle w:val="PargrafodaLista"/>
         <w:numPr>
           <w:ilvl w:val="0"/>
           <w:numId w:val="9"/>
@@ -809,7 +809,7 @@
     </w:p>
     <w:p>
       <w:pPr>
-        <w:pStyle w:val="ListParagraph"/>
+        <w:pStyle w:val="PargrafodaLista"/>
         <w:numPr>
           <w:ilvl w:val="0"/>
           <w:numId w:val="9"/>
@@ -821,7 +821,7 @@
     </w:p>
     <w:p>
       <w:pPr>
-        <w:pStyle w:val="ListParagraph"/>
+        <w:pStyle w:val="PargrafodaLista"/>
         <w:numPr>
           <w:ilvl w:val="0"/>
           <w:numId w:val="9"/>
@@ -833,7 +833,7 @@
     </w:p>
     <w:p>
       <w:pPr>
-        <w:pStyle w:val="ListParagraph"/>
+        <w:pStyle w:val="PargrafodaLista"/>
         <w:numPr>
           <w:ilvl w:val="0"/>
           <w:numId w:val="9"/>
@@ -845,7 +845,7 @@
     </w:p>
     <w:p>
       <w:pPr>
-        <w:pStyle w:val="ListParagraph"/>
+        <w:pStyle w:val="PargrafodaLista"/>
         <w:numPr>
           <w:ilvl w:val="0"/>
           <w:numId w:val="9"/>
@@ -862,7 +862,7 @@
     </w:p>
     <w:p>
       <w:pPr>
-        <w:pStyle w:val="ListParagraph"/>
+        <w:pStyle w:val="PargrafodaLista"/>
         <w:numPr>
           <w:ilvl w:val="0"/>
           <w:numId w:val="12"/>
@@ -888,7 +888,7 @@
     </w:p>
     <w:p>
       <w:pPr>
-        <w:pStyle w:val="ListParagraph"/>
+        <w:pStyle w:val="PargrafodaLista"/>
         <w:numPr>
           <w:ilvl w:val="0"/>
           <w:numId w:val="12"/>
@@ -955,7 +955,7 @@
     </w:p>
     <w:p>
       <w:pPr>
-        <w:pStyle w:val="ListParagraph"/>
+        <w:pStyle w:val="PargrafodaLista"/>
         <w:numPr>
           <w:ilvl w:val="0"/>
           <w:numId w:val="14"/>
@@ -970,7 +970,7 @@
     </w:p>
     <w:p>
       <w:pPr>
-        <w:pStyle w:val="ListParagraph"/>
+        <w:pStyle w:val="PargrafodaLista"/>
         <w:numPr>
           <w:ilvl w:val="0"/>
           <w:numId w:val="14"/>
@@ -982,7 +982,7 @@
     </w:p>
     <w:p>
       <w:pPr>
-        <w:pStyle w:val="ListParagraph"/>
+        <w:pStyle w:val="PargrafodaLista"/>
         <w:numPr>
           <w:ilvl w:val="0"/>
           <w:numId w:val="14"/>
@@ -1014,7 +1014,7 @@
     </w:p>
     <w:p>
       <w:pPr>
-        <w:pStyle w:val="ListParagraph"/>
+        <w:pStyle w:val="PargrafodaLista"/>
         <w:numPr>
           <w:ilvl w:val="0"/>
           <w:numId w:val="14"/>
@@ -1046,7 +1046,7 @@
     </w:p>
     <w:p>
       <w:pPr>
-        <w:pStyle w:val="ListParagraph"/>
+        <w:pStyle w:val="PargrafodaLista"/>
         <w:numPr>
           <w:ilvl w:val="0"/>
           <w:numId w:val="14"/>
@@ -1058,7 +1058,7 @@
     </w:p>
     <w:p>
       <w:pPr>
-        <w:pStyle w:val="ListParagraph"/>
+        <w:pStyle w:val="PargrafodaLista"/>
         <w:rPr>
           <w:lang w:val="en-US"/>
         </w:rPr>
@@ -1101,7 +1101,7 @@
     </w:p>
     <w:p>
       <w:pPr>
-        <w:pStyle w:val="ListParagraph"/>
+        <w:pStyle w:val="PargrafodaLista"/>
         <w:numPr>
           <w:ilvl w:val="0"/>
           <w:numId w:val="15"/>
@@ -1116,7 +1116,7 @@
     </w:p>
     <w:p>
       <w:pPr>
-        <w:pStyle w:val="ListParagraph"/>
+        <w:pStyle w:val="PargrafodaLista"/>
         <w:numPr>
           <w:ilvl w:val="0"/>
           <w:numId w:val="15"/>
@@ -1131,7 +1131,7 @@
     </w:p>
     <w:p>
       <w:pPr>
-        <w:pStyle w:val="ListParagraph"/>
+        <w:pStyle w:val="PargrafodaLista"/>
         <w:numPr>
           <w:ilvl w:val="0"/>
           <w:numId w:val="15"/>
@@ -1146,7 +1146,7 @@
     </w:p>
     <w:p>
       <w:pPr>
-        <w:pStyle w:val="ListParagraph"/>
+        <w:pStyle w:val="PargrafodaLista"/>
         <w:numPr>
           <w:ilvl w:val="0"/>
           <w:numId w:val="15"/>
@@ -1161,7 +1161,7 @@
     </w:p>
     <w:p>
       <w:pPr>
-        <w:pStyle w:val="ListParagraph"/>
+        <w:pStyle w:val="PargrafodaLista"/>
         <w:numPr>
           <w:ilvl w:val="0"/>
           <w:numId w:val="15"/>
@@ -1214,7 +1214,7 @@
     </w:p>
     <w:p>
       <w:pPr>
-        <w:pStyle w:val="ListParagraph"/>
+        <w:pStyle w:val="PargrafodaLista"/>
         <w:numPr>
           <w:ilvl w:val="0"/>
           <w:numId w:val="16"/>
@@ -1230,7 +1230,7 @@
     </w:p>
     <w:p>
       <w:pPr>
-        <w:pStyle w:val="ListParagraph"/>
+        <w:pStyle w:val="PargrafodaLista"/>
         <w:numPr>
           <w:ilvl w:val="0"/>
           <w:numId w:val="16"/>
@@ -1249,7 +1249,7 @@
     </w:p>
     <w:p>
       <w:pPr>
-        <w:pStyle w:val="ListParagraph"/>
+        <w:pStyle w:val="PargrafodaLista"/>
         <w:numPr>
           <w:ilvl w:val="0"/>
           <w:numId w:val="16"/>
@@ -1291,7 +1291,7 @@
     </w:p>
     <w:p>
       <w:pPr>
-        <w:pStyle w:val="ListParagraph"/>
+        <w:pStyle w:val="PargrafodaLista"/>
         <w:numPr>
           <w:ilvl w:val="0"/>
           <w:numId w:val="16"/>
@@ -1327,7 +1327,7 @@
     </w:p>
     <w:p>
       <w:pPr>
-        <w:pStyle w:val="ListParagraph"/>
+        <w:pStyle w:val="PargrafodaLista"/>
         <w:numPr>
           <w:ilvl w:val="0"/>
           <w:numId w:val="16"/>
@@ -1343,7 +1343,7 @@
     </w:p>
     <w:p>
       <w:pPr>
-        <w:pStyle w:val="ListParagraph"/>
+        <w:pStyle w:val="PargrafodaLista"/>
         <w:numPr>
           <w:ilvl w:val="0"/>
           <w:numId w:val="16"/>
@@ -1359,7 +1359,7 @@
     </w:p>
     <w:p>
       <w:pPr>
-        <w:pStyle w:val="ListParagraph"/>
+        <w:pStyle w:val="PargrafodaLista"/>
         <w:numPr>
           <w:ilvl w:val="0"/>
           <w:numId w:val="16"/>
@@ -1390,7 +1390,7 @@
     </w:p>
     <w:p>
       <w:pPr>
-        <w:pStyle w:val="ListParagraph"/>
+        <w:pStyle w:val="PargrafodaLista"/>
         <w:numPr>
           <w:ilvl w:val="0"/>
           <w:numId w:val="17"/>
@@ -1405,7 +1405,7 @@
     </w:p>
     <w:p>
       <w:pPr>
-        <w:pStyle w:val="ListParagraph"/>
+        <w:pStyle w:val="PargrafodaLista"/>
         <w:numPr>
           <w:ilvl w:val="0"/>
           <w:numId w:val="17"/>
@@ -1426,7 +1426,7 @@
     </w:p>
     <w:p>
       <w:pPr>
-        <w:pStyle w:val="ListParagraph"/>
+        <w:pStyle w:val="PargrafodaLista"/>
         <w:numPr>
           <w:ilvl w:val="0"/>
           <w:numId w:val="17"/>
@@ -1448,7 +1448,7 @@
     </w:p>
     <w:p>
       <w:pPr>
-        <w:pStyle w:val="ListParagraph"/>
+        <w:pStyle w:val="PargrafodaLista"/>
         <w:numPr>
           <w:ilvl w:val="0"/>
           <w:numId w:val="17"/>
@@ -1484,7 +1484,7 @@
     </w:p>
     <w:p>
       <w:pPr>
-        <w:pStyle w:val="ListParagraph"/>
+        <w:pStyle w:val="PargrafodaLista"/>
         <w:numPr>
           <w:ilvl w:val="0"/>
           <w:numId w:val="18"/>
@@ -1500,7 +1500,7 @@
     </w:p>
     <w:p>
       <w:pPr>
-        <w:pStyle w:val="ListParagraph"/>
+        <w:pStyle w:val="PargrafodaLista"/>
         <w:numPr>
           <w:ilvl w:val="0"/>
           <w:numId w:val="18"/>
@@ -1516,7 +1516,7 @@
     </w:p>
     <w:p>
       <w:pPr>
-        <w:pStyle w:val="ListParagraph"/>
+        <w:pStyle w:val="PargrafodaLista"/>
         <w:numPr>
           <w:ilvl w:val="0"/>
           <w:numId w:val="18"/>
@@ -1532,7 +1532,7 @@
     </w:p>
     <w:p>
       <w:pPr>
-        <w:pStyle w:val="ListParagraph"/>
+        <w:pStyle w:val="PargrafodaLista"/>
         <w:numPr>
           <w:ilvl w:val="0"/>
           <w:numId w:val="18"/>
@@ -1557,12 +1557,42 @@
     </w:p>
     <w:p>
       <w:r>
-        <w:t>Aula 6 (Chamadas de Sistema) –</w:t>
-      </w:r>
-    </w:p>
-    <w:p>
-      <w:pPr>
-        <w:pStyle w:val="ListParagraph"/>
+        <w:t>Aula 6 (</w:t>
+      </w:r>
+      <w:r>
+        <w:rPr>
+          <w:b/>
+          <w:bCs/>
+        </w:rPr>
+        <w:t>Chamadas</w:t>
+      </w:r>
+      <w:r>
+        <w:t xml:space="preserve"> </w:t>
+      </w:r>
+      <w:r>
+        <w:rPr>
+          <w:b/>
+          <w:bCs/>
+        </w:rPr>
+        <w:t>de</w:t>
+      </w:r>
+      <w:r>
+        <w:t xml:space="preserve"> </w:t>
+      </w:r>
+      <w:r>
+        <w:rPr>
+          <w:b/>
+          <w:bCs/>
+        </w:rPr>
+        <w:t>Sistema</w:t>
+      </w:r>
+      <w:r>
+        <w:t>) –</w:t>
+      </w:r>
+    </w:p>
+    <w:p>
+      <w:pPr>
+        <w:pStyle w:val="PargrafodaLista"/>
         <w:numPr>
           <w:ilvl w:val="0"/>
           <w:numId w:val="19"/>
@@ -1574,7 +1604,7 @@
     </w:p>
     <w:p>
       <w:pPr>
-        <w:pStyle w:val="ListParagraph"/>
+        <w:pStyle w:val="PargrafodaLista"/>
         <w:numPr>
           <w:ilvl w:val="0"/>
           <w:numId w:val="19"/>
@@ -1586,7 +1616,7 @@
     </w:p>
     <w:p>
       <w:pPr>
-        <w:pStyle w:val="ListParagraph"/>
+        <w:pStyle w:val="PargrafodaLista"/>
         <w:numPr>
           <w:ilvl w:val="0"/>
           <w:numId w:val="19"/>
@@ -1598,7 +1628,7 @@
     </w:p>
     <w:p>
       <w:pPr>
-        <w:pStyle w:val="ListParagraph"/>
+        <w:pStyle w:val="PargrafodaLista"/>
         <w:numPr>
           <w:ilvl w:val="0"/>
           <w:numId w:val="19"/>
@@ -1634,7 +1664,7 @@
     </w:p>
     <w:p>
       <w:pPr>
-        <w:pStyle w:val="ListParagraph"/>
+        <w:pStyle w:val="PargrafodaLista"/>
         <w:numPr>
           <w:ilvl w:val="0"/>
           <w:numId w:val="20"/>
@@ -1650,7 +1680,7 @@
     </w:p>
     <w:p>
       <w:pPr>
-        <w:pStyle w:val="ListParagraph"/>
+        <w:pStyle w:val="PargrafodaLista"/>
         <w:numPr>
           <w:ilvl w:val="0"/>
           <w:numId w:val="20"/>
@@ -1681,7 +1711,7 @@
     </w:p>
     <w:p>
       <w:pPr>
-        <w:pStyle w:val="ListParagraph"/>
+        <w:pStyle w:val="PargrafodaLista"/>
         <w:numPr>
           <w:ilvl w:val="0"/>
           <w:numId w:val="21"/>
@@ -1697,7 +1727,7 @@
     </w:p>
     <w:p>
       <w:pPr>
-        <w:pStyle w:val="ListParagraph"/>
+        <w:pStyle w:val="PargrafodaLista"/>
         <w:numPr>
           <w:ilvl w:val="0"/>
           <w:numId w:val="21"/>
@@ -1713,7 +1743,7 @@
     </w:p>
     <w:p>
       <w:pPr>
-        <w:pStyle w:val="ListParagraph"/>
+        <w:pStyle w:val="PargrafodaLista"/>
         <w:numPr>
           <w:ilvl w:val="0"/>
           <w:numId w:val="21"/>
@@ -1729,7 +1759,7 @@
     </w:p>
     <w:p>
       <w:pPr>
-        <w:pStyle w:val="ListParagraph"/>
+        <w:pStyle w:val="PargrafodaLista"/>
         <w:numPr>
           <w:ilvl w:val="0"/>
           <w:numId w:val="21"/>
@@ -1760,7 +1790,7 @@
     </w:p>
     <w:p>
       <w:pPr>
-        <w:pStyle w:val="ListParagraph"/>
+        <w:pStyle w:val="PargrafodaLista"/>
         <w:numPr>
           <w:ilvl w:val="0"/>
           <w:numId w:val="23"/>
@@ -1776,7 +1806,7 @@
     </w:p>
     <w:p>
       <w:pPr>
-        <w:pStyle w:val="ListParagraph"/>
+        <w:pStyle w:val="PargrafodaLista"/>
         <w:numPr>
           <w:ilvl w:val="0"/>
           <w:numId w:val="23"/>
@@ -1792,7 +1822,7 @@
     </w:p>
     <w:p>
       <w:pPr>
-        <w:pStyle w:val="ListParagraph"/>
+        <w:pStyle w:val="PargrafodaLista"/>
         <w:numPr>
           <w:ilvl w:val="0"/>
           <w:numId w:val="23"/>
@@ -1823,7 +1853,7 @@
     </w:p>
     <w:p>
       <w:pPr>
-        <w:pStyle w:val="ListParagraph"/>
+        <w:pStyle w:val="PargrafodaLista"/>
         <w:numPr>
           <w:ilvl w:val="0"/>
           <w:numId w:val="22"/>
@@ -1835,7 +1865,7 @@
     </w:p>
     <w:p>
       <w:pPr>
-        <w:pStyle w:val="ListParagraph"/>
+        <w:pStyle w:val="PargrafodaLista"/>
         <w:numPr>
           <w:ilvl w:val="0"/>
           <w:numId w:val="22"/>
@@ -1847,7 +1877,7 @@
     </w:p>
     <w:p>
       <w:pPr>
-        <w:pStyle w:val="ListParagraph"/>
+        <w:pStyle w:val="PargrafodaLista"/>
         <w:numPr>
           <w:ilvl w:val="0"/>
           <w:numId w:val="22"/>
@@ -1874,7 +1904,7 @@
     </w:p>
     <w:p>
       <w:pPr>
-        <w:pStyle w:val="ListParagraph"/>
+        <w:pStyle w:val="PargrafodaLista"/>
         <w:numPr>
           <w:ilvl w:val="0"/>
           <w:numId w:val="24"/>
@@ -1892,12 +1922,15 @@
         <w:t>fork():</w:t>
       </w:r>
       <w:r>
-        <w:t xml:space="preserve"> cria um novo processo que é uma cópia do processo pai. O processo criador e o processo filho continuam em paralelo, e executam a instrução seguinte à chamada de sistema. </w:t>
-      </w:r>
-    </w:p>
-    <w:p>
-      <w:pPr>
-        <w:pStyle w:val="ListParagraph"/>
+        <w:t xml:space="preserve"> cria um novo processo que é uma cópia do processo pai. O processo criador e o processo filho continuam em paralelo, e executam a instrução seguinte à chamada de sistema</w:t>
+      </w:r>
+      <w:r>
+        <w:t>;</w:t>
+      </w:r>
+    </w:p>
+    <w:p>
+      <w:pPr>
+        <w:pStyle w:val="PargrafodaLista"/>
         <w:numPr>
           <w:ilvl w:val="0"/>
           <w:numId w:val="24"/>
@@ -1915,12 +1948,21 @@
         <w:t>wait():</w:t>
       </w:r>
       <w:r>
-        <w:t xml:space="preserve"> suspende a execução do processo corrente até que um filho termine. Se um filho terminou antes desta chamada de sistema(estado zombie), os recursos do filho são liberados e o processo não fica bloqueado, retornando imediatamente. </w:t>
-      </w:r>
-    </w:p>
-    <w:p>
-      <w:pPr>
-        <w:pStyle w:val="ListParagraph"/>
+        <w:t xml:space="preserve"> suspende a execução do processo corrente até que um filho termine. Se um filho terminou antes desta chamada de sistema</w:t>
+      </w:r>
+      <w:r>
+        <w:t xml:space="preserve"> </w:t>
+      </w:r>
+      <w:r>
+        <w:t>(estado zombie), os recursos do filho são liberados e o processo não fica bloqueado, retornando imediatamente</w:t>
+      </w:r>
+      <w:r>
+        <w:t>;</w:t>
+      </w:r>
+    </w:p>
+    <w:p>
+      <w:pPr>
+        <w:pStyle w:val="PargrafodaLista"/>
         <w:numPr>
           <w:ilvl w:val="0"/>
           <w:numId w:val="24"/>
@@ -1938,12 +1980,15 @@
         <w:t>exit():</w:t>
       </w:r>
       <w:r>
-        <w:t xml:space="preserve"> termina o processo corrente. Os filhos, se existirem, são herdados pelo processo init e o processo pai é sinalizado. </w:t>
-      </w:r>
-    </w:p>
-    <w:p>
-      <w:pPr>
-        <w:pStyle w:val="ListParagraph"/>
+        <w:t xml:space="preserve"> termina o processo corrente. Os filhos, se existirem, são herdados pelo processo init e o processo pai é sinalizado</w:t>
+      </w:r>
+      <w:r>
+        <w:t>;</w:t>
+      </w:r>
+    </w:p>
+    <w:p>
+      <w:pPr>
+        <w:pStyle w:val="PargrafodaLista"/>
         <w:numPr>
           <w:ilvl w:val="0"/>
           <w:numId w:val="24"/>
@@ -1961,12 +2006,15 @@
         <w:t>exec():</w:t>
       </w:r>
       <w:r>
-        <w:t xml:space="preserve"> executa um programa, substituindo a imagem do processo corrente pela imagem de um novo processo, identificado pelo nome de um arquivo executável, passado como argumento. </w:t>
-      </w:r>
-    </w:p>
-    <w:p>
-      <w:pPr>
-        <w:pStyle w:val="ListParagraph"/>
+        <w:t xml:space="preserve"> executa um programa, substituindo a imagem do processo corrente pela imagem de um novo processo, identificado pelo nome de um arquivo executável, passado como argumento</w:t>
+      </w:r>
+      <w:r>
+        <w:t>;</w:t>
+      </w:r>
+    </w:p>
+    <w:p>
+      <w:pPr>
+        <w:pStyle w:val="PargrafodaLista"/>
         <w:numPr>
           <w:ilvl w:val="0"/>
           <w:numId w:val="24"/>
@@ -1984,12 +2032,15 @@
         <w:t>kill():</w:t>
       </w:r>
       <w:r>
-        <w:t xml:space="preserve"> usada para enviar um sinal para um processo ou grupo de processos. O sinal pode indicar a morte do processo. </w:t>
-      </w:r>
-    </w:p>
-    <w:p>
-      <w:pPr>
-        <w:pStyle w:val="ListParagraph"/>
+        <w:t xml:space="preserve"> usada para enviar um sinal para um processo ou grupo de processos. O sinal pode indicar a morte do processo</w:t>
+      </w:r>
+      <w:r>
+        <w:t>;</w:t>
+      </w:r>
+    </w:p>
+    <w:p>
+      <w:pPr>
+        <w:pStyle w:val="PargrafodaLista"/>
         <w:numPr>
           <w:ilvl w:val="0"/>
           <w:numId w:val="24"/>
@@ -2009,6 +2060,581 @@
       <w:r>
         <w:t>suspende o processo pelo tempo especificado como argumento</w:t>
       </w:r>
+      <w:r>
+        <w:t>.</w:t>
+      </w:r>
+    </w:p>
+    <w:p>
+      <w:pPr>
+        <w:pStyle w:val="PargrafodaLista"/>
+        <w:rPr>
+          <w:b/>
+          <w:bCs/>
+        </w:rPr>
+      </w:pPr>
+    </w:p>
+    <w:p>
+      <w:r>
+        <w:t>Aula 7 (</w:t>
+      </w:r>
+      <w:r>
+        <w:rPr>
+          <w:b/>
+          <w:bCs/>
+        </w:rPr>
+        <w:t>Threads</w:t>
+      </w:r>
+      <w:r>
+        <w:t>) –</w:t>
+      </w:r>
+    </w:p>
+    <w:p>
+      <w:pPr>
+        <w:pStyle w:val="PargrafodaLista"/>
+        <w:numPr>
+          <w:ilvl w:val="0"/>
+          <w:numId w:val="25"/>
+        </w:numPr>
+      </w:pPr>
+      <w:r>
+        <w:t>Thread significa “fluxo” ou “fio”, é um fluxo de execução dentro de um processo;</w:t>
+      </w:r>
+    </w:p>
+    <w:p>
+      <w:pPr>
+        <w:pStyle w:val="PargrafodaLista"/>
+        <w:numPr>
+          <w:ilvl w:val="0"/>
+          <w:numId w:val="25"/>
+        </w:numPr>
+      </w:pPr>
+      <w:r>
+        <w:t>Permite que uma aplicação execute mais de um trecho de código simultaneamente;</w:t>
+      </w:r>
+    </w:p>
+    <w:p>
+      <w:pPr>
+        <w:pStyle w:val="PargrafodaLista"/>
+        <w:numPr>
+          <w:ilvl w:val="0"/>
+          <w:numId w:val="25"/>
+        </w:numPr>
+      </w:pPr>
+      <w:r>
+        <w:t>Continua respondendo mesmo se uma parte está bloqueada;</w:t>
+      </w:r>
+    </w:p>
+    <w:p>
+      <w:pPr>
+        <w:pStyle w:val="PargrafodaLista"/>
+        <w:numPr>
+          <w:ilvl w:val="0"/>
+          <w:numId w:val="25"/>
+        </w:numPr>
+      </w:pPr>
+      <w:r>
+        <w:t>Mutithreading é a capacidade do S.O suportar múltiplas threads concorrentes em um processo;</w:t>
+      </w:r>
+    </w:p>
+    <w:p>
+      <w:pPr>
+        <w:pStyle w:val="PargrafodaLista"/>
+        <w:numPr>
+          <w:ilvl w:val="0"/>
+          <w:numId w:val="25"/>
+        </w:numPr>
+      </w:pPr>
+      <w:r>
+        <w:t>A criação e comunicação entre threads é mais rápida que entre processos;</w:t>
+      </w:r>
+    </w:p>
+    <w:p>
+      <w:pPr>
+        <w:ind w:left="360"/>
+      </w:pPr>
+      <w:r>
+        <w:lastRenderedPageBreak/>
+        <w:t>Aula 8 (</w:t>
+      </w:r>
+      <w:r>
+        <w:rPr>
+          <w:b/>
+          <w:bCs/>
+        </w:rPr>
+        <w:t>Sincronização de Threads e Processos</w:t>
+      </w:r>
+      <w:r>
+        <w:t>)</w:t>
+      </w:r>
+    </w:p>
+    <w:p>
+      <w:pPr>
+        <w:pStyle w:val="PargrafodaLista"/>
+        <w:numPr>
+          <w:ilvl w:val="0"/>
+          <w:numId w:val="26"/>
+        </w:numPr>
+      </w:pPr>
+      <w:r>
+        <w:t xml:space="preserve">Condições de corrida </w:t>
+      </w:r>
+      <w:r>
+        <w:t xml:space="preserve">são situações </w:t>
+      </w:r>
+      <w:r>
+        <w:t>em que</w:t>
+      </w:r>
+      <w:r>
+        <w:t xml:space="preserve"> dois ou mais processos ou threads acessam dados compartilhados e o </w:t>
+      </w:r>
+      <w:r>
+        <w:t>resultado</w:t>
+      </w:r>
+      <w:r>
+        <w:t xml:space="preserve"> depende da ordem em que são executados</w:t>
+      </w:r>
+      <w:r>
+        <w:t>;</w:t>
+      </w:r>
+    </w:p>
+    <w:p>
+      <w:pPr>
+        <w:pStyle w:val="PargrafodaLista"/>
+        <w:ind w:left="1080"/>
+        <w:rPr>
+          <w:b/>
+          <w:bCs/>
+        </w:rPr>
+      </w:pPr>
+      <w:r>
+        <w:rPr>
+          <w:b/>
+          <w:bCs/>
+        </w:rPr>
+        <w:t>Possíveis Soluções</w:t>
+      </w:r>
+    </w:p>
+    <w:p>
+      <w:pPr>
+        <w:pStyle w:val="PargrafodaLista"/>
+        <w:numPr>
+          <w:ilvl w:val="0"/>
+          <w:numId w:val="26"/>
+        </w:numPr>
+      </w:pPr>
+      <w:r>
+        <w:rPr>
+          <w:b/>
+          <w:bCs/>
+        </w:rPr>
+        <w:t>I</w:t>
+      </w:r>
+      <w:r>
+        <w:rPr>
+          <w:b/>
+          <w:bCs/>
+        </w:rPr>
+        <w:t xml:space="preserve">nibição de </w:t>
+      </w:r>
+      <w:r>
+        <w:rPr>
+          <w:b/>
+          <w:bCs/>
+        </w:rPr>
+        <w:t>I</w:t>
+      </w:r>
+      <w:r>
+        <w:rPr>
+          <w:b/>
+          <w:bCs/>
+        </w:rPr>
+        <w:t>nterrupções</w:t>
+      </w:r>
+      <w:r>
+        <w:rPr>
+          <w:b/>
+          <w:bCs/>
+        </w:rPr>
+        <w:t xml:space="preserve"> (DI/EI)</w:t>
+      </w:r>
+      <w:r>
+        <w:t>: faz o processo desativar interrupções antes de entrar na Região Crítica. Problema: Não funciona com vários processadores e não é aconselhável;</w:t>
+      </w:r>
+    </w:p>
+    <w:p>
+      <w:pPr>
+        <w:pStyle w:val="PargrafodaLista"/>
+        <w:numPr>
+          <w:ilvl w:val="0"/>
+          <w:numId w:val="26"/>
+        </w:numPr>
+      </w:pPr>
+      <w:r>
+        <w:rPr>
+          <w:b/>
+          <w:bCs/>
+        </w:rPr>
+        <w:t>Busy Wait:</w:t>
+      </w:r>
+      <w:r>
+        <w:t xml:space="preserve"> quando quiser entrar na Região Crítica verifica se entrada é permitida, se não for, espera até ser liberado. Problema: desperdício de tempo de CPU (Variável de bloqueio não funciona, 2 processos podem pensar que está liberado simultaneamente);</w:t>
+      </w:r>
+    </w:p>
+    <w:p>
+      <w:pPr>
+        <w:pStyle w:val="PargrafodaLista"/>
+        <w:numPr>
+          <w:ilvl w:val="0"/>
+          <w:numId w:val="26"/>
+        </w:numPr>
+      </w:pPr>
+      <w:r>
+        <w:rPr>
+          <w:b/>
+          <w:bCs/>
+        </w:rPr>
+        <w:t xml:space="preserve">Dekker: </w:t>
+      </w:r>
+      <w:r>
+        <w:t>funciona se o número de processos é menor ou igual ao número de CPUs, ou seja, pouco usada;</w:t>
+      </w:r>
+    </w:p>
+    <w:p>
+      <w:pPr>
+        <w:pStyle w:val="PargrafodaLista"/>
+        <w:numPr>
+          <w:ilvl w:val="0"/>
+          <w:numId w:val="26"/>
+        </w:numPr>
+        <w:jc w:val="both"/>
+      </w:pPr>
+      <w:r>
+        <w:rPr>
+          <w:b/>
+          <w:bCs/>
+        </w:rPr>
+        <w:t>Lamport:</w:t>
+      </w:r>
+      <w:r>
+        <w:t xml:space="preserve"> funciona, solução para vários processos do algoritmo de Dekker e é utilizado para compartilhamento de um recurso em uma seção crítica;</w:t>
+      </w:r>
+    </w:p>
+    <w:p>
+      <w:pPr>
+        <w:pStyle w:val="PargrafodaLista"/>
+        <w:numPr>
+          <w:ilvl w:val="0"/>
+          <w:numId w:val="26"/>
+        </w:numPr>
+        <w:jc w:val="both"/>
+      </w:pPr>
+      <w:r>
+        <w:rPr>
+          <w:b/>
+          <w:bCs/>
+        </w:rPr>
+        <w:t>Peterson:</w:t>
+      </w:r>
+      <w:r>
+        <w:t xml:space="preserve"> funciona, marcando sua intenção de entrar, já indica que a vez é do outro;</w:t>
+      </w:r>
+    </w:p>
+    <w:p>
+      <w:pPr>
+        <w:pStyle w:val="PargrafodaLista"/>
+        <w:numPr>
+          <w:ilvl w:val="0"/>
+          <w:numId w:val="26"/>
+        </w:numPr>
+      </w:pPr>
+      <w:r>
+        <w:rPr>
+          <w:b/>
+          <w:bCs/>
+        </w:rPr>
+        <w:t xml:space="preserve">Semáforos: </w:t>
+      </w:r>
+      <w:r>
+        <w:t>funciona, mas a operação é lenta.</w:t>
+      </w:r>
+    </w:p>
+    <w:p>
+      <w:r>
+        <w:t>Aula 11 (</w:t>
+      </w:r>
+      <w:r>
+        <w:rPr>
+          <w:b/>
+          <w:bCs/>
+        </w:rPr>
+        <w:t>Comunicação entre Processos</w:t>
+      </w:r>
+      <w:r>
+        <w:t>) –</w:t>
+      </w:r>
+    </w:p>
+    <w:p>
+      <w:pPr>
+        <w:pStyle w:val="PargrafodaLista"/>
+        <w:numPr>
+          <w:ilvl w:val="0"/>
+          <w:numId w:val="27"/>
+        </w:numPr>
+      </w:pPr>
+      <w:r>
+        <w:t>Processos são independentes, mas interagem com outros na execução de tarefas (ex.: dividir tarefas para maior velocidade);</w:t>
+      </w:r>
+    </w:p>
+    <w:p>
+      <w:pPr>
+        <w:pStyle w:val="PargrafodaLista"/>
+        <w:numPr>
+          <w:ilvl w:val="0"/>
+          <w:numId w:val="27"/>
+        </w:numPr>
+      </w:pPr>
+      <w:r>
+        <w:t>Inter-Process Communication é um conjunto de mecanismos de trocas de informação de múltiplas threads de um ou mais processos com sincronização;</w:t>
+      </w:r>
+    </w:p>
+    <w:p>
+      <w:pPr>
+        <w:pStyle w:val="PargrafodaLista"/>
+        <w:numPr>
+          <w:ilvl w:val="0"/>
+          <w:numId w:val="27"/>
+        </w:numPr>
+      </w:pPr>
+      <w:r>
+        <w:t>Responsável por isso é o Sistema Operacional;</w:t>
+      </w:r>
+    </w:p>
+    <w:p>
+      <w:pPr>
+        <w:pStyle w:val="PargrafodaLista"/>
+        <w:numPr>
+          <w:ilvl w:val="0"/>
+          <w:numId w:val="27"/>
+        </w:numPr>
+      </w:pPr>
+      <w:r>
+        <w:t>Comunicação via memória compartilhada (mais rápido, mas pode ter problemas de sincronização);</w:t>
+      </w:r>
+    </w:p>
+    <w:p>
+      <w:pPr>
+        <w:pStyle w:val="PargrafodaLista"/>
+        <w:numPr>
+          <w:ilvl w:val="0"/>
+          <w:numId w:val="27"/>
+        </w:numPr>
+      </w:pPr>
+      <w:r>
+        <w:t>Comunicação via núcleo (pode ser feito com várias CPUs, porém, mais complexo e demorado);</w:t>
+      </w:r>
+    </w:p>
+    <w:p>
+      <w:pPr>
+        <w:pStyle w:val="PargrafodaLista"/>
+        <w:numPr>
+          <w:ilvl w:val="0"/>
+          <w:numId w:val="27"/>
+        </w:numPr>
+      </w:pPr>
+      <w:r>
+        <w:t>Pipes (tubos) constituem o mecanismo original de comunicação entre processos (I/O);</w:t>
+      </w:r>
+    </w:p>
+    <w:p>
+      <w:pPr>
+        <w:pStyle w:val="PargrafodaLista"/>
+        <w:numPr>
+          <w:ilvl w:val="0"/>
+          <w:numId w:val="27"/>
+        </w:numPr>
+      </w:pPr>
+      <w:r>
+        <w:t>É anônimo, temporário (tempo de execução do processo) e limitado;</w:t>
+      </w:r>
+    </w:p>
+    <w:p>
+      <w:pPr>
+        <w:pStyle w:val="PargrafodaLista"/>
+        <w:numPr>
+          <w:ilvl w:val="0"/>
+          <w:numId w:val="27"/>
+        </w:numPr>
+      </w:pPr>
+      <w:r>
+        <w:t>Para ter uma comunicação entre processos precisa de dois Pipes;</w:t>
+      </w:r>
+    </w:p>
+    <w:p>
+      <w:pPr>
+        <w:pStyle w:val="PargrafodaLista"/>
+        <w:numPr>
+          <w:ilvl w:val="0"/>
+          <w:numId w:val="27"/>
+        </w:numPr>
+        <w:rPr>
+          <w:lang w:val="en-US"/>
+        </w:rPr>
+      </w:pPr>
+      <w:r>
+        <w:rPr>
+          <w:lang w:val="en-US"/>
+        </w:rPr>
+        <w:t xml:space="preserve">who | sort | lpr </w:t>
+      </w:r>
+      <w:r>
+        <w:rPr>
+          <w:lang w:val="en-US"/>
+        </w:rPr>
+        <w:t xml:space="preserve">= </w:t>
+      </w:r>
+      <w:r>
+        <w:rPr>
+          <w:lang w:val="en-US"/>
+        </w:rPr>
+        <w:t>output</w:t>
+      </w:r>
+      <w:r>
+        <w:rPr>
+          <w:lang w:val="en-US"/>
+        </w:rPr>
+        <w:t xml:space="preserve"> do who é input do sort, output do sort é input do lpr</w:t>
+      </w:r>
+    </w:p>
+    <w:p>
+      <w:pPr>
+        <w:pStyle w:val="PargrafodaLista"/>
+      </w:pPr>
+      <w:r>
+        <w:t>(</w:t>
+      </w:r>
+      <w:r>
+        <w:t>Processo who escreve no pipe1</w:t>
+      </w:r>
+      <w:r>
+        <w:t>, p</w:t>
+      </w:r>
+      <w:r>
+        <w:t>rocesso sort lê do pipe1 e grava no pipe2</w:t>
+      </w:r>
+      <w:r>
+        <w:t xml:space="preserve"> e p</w:t>
+      </w:r>
+      <w:r>
+        <w:t>rocesso lpr lê do pipe2</w:t>
+      </w:r>
+      <w:r>
+        <w:t>)</w:t>
+      </w:r>
+    </w:p>
+    <w:p>
+      <w:pPr>
+        <w:pStyle w:val="PargrafodaLista"/>
+        <w:numPr>
+          <w:ilvl w:val="0"/>
+          <w:numId w:val="27"/>
+        </w:numPr>
+      </w:pPr>
+      <w:r>
+        <w:t>Constituem um canal de c</w:t>
+      </w:r>
+      <w:r>
+        <w:t>omunicação entre processos pai-filho</w:t>
+      </w:r>
+    </w:p>
+    <w:p>
+      <w:pPr>
+        <w:pStyle w:val="PargrafodaLista"/>
+        <w:numPr>
+          <w:ilvl w:val="0"/>
+          <w:numId w:val="27"/>
+        </w:numPr>
+      </w:pPr>
+      <w:r>
+        <w:t>São definidos antes da criação dos filhos, ligam apenas com antepassado comum</w:t>
+      </w:r>
+    </w:p>
+    <w:p>
+      <w:pPr>
+        <w:pStyle w:val="PargrafodaLista"/>
+        <w:numPr>
+          <w:ilvl w:val="0"/>
+          <w:numId w:val="27"/>
+        </w:numPr>
+      </w:pPr>
+      <w:r>
+        <w:t>Um pipe criado em um único processo é quase sem utilidade. Normalmente, depois do pipe, o processo chama fork(), criando um canal e comunicação entre pai e filho.</w:t>
+      </w:r>
+    </w:p>
+    <w:p>
+      <w:pPr>
+        <w:pStyle w:val="PargrafodaLista"/>
+        <w:numPr>
+          <w:ilvl w:val="0"/>
+          <w:numId w:val="27"/>
+        </w:numPr>
+      </w:pPr>
+      <w:r>
+        <w:t>Quando um processo faz um fork() depois de criado o pipe, o processo filho recebe os mesmos descritores de leitura e escrita do pai.</w:t>
+      </w:r>
+    </w:p>
+    <w:p>
+      <w:pPr>
+        <w:pStyle w:val="PargrafodaLista"/>
+        <w:numPr>
+          <w:ilvl w:val="0"/>
+          <w:numId w:val="27"/>
+        </w:numPr>
+      </w:pPr>
+      <w:r>
+        <w:t>Processo que pretende ler de um pipe vazio fica bloqueado até que um processo escreva os dados.</w:t>
+      </w:r>
+    </w:p>
+    <w:p>
+      <w:pPr>
+        <w:pStyle w:val="PargrafodaLista"/>
+        <w:numPr>
+          <w:ilvl w:val="0"/>
+          <w:numId w:val="27"/>
+        </w:numPr>
+      </w:pPr>
+      <w:r>
+        <w:t>Filas (FIFOs – First In First Out), também designados de “tubos nomeados” (“named pipes”), permitem a comunicação entre processos não relacionados.</w:t>
+      </w:r>
+    </w:p>
+    <w:p>
+      <w:pPr>
+        <w:pStyle w:val="PargrafodaLista"/>
+        <w:numPr>
+          <w:ilvl w:val="0"/>
+          <w:numId w:val="27"/>
+        </w:numPr>
+      </w:pPr>
+      <w:r>
+        <w:t>Referenciadas por um id dentro do sistema de arquivos</w:t>
+      </w:r>
+    </w:p>
+    <w:p>
+      <w:pPr>
+        <w:pStyle w:val="PargrafodaLista"/>
+        <w:numPr>
+          <w:ilvl w:val="0"/>
+          <w:numId w:val="27"/>
+        </w:numPr>
+      </w:pPr>
+      <w:r>
+        <w:lastRenderedPageBreak/>
+        <w:t>É bloqueado caso tente abrir uma fila em modo leitura sem em uma fila em modo de acesso de escrita e vice-versa.</w:t>
+      </w:r>
+    </w:p>
+    <w:p>
+      <w:pPr>
+        <w:pStyle w:val="PargrafodaLista"/>
+      </w:pPr>
     </w:p>
     <w:sectPr>
       <w:pgSz w:w="11906" w:h="16838"/>
@@ -2021,7 +2647,7 @@
 </file>
 
 <file path=word/numbering.xml><?xml version="1.0" encoding="utf-8"?>
-<w:numbering xmlns:wpc="http://schemas.microsoft.com/office/word/2010/wordprocessingCanvas" xmlns:cx="http://schemas.microsoft.com/office/drawing/2014/chartex" xmlns:cx1="http://schemas.microsoft.com/office/drawing/2015/9/8/chartex" xmlns:cx2="http://schemas.microsoft.com/office/drawing/2015/10/21/chartex" xmlns:cx3="http://schemas.microsoft.com/office/drawing/2016/5/9/chartex" xmlns:cx4="http://schemas.microsoft.com/office/drawing/2016/5/10/chartex" xmlns:cx5="http://schemas.microsoft.com/office/drawing/2016/5/11/chartex" xmlns:cx6="http://schemas.microsoft.com/office/drawing/2016/5/12/chartex" xmlns:cx7="http://schemas.microsoft.com/office/drawing/2016/5/13/chartex" xmlns:cx8="http://schemas.microsoft.com/office/drawing/2016/5/14/chartex" xmlns:mc="http://schemas.openxmlformats.org/markup-compatibility/2006" xmlns:aink="http://schemas.microsoft.com/office/drawing/2016/ink" xmlns:am3d="http://schemas.microsoft.com/office/drawing/2017/model3d" xmlns:o="urn:schemas-microsoft-com:office:office" xmlns:oel="http://schemas.microsoft.com/office/2019/extlst" xmlns:r="http://schemas.openxmlformats.org/officeDocument/2006/relationships" xmlns:m="http://schemas.openxmlformats.org/officeDocument/2006/math" xmlns:v="urn:schemas-microsoft-com:vml" xmlns:wp14="http://schemas.microsoft.com/office/word/2010/wordprocessingDrawing" xmlns:wp="http://schemas.openxmlformats.org/drawingml/2006/wordprocessingDrawing" xmlns:w10="urn:schemas-microsoft-com:office:word" xmlns:w="http://schemas.openxmlformats.org/wordprocessingml/2006/main" xmlns:w14="http://schemas.microsoft.com/office/word/2010/wordml" xmlns:w15="http://schemas.microsoft.com/office/word/2012/wordml" xmlns:w16cex="http://schemas.microsoft.com/office/word/2018/wordml/cex" xmlns:w16cid="http://schemas.microsoft.com/office/word/2016/wordml/cid" xmlns:w16="http://schemas.microsoft.com/office/word/2018/wordml" xmlns:w16du="http://schemas.microsoft.com/office/word/2023/wordml/word16du" xmlns:w16sdtdh="http://schemas.microsoft.com/office/word/2020/wordml/sdtdatahash" xmlns:w16se="http://schemas.microsoft.com/office/word/2015/wordml/symex" xmlns:wpg="http://schemas.microsoft.com/office/word/2010/wordprocessingGroup" xmlns:wpi="http://schemas.microsoft.com/office/word/2010/wordprocessingInk" xmlns:wne="http://schemas.microsoft.com/office/word/2006/wordml" xmlns:wps="http://schemas.microsoft.com/office/word/2010/wordprocessingShape" mc:Ignorable="w14 w15 w16se w16cid w16 w16cex w16sdtdh w16du wp14">
+<w:numbering xmlns:wpc="http://schemas.microsoft.com/office/word/2010/wordprocessingCanvas" xmlns:cx="http://schemas.microsoft.com/office/drawing/2014/chartex" xmlns:cx1="http://schemas.microsoft.com/office/drawing/2015/9/8/chartex" xmlns:cx2="http://schemas.microsoft.com/office/drawing/2015/10/21/chartex" xmlns:cx3="http://schemas.microsoft.com/office/drawing/2016/5/9/chartex" xmlns:cx4="http://schemas.microsoft.com/office/drawing/2016/5/10/chartex" xmlns:cx5="http://schemas.microsoft.com/office/drawing/2016/5/11/chartex" xmlns:cx6="http://schemas.microsoft.com/office/drawing/2016/5/12/chartex" xmlns:cx7="http://schemas.microsoft.com/office/drawing/2016/5/13/chartex" xmlns:cx8="http://schemas.microsoft.com/office/drawing/2016/5/14/chartex" xmlns:mc="http://schemas.openxmlformats.org/markup-compatibility/2006" xmlns:aink="http://schemas.microsoft.com/office/drawing/2016/ink" xmlns:am3d="http://schemas.microsoft.com/office/drawing/2017/model3d" xmlns:o="urn:schemas-microsoft-com:office:office" xmlns:oel="http://schemas.microsoft.com/office/2019/extlst" xmlns:r="http://schemas.openxmlformats.org/officeDocument/2006/relationships" xmlns:m="http://schemas.openxmlformats.org/officeDocument/2006/math" xmlns:v="urn:schemas-microsoft-com:vml" xmlns:wp14="http://schemas.microsoft.com/office/word/2010/wordprocessingDrawing" xmlns:wp="http://schemas.openxmlformats.org/drawingml/2006/wordprocessingDrawing" xmlns:w10="urn:schemas-microsoft-com:office:word" xmlns:w="http://schemas.openxmlformats.org/wordprocessingml/2006/main" xmlns:w14="http://schemas.microsoft.com/office/word/2010/wordml" xmlns:w15="http://schemas.microsoft.com/office/word/2012/wordml" xmlns:w16cex="http://schemas.microsoft.com/office/word/2018/wordml/cex" xmlns:w16cid="http://schemas.microsoft.com/office/word/2016/wordml/cid" xmlns:w16="http://schemas.microsoft.com/office/word/2018/wordml" xmlns:w16sdtdh="http://schemas.microsoft.com/office/word/2020/wordml/sdtdatahash" xmlns:w16se="http://schemas.microsoft.com/office/word/2015/wordml/symex" xmlns:wpg="http://schemas.microsoft.com/office/word/2010/wordprocessingGroup" xmlns:wpi="http://schemas.microsoft.com/office/word/2010/wordprocessingInk" xmlns:wne="http://schemas.microsoft.com/office/word/2006/wordml" xmlns:wps="http://schemas.microsoft.com/office/word/2010/wordprocessingShape" mc:Ignorable="w14 w15 w16se w16cid w16 w16cex w16sdtdh wp14">
   <w:abstractNum w:abstractNumId="0" w15:restartNumberingAfterBreak="0">
     <w:nsid w:val="00A27BBA"/>
     <w:multiLevelType w:val="hybridMultilevel"/>
@@ -2701,6 +3327,119 @@
     </w:lvl>
   </w:abstractNum>
   <w:abstractNum w:abstractNumId="6" w15:restartNumberingAfterBreak="0">
+    <w:nsid w:val="22067532"/>
+    <w:multiLevelType w:val="hybridMultilevel"/>
+    <w:tmpl w:val="C5CA5B46"/>
+    <w:lvl w:ilvl="0" w:tplc="04160001">
+      <w:start w:val="1"/>
+      <w:numFmt w:val="bullet"/>
+      <w:lvlText w:val=""/>
+      <w:lvlJc w:val="left"/>
+      <w:pPr>
+        <w:ind w:left="720" w:hanging="360"/>
+      </w:pPr>
+      <w:rPr>
+        <w:rFonts w:ascii="Symbol" w:hAnsi="Symbol" w:hint="default"/>
+      </w:rPr>
+    </w:lvl>
+    <w:lvl w:ilvl="1" w:tplc="04160003" w:tentative="1">
+      <w:start w:val="1"/>
+      <w:numFmt w:val="bullet"/>
+      <w:lvlText w:val="o"/>
+      <w:lvlJc w:val="left"/>
+      <w:pPr>
+        <w:ind w:left="1440" w:hanging="360"/>
+      </w:pPr>
+      <w:rPr>
+        <w:rFonts w:ascii="Courier New" w:hAnsi="Courier New" w:cs="Courier New" w:hint="default"/>
+      </w:rPr>
+    </w:lvl>
+    <w:lvl w:ilvl="2" w:tplc="04160005" w:tentative="1">
+      <w:start w:val="1"/>
+      <w:numFmt w:val="bullet"/>
+      <w:lvlText w:val=""/>
+      <w:lvlJc w:val="left"/>
+      <w:pPr>
+        <w:ind w:left="2160" w:hanging="360"/>
+      </w:pPr>
+      <w:rPr>
+        <w:rFonts w:ascii="Wingdings" w:hAnsi="Wingdings" w:hint="default"/>
+      </w:rPr>
+    </w:lvl>
+    <w:lvl w:ilvl="3" w:tplc="04160001" w:tentative="1">
+      <w:start w:val="1"/>
+      <w:numFmt w:val="bullet"/>
+      <w:lvlText w:val=""/>
+      <w:lvlJc w:val="left"/>
+      <w:pPr>
+        <w:ind w:left="2880" w:hanging="360"/>
+      </w:pPr>
+      <w:rPr>
+        <w:rFonts w:ascii="Symbol" w:hAnsi="Symbol" w:hint="default"/>
+      </w:rPr>
+    </w:lvl>
+    <w:lvl w:ilvl="4" w:tplc="04160003" w:tentative="1">
+      <w:start w:val="1"/>
+      <w:numFmt w:val="bullet"/>
+      <w:lvlText w:val="o"/>
+      <w:lvlJc w:val="left"/>
+      <w:pPr>
+        <w:ind w:left="3600" w:hanging="360"/>
+      </w:pPr>
+      <w:rPr>
+        <w:rFonts w:ascii="Courier New" w:hAnsi="Courier New" w:cs="Courier New" w:hint="default"/>
+      </w:rPr>
+    </w:lvl>
+    <w:lvl w:ilvl="5" w:tplc="04160005" w:tentative="1">
+      <w:start w:val="1"/>
+      <w:numFmt w:val="bullet"/>
+      <w:lvlText w:val=""/>
+      <w:lvlJc w:val="left"/>
+      <w:pPr>
+        <w:ind w:left="4320" w:hanging="360"/>
+      </w:pPr>
+      <w:rPr>
+        <w:rFonts w:ascii="Wingdings" w:hAnsi="Wingdings" w:hint="default"/>
+      </w:rPr>
+    </w:lvl>
+    <w:lvl w:ilvl="6" w:tplc="04160001" w:tentative="1">
+      <w:start w:val="1"/>
+      <w:numFmt w:val="bullet"/>
+      <w:lvlText w:val=""/>
+      <w:lvlJc w:val="left"/>
+      <w:pPr>
+        <w:ind w:left="5040" w:hanging="360"/>
+      </w:pPr>
+      <w:rPr>
+        <w:rFonts w:ascii="Symbol" w:hAnsi="Symbol" w:hint="default"/>
+      </w:rPr>
+    </w:lvl>
+    <w:lvl w:ilvl="7" w:tplc="04160003" w:tentative="1">
+      <w:start w:val="1"/>
+      <w:numFmt w:val="bullet"/>
+      <w:lvlText w:val="o"/>
+      <w:lvlJc w:val="left"/>
+      <w:pPr>
+        <w:ind w:left="5760" w:hanging="360"/>
+      </w:pPr>
+      <w:rPr>
+        <w:rFonts w:ascii="Courier New" w:hAnsi="Courier New" w:cs="Courier New" w:hint="default"/>
+      </w:rPr>
+    </w:lvl>
+    <w:lvl w:ilvl="8" w:tplc="04160005" w:tentative="1">
+      <w:start w:val="1"/>
+      <w:numFmt w:val="bullet"/>
+      <w:lvlText w:val=""/>
+      <w:lvlJc w:val="left"/>
+      <w:pPr>
+        <w:ind w:left="6480" w:hanging="360"/>
+      </w:pPr>
+      <w:rPr>
+        <w:rFonts w:ascii="Wingdings" w:hAnsi="Wingdings" w:hint="default"/>
+      </w:rPr>
+    </w:lvl>
+  </w:abstractNum>
+  <w:abstractNum w:abstractNumId="7" w15:restartNumberingAfterBreak="0">
     <w:nsid w:val="245E619C"/>
     <w:multiLevelType w:val="hybridMultilevel"/>
     <w:tmpl w:val="E62CD4C2"/>
@@ -2813,7 +3552,7 @@
       </w:rPr>
     </w:lvl>
   </w:abstractNum>
-  <w:abstractNum w:abstractNumId="7" w15:restartNumberingAfterBreak="0">
+  <w:abstractNum w:abstractNumId="8" w15:restartNumberingAfterBreak="0">
     <w:nsid w:val="248125B1"/>
     <w:multiLevelType w:val="hybridMultilevel"/>
     <w:tmpl w:val="7ABE272A"/>
@@ -2926,7 +3665,7 @@
       </w:rPr>
     </w:lvl>
   </w:abstractNum>
-  <w:abstractNum w:abstractNumId="8" w15:restartNumberingAfterBreak="0">
+  <w:abstractNum w:abstractNumId="9" w15:restartNumberingAfterBreak="0">
     <w:nsid w:val="261065BD"/>
     <w:multiLevelType w:val="hybridMultilevel"/>
     <w:tmpl w:val="B3ECD5CA"/>
@@ -3039,7 +3778,7 @@
       </w:rPr>
     </w:lvl>
   </w:abstractNum>
-  <w:abstractNum w:abstractNumId="9" w15:restartNumberingAfterBreak="0">
+  <w:abstractNum w:abstractNumId="10" w15:restartNumberingAfterBreak="0">
     <w:nsid w:val="26D4407F"/>
     <w:multiLevelType w:val="hybridMultilevel"/>
     <w:tmpl w:val="EE667AAE"/>
@@ -3152,7 +3891,7 @@
       </w:rPr>
     </w:lvl>
   </w:abstractNum>
-  <w:abstractNum w:abstractNumId="10" w15:restartNumberingAfterBreak="0">
+  <w:abstractNum w:abstractNumId="11" w15:restartNumberingAfterBreak="0">
     <w:nsid w:val="2C851976"/>
     <w:multiLevelType w:val="hybridMultilevel"/>
     <w:tmpl w:val="E0D8757A"/>
@@ -3265,7 +4004,7 @@
       </w:rPr>
     </w:lvl>
   </w:abstractNum>
-  <w:abstractNum w:abstractNumId="11" w15:restartNumberingAfterBreak="0">
+  <w:abstractNum w:abstractNumId="12" w15:restartNumberingAfterBreak="0">
     <w:nsid w:val="328A211B"/>
     <w:multiLevelType w:val="hybridMultilevel"/>
     <w:tmpl w:val="9BF2228E"/>
@@ -3378,7 +4117,7 @@
       </w:rPr>
     </w:lvl>
   </w:abstractNum>
-  <w:abstractNum w:abstractNumId="12" w15:restartNumberingAfterBreak="0">
+  <w:abstractNum w:abstractNumId="13" w15:restartNumberingAfterBreak="0">
     <w:nsid w:val="3B0B5056"/>
     <w:multiLevelType w:val="hybridMultilevel"/>
     <w:tmpl w:val="8DFEB7B6"/>
@@ -3491,7 +4230,7 @@
       </w:rPr>
     </w:lvl>
   </w:abstractNum>
-  <w:abstractNum w:abstractNumId="13" w15:restartNumberingAfterBreak="0">
+  <w:abstractNum w:abstractNumId="14" w15:restartNumberingAfterBreak="0">
     <w:nsid w:val="3B9334BC"/>
     <w:multiLevelType w:val="hybridMultilevel"/>
     <w:tmpl w:val="BBC61F9C"/>
@@ -3604,7 +4343,7 @@
       </w:rPr>
     </w:lvl>
   </w:abstractNum>
-  <w:abstractNum w:abstractNumId="14" w15:restartNumberingAfterBreak="0">
+  <w:abstractNum w:abstractNumId="15" w15:restartNumberingAfterBreak="0">
     <w:nsid w:val="46BC5EDD"/>
     <w:multiLevelType w:val="hybridMultilevel"/>
     <w:tmpl w:val="1C809A1A"/>
@@ -3717,7 +4456,7 @@
       </w:rPr>
     </w:lvl>
   </w:abstractNum>
-  <w:abstractNum w:abstractNumId="15" w15:restartNumberingAfterBreak="0">
+  <w:abstractNum w:abstractNumId="16" w15:restartNumberingAfterBreak="0">
     <w:nsid w:val="474B4B4A"/>
     <w:multiLevelType w:val="hybridMultilevel"/>
     <w:tmpl w:val="1A78B024"/>
@@ -3830,7 +4569,7 @@
       </w:rPr>
     </w:lvl>
   </w:abstractNum>
-  <w:abstractNum w:abstractNumId="16" w15:restartNumberingAfterBreak="0">
+  <w:abstractNum w:abstractNumId="17" w15:restartNumberingAfterBreak="0">
     <w:nsid w:val="51B13BB2"/>
     <w:multiLevelType w:val="hybridMultilevel"/>
     <w:tmpl w:val="BB6E147C"/>
@@ -3943,7 +4682,7 @@
       </w:rPr>
     </w:lvl>
   </w:abstractNum>
-  <w:abstractNum w:abstractNumId="17" w15:restartNumberingAfterBreak="0">
+  <w:abstractNum w:abstractNumId="18" w15:restartNumberingAfterBreak="0">
     <w:nsid w:val="5B28573D"/>
     <w:multiLevelType w:val="hybridMultilevel"/>
     <w:tmpl w:val="12D4BAE4"/>
@@ -4056,7 +4795,120 @@
       </w:rPr>
     </w:lvl>
   </w:abstractNum>
-  <w:abstractNum w:abstractNumId="18" w15:restartNumberingAfterBreak="0">
+  <w:abstractNum w:abstractNumId="19" w15:restartNumberingAfterBreak="0">
+    <w:nsid w:val="5B7A254A"/>
+    <w:multiLevelType w:val="hybridMultilevel"/>
+    <w:tmpl w:val="607A9174"/>
+    <w:lvl w:ilvl="0" w:tplc="04160001">
+      <w:start w:val="1"/>
+      <w:numFmt w:val="bullet"/>
+      <w:lvlText w:val=""/>
+      <w:lvlJc w:val="left"/>
+      <w:pPr>
+        <w:ind w:left="720" w:hanging="360"/>
+      </w:pPr>
+      <w:rPr>
+        <w:rFonts w:ascii="Symbol" w:hAnsi="Symbol" w:hint="default"/>
+      </w:rPr>
+    </w:lvl>
+    <w:lvl w:ilvl="1" w:tplc="04160003" w:tentative="1">
+      <w:start w:val="1"/>
+      <w:numFmt w:val="bullet"/>
+      <w:lvlText w:val="o"/>
+      <w:lvlJc w:val="left"/>
+      <w:pPr>
+        <w:ind w:left="1440" w:hanging="360"/>
+      </w:pPr>
+      <w:rPr>
+        <w:rFonts w:ascii="Courier New" w:hAnsi="Courier New" w:cs="Courier New" w:hint="default"/>
+      </w:rPr>
+    </w:lvl>
+    <w:lvl w:ilvl="2" w:tplc="04160005" w:tentative="1">
+      <w:start w:val="1"/>
+      <w:numFmt w:val="bullet"/>
+      <w:lvlText w:val=""/>
+      <w:lvlJc w:val="left"/>
+      <w:pPr>
+        <w:ind w:left="2160" w:hanging="360"/>
+      </w:pPr>
+      <w:rPr>
+        <w:rFonts w:ascii="Wingdings" w:hAnsi="Wingdings" w:hint="default"/>
+      </w:rPr>
+    </w:lvl>
+    <w:lvl w:ilvl="3" w:tplc="04160001" w:tentative="1">
+      <w:start w:val="1"/>
+      <w:numFmt w:val="bullet"/>
+      <w:lvlText w:val=""/>
+      <w:lvlJc w:val="left"/>
+      <w:pPr>
+        <w:ind w:left="2880" w:hanging="360"/>
+      </w:pPr>
+      <w:rPr>
+        <w:rFonts w:ascii="Symbol" w:hAnsi="Symbol" w:hint="default"/>
+      </w:rPr>
+    </w:lvl>
+    <w:lvl w:ilvl="4" w:tplc="04160003" w:tentative="1">
+      <w:start w:val="1"/>
+      <w:numFmt w:val="bullet"/>
+      <w:lvlText w:val="o"/>
+      <w:lvlJc w:val="left"/>
+      <w:pPr>
+        <w:ind w:left="3600" w:hanging="360"/>
+      </w:pPr>
+      <w:rPr>
+        <w:rFonts w:ascii="Courier New" w:hAnsi="Courier New" w:cs="Courier New" w:hint="default"/>
+      </w:rPr>
+    </w:lvl>
+    <w:lvl w:ilvl="5" w:tplc="04160005" w:tentative="1">
+      <w:start w:val="1"/>
+      <w:numFmt w:val="bullet"/>
+      <w:lvlText w:val=""/>
+      <w:lvlJc w:val="left"/>
+      <w:pPr>
+        <w:ind w:left="4320" w:hanging="360"/>
+      </w:pPr>
+      <w:rPr>
+        <w:rFonts w:ascii="Wingdings" w:hAnsi="Wingdings" w:hint="default"/>
+      </w:rPr>
+    </w:lvl>
+    <w:lvl w:ilvl="6" w:tplc="04160001" w:tentative="1">
+      <w:start w:val="1"/>
+      <w:numFmt w:val="bullet"/>
+      <w:lvlText w:val=""/>
+      <w:lvlJc w:val="left"/>
+      <w:pPr>
+        <w:ind w:left="5040" w:hanging="360"/>
+      </w:pPr>
+      <w:rPr>
+        <w:rFonts w:ascii="Symbol" w:hAnsi="Symbol" w:hint="default"/>
+      </w:rPr>
+    </w:lvl>
+    <w:lvl w:ilvl="7" w:tplc="04160003" w:tentative="1">
+      <w:start w:val="1"/>
+      <w:numFmt w:val="bullet"/>
+      <w:lvlText w:val="o"/>
+      <w:lvlJc w:val="left"/>
+      <w:pPr>
+        <w:ind w:left="5760" w:hanging="360"/>
+      </w:pPr>
+      <w:rPr>
+        <w:rFonts w:ascii="Courier New" w:hAnsi="Courier New" w:cs="Courier New" w:hint="default"/>
+      </w:rPr>
+    </w:lvl>
+    <w:lvl w:ilvl="8" w:tplc="04160005" w:tentative="1">
+      <w:start w:val="1"/>
+      <w:numFmt w:val="bullet"/>
+      <w:lvlText w:val=""/>
+      <w:lvlJc w:val="left"/>
+      <w:pPr>
+        <w:ind w:left="6480" w:hanging="360"/>
+      </w:pPr>
+      <w:rPr>
+        <w:rFonts w:ascii="Wingdings" w:hAnsi="Wingdings" w:hint="default"/>
+      </w:rPr>
+    </w:lvl>
+  </w:abstractNum>
+  <w:abstractNum w:abstractNumId="20" w15:restartNumberingAfterBreak="0">
     <w:nsid w:val="5EA9364F"/>
     <w:multiLevelType w:val="hybridMultilevel"/>
     <w:tmpl w:val="8B908522"/>
@@ -4169,7 +5021,7 @@
       </w:rPr>
     </w:lvl>
   </w:abstractNum>
-  <w:abstractNum w:abstractNumId="19" w15:restartNumberingAfterBreak="0">
+  <w:abstractNum w:abstractNumId="21" w15:restartNumberingAfterBreak="0">
     <w:nsid w:val="5F994DCB"/>
     <w:multiLevelType w:val="hybridMultilevel"/>
     <w:tmpl w:val="59CA0270"/>
@@ -4282,7 +5134,7 @@
       </w:rPr>
     </w:lvl>
   </w:abstractNum>
-  <w:abstractNum w:abstractNumId="20" w15:restartNumberingAfterBreak="0">
+  <w:abstractNum w:abstractNumId="22" w15:restartNumberingAfterBreak="0">
     <w:nsid w:val="6D9E2359"/>
     <w:multiLevelType w:val="hybridMultilevel"/>
     <w:tmpl w:val="93908374"/>
@@ -4395,7 +5247,7 @@
       </w:rPr>
     </w:lvl>
   </w:abstractNum>
-  <w:abstractNum w:abstractNumId="21" w15:restartNumberingAfterBreak="0">
+  <w:abstractNum w:abstractNumId="23" w15:restartNumberingAfterBreak="0">
     <w:nsid w:val="71482CB3"/>
     <w:multiLevelType w:val="hybridMultilevel"/>
     <w:tmpl w:val="646CECE6"/>
@@ -4508,7 +5360,120 @@
       </w:rPr>
     </w:lvl>
   </w:abstractNum>
-  <w:abstractNum w:abstractNumId="22" w15:restartNumberingAfterBreak="0">
+  <w:abstractNum w:abstractNumId="24" w15:restartNumberingAfterBreak="0">
+    <w:nsid w:val="73926602"/>
+    <w:multiLevelType w:val="hybridMultilevel"/>
+    <w:tmpl w:val="49EAF028"/>
+    <w:lvl w:ilvl="0" w:tplc="04160001">
+      <w:start w:val="1"/>
+      <w:numFmt w:val="bullet"/>
+      <w:lvlText w:val=""/>
+      <w:lvlJc w:val="left"/>
+      <w:pPr>
+        <w:ind w:left="1080" w:hanging="360"/>
+      </w:pPr>
+      <w:rPr>
+        <w:rFonts w:ascii="Symbol" w:hAnsi="Symbol" w:hint="default"/>
+      </w:rPr>
+    </w:lvl>
+    <w:lvl w:ilvl="1" w:tplc="04160003" w:tentative="1">
+      <w:start w:val="1"/>
+      <w:numFmt w:val="bullet"/>
+      <w:lvlText w:val="o"/>
+      <w:lvlJc w:val="left"/>
+      <w:pPr>
+        <w:ind w:left="1800" w:hanging="360"/>
+      </w:pPr>
+      <w:rPr>
+        <w:rFonts w:ascii="Courier New" w:hAnsi="Courier New" w:cs="Courier New" w:hint="default"/>
+      </w:rPr>
+    </w:lvl>
+    <w:lvl w:ilvl="2" w:tplc="04160005" w:tentative="1">
+      <w:start w:val="1"/>
+      <w:numFmt w:val="bullet"/>
+      <w:lvlText w:val=""/>
+      <w:lvlJc w:val="left"/>
+      <w:pPr>
+        <w:ind w:left="2520" w:hanging="360"/>
+      </w:pPr>
+      <w:rPr>
+        <w:rFonts w:ascii="Wingdings" w:hAnsi="Wingdings" w:hint="default"/>
+      </w:rPr>
+    </w:lvl>
+    <w:lvl w:ilvl="3" w:tplc="04160001" w:tentative="1">
+      <w:start w:val="1"/>
+      <w:numFmt w:val="bullet"/>
+      <w:lvlText w:val=""/>
+      <w:lvlJc w:val="left"/>
+      <w:pPr>
+        <w:ind w:left="3240" w:hanging="360"/>
+      </w:pPr>
+      <w:rPr>
+        <w:rFonts w:ascii="Symbol" w:hAnsi="Symbol" w:hint="default"/>
+      </w:rPr>
+    </w:lvl>
+    <w:lvl w:ilvl="4" w:tplc="04160003" w:tentative="1">
+      <w:start w:val="1"/>
+      <w:numFmt w:val="bullet"/>
+      <w:lvlText w:val="o"/>
+      <w:lvlJc w:val="left"/>
+      <w:pPr>
+        <w:ind w:left="3960" w:hanging="360"/>
+      </w:pPr>
+      <w:rPr>
+        <w:rFonts w:ascii="Courier New" w:hAnsi="Courier New" w:cs="Courier New" w:hint="default"/>
+      </w:rPr>
+    </w:lvl>
+    <w:lvl w:ilvl="5" w:tplc="04160005" w:tentative="1">
+      <w:start w:val="1"/>
+      <w:numFmt w:val="bullet"/>
+      <w:lvlText w:val=""/>
+      <w:lvlJc w:val="left"/>
+      <w:pPr>
+        <w:ind w:left="4680" w:hanging="360"/>
+      </w:pPr>
+      <w:rPr>
+        <w:rFonts w:ascii="Wingdings" w:hAnsi="Wingdings" w:hint="default"/>
+      </w:rPr>
+    </w:lvl>
+    <w:lvl w:ilvl="6" w:tplc="04160001" w:tentative="1">
+      <w:start w:val="1"/>
+      <w:numFmt w:val="bullet"/>
+      <w:lvlText w:val=""/>
+      <w:lvlJc w:val="left"/>
+      <w:pPr>
+        <w:ind w:left="5400" w:hanging="360"/>
+      </w:pPr>
+      <w:rPr>
+        <w:rFonts w:ascii="Symbol" w:hAnsi="Symbol" w:hint="default"/>
+      </w:rPr>
+    </w:lvl>
+    <w:lvl w:ilvl="7" w:tplc="04160003" w:tentative="1">
+      <w:start w:val="1"/>
+      <w:numFmt w:val="bullet"/>
+      <w:lvlText w:val="o"/>
+      <w:lvlJc w:val="left"/>
+      <w:pPr>
+        <w:ind w:left="6120" w:hanging="360"/>
+      </w:pPr>
+      <w:rPr>
+        <w:rFonts w:ascii="Courier New" w:hAnsi="Courier New" w:cs="Courier New" w:hint="default"/>
+      </w:rPr>
+    </w:lvl>
+    <w:lvl w:ilvl="8" w:tplc="04160005" w:tentative="1">
+      <w:start w:val="1"/>
+      <w:numFmt w:val="bullet"/>
+      <w:lvlText w:val=""/>
+      <w:lvlJc w:val="left"/>
+      <w:pPr>
+        <w:ind w:left="6840" w:hanging="360"/>
+      </w:pPr>
+      <w:rPr>
+        <w:rFonts w:ascii="Wingdings" w:hAnsi="Wingdings" w:hint="default"/>
+      </w:rPr>
+    </w:lvl>
+  </w:abstractNum>
+  <w:abstractNum w:abstractNumId="25" w15:restartNumberingAfterBreak="0">
     <w:nsid w:val="75DD0155"/>
     <w:multiLevelType w:val="hybridMultilevel"/>
     <w:tmpl w:val="8BC0ABA0"/>
@@ -4621,7 +5586,7 @@
       </w:rPr>
     </w:lvl>
   </w:abstractNum>
-  <w:abstractNum w:abstractNumId="23" w15:restartNumberingAfterBreak="0">
+  <w:abstractNum w:abstractNumId="26" w15:restartNumberingAfterBreak="0">
     <w:nsid w:val="7DBF5B1F"/>
     <w:multiLevelType w:val="hybridMultilevel"/>
     <w:tmpl w:val="E93C2EEE"/>
@@ -4738,79 +5703,88 @@
     <w:abstractNumId w:val="3"/>
   </w:num>
   <w:num w:numId="2" w16cid:durableId="1379817203">
-    <w:abstractNumId w:val="23"/>
+    <w:abstractNumId w:val="26"/>
   </w:num>
   <w:num w:numId="3" w16cid:durableId="670446383">
-    <w:abstractNumId w:val="19"/>
+    <w:abstractNumId w:val="21"/>
   </w:num>
   <w:num w:numId="4" w16cid:durableId="1923103204">
-    <w:abstractNumId w:val="6"/>
+    <w:abstractNumId w:val="7"/>
   </w:num>
   <w:num w:numId="5" w16cid:durableId="1685012226">
-    <w:abstractNumId w:val="20"/>
+    <w:abstractNumId w:val="22"/>
   </w:num>
   <w:num w:numId="6" w16cid:durableId="781001653">
     <w:abstractNumId w:val="5"/>
   </w:num>
   <w:num w:numId="7" w16cid:durableId="1020350148">
-    <w:abstractNumId w:val="21"/>
+    <w:abstractNumId w:val="23"/>
   </w:num>
   <w:num w:numId="8" w16cid:durableId="61493490">
-    <w:abstractNumId w:val="8"/>
+    <w:abstractNumId w:val="9"/>
   </w:num>
   <w:num w:numId="9" w16cid:durableId="1699089064">
-    <w:abstractNumId w:val="22"/>
+    <w:abstractNumId w:val="25"/>
   </w:num>
   <w:num w:numId="10" w16cid:durableId="337273940">
-    <w:abstractNumId w:val="9"/>
+    <w:abstractNumId w:val="10"/>
   </w:num>
   <w:num w:numId="11" w16cid:durableId="259721487">
-    <w:abstractNumId w:val="14"/>
+    <w:abstractNumId w:val="15"/>
   </w:num>
   <w:num w:numId="12" w16cid:durableId="945380521">
     <w:abstractNumId w:val="4"/>
   </w:num>
   <w:num w:numId="13" w16cid:durableId="1758944636">
-    <w:abstractNumId w:val="10"/>
+    <w:abstractNumId w:val="11"/>
   </w:num>
   <w:num w:numId="14" w16cid:durableId="1188103930">
-    <w:abstractNumId w:val="15"/>
+    <w:abstractNumId w:val="16"/>
   </w:num>
   <w:num w:numId="15" w16cid:durableId="1256673151">
     <w:abstractNumId w:val="2"/>
   </w:num>
   <w:num w:numId="16" w16cid:durableId="95492562">
-    <w:abstractNumId w:val="11"/>
+    <w:abstractNumId w:val="12"/>
   </w:num>
   <w:num w:numId="17" w16cid:durableId="630288041">
-    <w:abstractNumId w:val="7"/>
+    <w:abstractNumId w:val="8"/>
   </w:num>
   <w:num w:numId="18" w16cid:durableId="602959517">
-    <w:abstractNumId w:val="12"/>
+    <w:abstractNumId w:val="13"/>
   </w:num>
   <w:num w:numId="19" w16cid:durableId="246691448">
-    <w:abstractNumId w:val="18"/>
+    <w:abstractNumId w:val="20"/>
   </w:num>
   <w:num w:numId="20" w16cid:durableId="1192458881">
     <w:abstractNumId w:val="1"/>
   </w:num>
   <w:num w:numId="21" w16cid:durableId="2049605502">
-    <w:abstractNumId w:val="16"/>
+    <w:abstractNumId w:val="17"/>
   </w:num>
   <w:num w:numId="22" w16cid:durableId="1243174633">
     <w:abstractNumId w:val="0"/>
   </w:num>
   <w:num w:numId="23" w16cid:durableId="940918763">
-    <w:abstractNumId w:val="13"/>
+    <w:abstractNumId w:val="14"/>
   </w:num>
   <w:num w:numId="24" w16cid:durableId="1486126173">
-    <w:abstractNumId w:val="17"/>
+    <w:abstractNumId w:val="18"/>
+  </w:num>
+  <w:num w:numId="25" w16cid:durableId="1693797635">
+    <w:abstractNumId w:val="6"/>
+  </w:num>
+  <w:num w:numId="26" w16cid:durableId="1286622585">
+    <w:abstractNumId w:val="24"/>
+  </w:num>
+  <w:num w:numId="27" w16cid:durableId="1773013521">
+    <w:abstractNumId w:val="19"/>
   </w:num>
 </w:numbering>
 </file>
 
 <file path=word/styles.xml><?xml version="1.0" encoding="utf-8"?>
-<w:styles xmlns:mc="http://schemas.openxmlformats.org/markup-compatibility/2006" xmlns:r="http://schemas.openxmlformats.org/officeDocument/2006/relationships" xmlns:w="http://schemas.openxmlformats.org/wordprocessingml/2006/main" xmlns:w14="http://schemas.microsoft.com/office/word/2010/wordml" xmlns:w15="http://schemas.microsoft.com/office/word/2012/wordml" xmlns:w16cex="http://schemas.microsoft.com/office/word/2018/wordml/cex" xmlns:w16cid="http://schemas.microsoft.com/office/word/2016/wordml/cid" xmlns:w16="http://schemas.microsoft.com/office/word/2018/wordml" xmlns:w16du="http://schemas.microsoft.com/office/word/2023/wordml/word16du" xmlns:w16sdtdh="http://schemas.microsoft.com/office/word/2020/wordml/sdtdatahash" xmlns:w16se="http://schemas.microsoft.com/office/word/2015/wordml/symex" mc:Ignorable="w14 w15 w16se w16cid w16 w16cex w16sdtdh w16du">
+<w:styles xmlns:mc="http://schemas.openxmlformats.org/markup-compatibility/2006" xmlns:r="http://schemas.openxmlformats.org/officeDocument/2006/relationships" xmlns:w="http://schemas.openxmlformats.org/wordprocessingml/2006/main" xmlns:w14="http://schemas.microsoft.com/office/word/2010/wordml" xmlns:w15="http://schemas.microsoft.com/office/word/2012/wordml" xmlns:w16cex="http://schemas.microsoft.com/office/word/2018/wordml/cex" xmlns:w16cid="http://schemas.microsoft.com/office/word/2016/wordml/cid" xmlns:w16="http://schemas.microsoft.com/office/word/2018/wordml" xmlns:w16sdtdh="http://schemas.microsoft.com/office/word/2020/wordml/sdtdatahash" xmlns:w16se="http://schemas.microsoft.com/office/word/2015/wordml/symex" mc:Ignorable="w14 w15 w16se w16cid w16 w16cex w16sdtdh">
   <w:docDefaults>
     <w:rPrDefault>
       <w:rPr>
@@ -5211,13 +6185,13 @@
     <w:qFormat/>
     <w:rsid w:val="00D22A20"/>
   </w:style>
-  <w:style w:type="character" w:default="1" w:styleId="DefaultParagraphFont">
+  <w:style w:type="character" w:default="1" w:styleId="Fontepargpadro">
     <w:name w:val="Default Paragraph Font"/>
     <w:uiPriority w:val="1"/>
     <w:semiHidden/>
     <w:unhideWhenUsed/>
   </w:style>
-  <w:style w:type="table" w:default="1" w:styleId="TableNormal">
+  <w:style w:type="table" w:default="1" w:styleId="Tabelanormal">
     <w:name w:val="Normal Table"/>
     <w:uiPriority w:val="99"/>
     <w:semiHidden/>
@@ -5232,13 +6206,13 @@
       </w:tblCellMar>
     </w:tblPr>
   </w:style>
-  <w:style w:type="numbering" w:default="1" w:styleId="NoList">
+  <w:style w:type="numbering" w:default="1" w:styleId="Semlista">
     <w:name w:val="No List"/>
     <w:uiPriority w:val="99"/>
     <w:semiHidden/>
     <w:unhideWhenUsed/>
   </w:style>
-  <w:style w:type="paragraph" w:styleId="ListParagraph">
+  <w:style w:type="paragraph" w:styleId="PargrafodaLista">
     <w:name w:val="List Paragraph"/>
     <w:basedOn w:val="Normal"/>
     <w:uiPriority w:val="34"/>

</xml_diff>